<commit_message>
React Life cycle methods
</commit_message>
<xml_diff>
--- a/Episode 08 - Let's get Classy/Notes/Notes.docx
+++ b/Episode 08 - Let's get Classy/Notes/Notes.docx
@@ -1138,8 +1138,2562 @@
         </w:rPr>
         <w:t xml:space="preserve"> : A must read</w:t>
       </w:r>
+    </w:p>
+    <w:p>
+      <w:pPr>
+        <w:rPr>
+          <w:color w:val="000000" w:themeColor="text1"/>
+          <w:sz w:val="24"/>
+          <w:szCs w:val="24"/>
+        </w:rPr>
+      </w:pPr>
+    </w:p>
+    <w:p>
+      <w:pPr>
+        <w:jc w:val="center"/>
+        <w:rPr>
+          <w:b/>
+          <w:color w:val="FF0000"/>
+          <w:sz w:val="28"/>
+          <w:szCs w:val="24"/>
+        </w:rPr>
+      </w:pPr>
+      <w:r>
+        <w:rPr>
+          <w:b/>
+          <w:color w:val="FF0000"/>
+          <w:sz w:val="28"/>
+          <w:szCs w:val="24"/>
+        </w:rPr>
+        <w:t xml:space="preserve">Understanding why we can make </w:t>
+      </w:r>
+      <w:proofErr w:type="spellStart"/>
+      <w:r>
+        <w:rPr>
+          <w:b/>
+          <w:color w:val="FF0000"/>
+          <w:sz w:val="28"/>
+          <w:szCs w:val="24"/>
+        </w:rPr>
+        <w:t>componentDidMount</w:t>
+      </w:r>
+      <w:proofErr w:type="spellEnd"/>
+      <w:r>
+        <w:rPr>
+          <w:b/>
+          <w:color w:val="FF0000"/>
+          <w:sz w:val="28"/>
+          <w:szCs w:val="24"/>
+        </w:rPr>
+        <w:t xml:space="preserve"> </w:t>
+      </w:r>
+      <w:proofErr w:type="spellStart"/>
+      <w:r>
+        <w:rPr>
+          <w:b/>
+          <w:color w:val="FF0000"/>
+          <w:sz w:val="28"/>
+          <w:szCs w:val="24"/>
+        </w:rPr>
+        <w:t>async</w:t>
+      </w:r>
+      <w:proofErr w:type="spellEnd"/>
+      <w:r>
+        <w:rPr>
+          <w:b/>
+          <w:color w:val="FF0000"/>
+          <w:sz w:val="28"/>
+          <w:szCs w:val="24"/>
+        </w:rPr>
+        <w:t xml:space="preserve"> but we cannot make the call back function of </w:t>
+      </w:r>
+      <w:proofErr w:type="spellStart"/>
+      <w:r>
+        <w:rPr>
+          <w:b/>
+          <w:color w:val="FF0000"/>
+          <w:sz w:val="28"/>
+          <w:szCs w:val="24"/>
+        </w:rPr>
+        <w:t>useEffect</w:t>
+      </w:r>
+      <w:proofErr w:type="spellEnd"/>
+      <w:r>
+        <w:rPr>
+          <w:b/>
+          <w:color w:val="FF0000"/>
+          <w:sz w:val="28"/>
+          <w:szCs w:val="24"/>
+        </w:rPr>
+        <w:t xml:space="preserve"> as </w:t>
+      </w:r>
+      <w:proofErr w:type="spellStart"/>
+      <w:r>
+        <w:rPr>
+          <w:b/>
+          <w:color w:val="FF0000"/>
+          <w:sz w:val="28"/>
+          <w:szCs w:val="24"/>
+        </w:rPr>
+        <w:t>async</w:t>
+      </w:r>
+      <w:proofErr w:type="spellEnd"/>
+      <w:r>
+        <w:rPr>
+          <w:b/>
+          <w:color w:val="FF0000"/>
+          <w:sz w:val="28"/>
+          <w:szCs w:val="24"/>
+        </w:rPr>
+        <w:t xml:space="preserve"> function?</w:t>
+      </w:r>
+    </w:p>
+    <w:p>
+      <w:pPr>
+        <w:rPr>
+          <w:sz w:val="24"/>
+          <w:szCs w:val="24"/>
+        </w:rPr>
+      </w:pPr>
+    </w:p>
+    <w:p>
+      <w:pPr>
+        <w:spacing w:after="0" w:line="420" w:lineRule="atLeast"/>
+        <w:rPr>
+          <w:rFonts w:ascii="Arial" w:eastAsia="Times New Roman" w:hAnsi="Arial" w:cs="Arial"/>
+          <w:color w:val="1F1F1F"/>
+          <w:sz w:val="24"/>
+          <w:szCs w:val="24"/>
+        </w:rPr>
+      </w:pPr>
+      <w:r>
+        <w:rPr>
+          <w:rFonts w:ascii="Arial" w:eastAsia="Times New Roman" w:hAnsi="Arial" w:cs="Arial"/>
+          <w:color w:val="1F1F1F"/>
+          <w:sz w:val="24"/>
+          <w:szCs w:val="24"/>
+        </w:rPr>
+        <w:t xml:space="preserve">While both </w:t>
+      </w:r>
+      <w:proofErr w:type="spellStart"/>
+      <w:r>
+        <w:rPr>
+          <w:rFonts w:ascii="Courier New" w:eastAsia="Times New Roman" w:hAnsi="Courier New" w:cs="Courier New"/>
+          <w:color w:val="444746"/>
+          <w:sz w:val="21"/>
+          <w:szCs w:val="21"/>
+          <w:bdr w:val="none" w:sz="0" w:space="0" w:color="auto" w:frame="1"/>
+        </w:rPr>
+        <w:t>componentDidMount</w:t>
+      </w:r>
+      <w:proofErr w:type="spellEnd"/>
+      <w:r>
+        <w:rPr>
+          <w:rFonts w:ascii="Arial" w:eastAsia="Times New Roman" w:hAnsi="Arial" w:cs="Arial"/>
+          <w:color w:val="1F1F1F"/>
+          <w:sz w:val="24"/>
+          <w:szCs w:val="24"/>
+        </w:rPr>
+        <w:t xml:space="preserve"> and </w:t>
+      </w:r>
+      <w:proofErr w:type="spellStart"/>
+      <w:r>
+        <w:rPr>
+          <w:rFonts w:ascii="Courier New" w:eastAsia="Times New Roman" w:hAnsi="Courier New" w:cs="Courier New"/>
+          <w:color w:val="444746"/>
+          <w:sz w:val="21"/>
+          <w:szCs w:val="21"/>
+          <w:bdr w:val="none" w:sz="0" w:space="0" w:color="auto" w:frame="1"/>
+        </w:rPr>
+        <w:t>useEffect</w:t>
+      </w:r>
+      <w:proofErr w:type="spellEnd"/>
+      <w:r>
+        <w:rPr>
+          <w:rFonts w:ascii="Arial" w:eastAsia="Times New Roman" w:hAnsi="Arial" w:cs="Arial"/>
+          <w:color w:val="1F1F1F"/>
+          <w:sz w:val="24"/>
+          <w:szCs w:val="24"/>
+        </w:rPr>
+        <w:t xml:space="preserve"> are used to perform side effects in React components, their approach to handling asynchronous operations differs for two key reasons:</w:t>
+      </w:r>
+    </w:p>
+    <w:p>
+      <w:pPr>
+        <w:spacing w:after="0" w:line="420" w:lineRule="atLeast"/>
+        <w:rPr>
+          <w:rFonts w:ascii="Arial" w:eastAsia="Times New Roman" w:hAnsi="Arial" w:cs="Arial"/>
+          <w:color w:val="1F1F1F"/>
+          <w:sz w:val="24"/>
+          <w:szCs w:val="24"/>
+        </w:rPr>
+      </w:pPr>
+    </w:p>
+    <w:p>
+      <w:pPr>
+        <w:spacing w:after="0" w:line="420" w:lineRule="atLeast"/>
+        <w:rPr>
+          <w:rFonts w:ascii="Arial" w:eastAsia="Times New Roman" w:hAnsi="Arial" w:cs="Arial"/>
+          <w:color w:val="1F1F1F"/>
+          <w:sz w:val="24"/>
+          <w:szCs w:val="24"/>
+        </w:rPr>
+      </w:pPr>
+      <w:r>
+        <w:rPr>
+          <w:rFonts w:ascii="Arial" w:eastAsia="Times New Roman" w:hAnsi="Arial" w:cs="Arial"/>
+          <w:b/>
+          <w:bCs/>
+          <w:color w:val="1F1F1F"/>
+          <w:sz w:val="24"/>
+          <w:szCs w:val="24"/>
+          <w:bdr w:val="none" w:sz="0" w:space="0" w:color="auto" w:frame="1"/>
+        </w:rPr>
+        <w:t>1. Execution Timing:</w:t>
+      </w:r>
+    </w:p>
+    <w:p>
+      <w:pPr>
+        <w:numPr>
+          <w:ilvl w:val="0"/>
+          <w:numId w:val="11"/>
+        </w:numPr>
+        <w:spacing w:after="0" w:line="420" w:lineRule="atLeast"/>
+        <w:rPr>
+          <w:rFonts w:ascii="Arial" w:eastAsia="Times New Roman" w:hAnsi="Arial" w:cs="Arial"/>
+          <w:color w:val="1F1F1F"/>
+          <w:sz w:val="24"/>
+          <w:szCs w:val="24"/>
+        </w:rPr>
+      </w:pPr>
+      <w:proofErr w:type="spellStart"/>
+      <w:proofErr w:type="gramStart"/>
+      <w:r>
+        <w:rPr>
+          <w:rFonts w:ascii="Arial" w:eastAsia="Times New Roman" w:hAnsi="Arial" w:cs="Arial"/>
+          <w:b/>
+          <w:bCs/>
+          <w:color w:val="1F1F1F"/>
+          <w:sz w:val="24"/>
+          <w:szCs w:val="24"/>
+          <w:bdr w:val="none" w:sz="0" w:space="0" w:color="auto" w:frame="1"/>
+        </w:rPr>
+        <w:t>componentDidMount</w:t>
+      </w:r>
+      <w:proofErr w:type="spellEnd"/>
+      <w:proofErr w:type="gramEnd"/>
+      <w:r>
+        <w:rPr>
+          <w:rFonts w:ascii="Arial" w:eastAsia="Times New Roman" w:hAnsi="Arial" w:cs="Arial"/>
+          <w:b/>
+          <w:bCs/>
+          <w:color w:val="1F1F1F"/>
+          <w:sz w:val="24"/>
+          <w:szCs w:val="24"/>
+          <w:bdr w:val="none" w:sz="0" w:space="0" w:color="auto" w:frame="1"/>
+        </w:rPr>
+        <w:t>:</w:t>
+      </w:r>
+      <w:r>
+        <w:rPr>
+          <w:rFonts w:ascii="Arial" w:eastAsia="Times New Roman" w:hAnsi="Arial" w:cs="Arial"/>
+          <w:color w:val="1F1F1F"/>
+          <w:sz w:val="24"/>
+          <w:szCs w:val="24"/>
+        </w:rPr>
+        <w:t xml:space="preserve"> This lifecycle method runs </w:t>
+      </w:r>
+      <w:r>
+        <w:rPr>
+          <w:rFonts w:ascii="Arial" w:eastAsia="Times New Roman" w:hAnsi="Arial" w:cs="Arial"/>
+          <w:b/>
+          <w:bCs/>
+          <w:color w:val="1F1F1F"/>
+          <w:sz w:val="24"/>
+          <w:szCs w:val="24"/>
+          <w:bdr w:val="none" w:sz="0" w:space="0" w:color="auto" w:frame="1"/>
+        </w:rPr>
+        <w:t>synchronously</w:t>
+      </w:r>
+      <w:r>
+        <w:rPr>
+          <w:rFonts w:ascii="Arial" w:eastAsia="Times New Roman" w:hAnsi="Arial" w:cs="Arial"/>
+          <w:color w:val="1F1F1F"/>
+          <w:sz w:val="24"/>
+          <w:szCs w:val="24"/>
+        </w:rPr>
+        <w:t xml:space="preserve"> after the component </w:t>
+      </w:r>
+      <w:r>
+        <w:rPr>
+          <w:rFonts w:ascii="Arial" w:eastAsia="Times New Roman" w:hAnsi="Arial" w:cs="Arial"/>
+          <w:b/>
+          <w:bCs/>
+          <w:color w:val="1F1F1F"/>
+          <w:sz w:val="24"/>
+          <w:szCs w:val="24"/>
+          <w:bdr w:val="none" w:sz="0" w:space="0" w:color="auto" w:frame="1"/>
+        </w:rPr>
+        <w:t>finishes rendering</w:t>
+      </w:r>
+      <w:r>
+        <w:rPr>
+          <w:rFonts w:ascii="Arial" w:eastAsia="Times New Roman" w:hAnsi="Arial" w:cs="Arial"/>
+          <w:color w:val="1F1F1F"/>
+          <w:sz w:val="24"/>
+          <w:szCs w:val="24"/>
+        </w:rPr>
+        <w:t xml:space="preserve"> for the </w:t>
+      </w:r>
+      <w:r>
+        <w:rPr>
+          <w:rFonts w:ascii="Arial" w:eastAsia="Times New Roman" w:hAnsi="Arial" w:cs="Arial"/>
+          <w:b/>
+          <w:bCs/>
+          <w:color w:val="1F1F1F"/>
+          <w:sz w:val="24"/>
+          <w:szCs w:val="24"/>
+          <w:bdr w:val="none" w:sz="0" w:space="0" w:color="auto" w:frame="1"/>
+        </w:rPr>
+        <w:t>first time</w:t>
+      </w:r>
+      <w:r>
+        <w:rPr>
+          <w:rFonts w:ascii="Arial" w:eastAsia="Times New Roman" w:hAnsi="Arial" w:cs="Arial"/>
+          <w:color w:val="1F1F1F"/>
+          <w:sz w:val="24"/>
+          <w:szCs w:val="24"/>
+        </w:rPr>
+        <w:t xml:space="preserve">. </w:t>
+      </w:r>
+      <w:r>
+        <w:rPr>
+          <w:rFonts w:ascii="Arial" w:eastAsia="Times New Roman" w:hAnsi="Arial" w:cs="Arial"/>
+          <w:color w:val="1F1F1F"/>
+          <w:sz w:val="24"/>
+          <w:szCs w:val="24"/>
+          <w:highlight w:val="yellow"/>
+        </w:rPr>
+        <w:t>This means any code within it executes immediately, blocking further rendering until it finishes.</w:t>
+      </w:r>
+    </w:p>
+    <w:p>
+      <w:pPr>
+        <w:numPr>
+          <w:ilvl w:val="0"/>
+          <w:numId w:val="11"/>
+        </w:numPr>
+        <w:spacing w:after="0" w:line="420" w:lineRule="atLeast"/>
+        <w:rPr>
+          <w:rFonts w:ascii="Arial" w:eastAsia="Times New Roman" w:hAnsi="Arial" w:cs="Arial"/>
+          <w:color w:val="1F1F1F"/>
+          <w:sz w:val="24"/>
+          <w:szCs w:val="24"/>
+        </w:rPr>
+      </w:pPr>
+      <w:r>
+        <w:rPr>
+          <w:rFonts w:ascii="Arial" w:eastAsia="Times New Roman" w:hAnsi="Arial" w:cs="Arial"/>
+          <w:bCs/>
+          <w:color w:val="1F1F1F"/>
+          <w:sz w:val="24"/>
+          <w:szCs w:val="24"/>
+          <w:bdr w:val="none" w:sz="0" w:space="0" w:color="auto" w:frame="1"/>
+        </w:rPr>
+        <w:t xml:space="preserve">As it blocks the further rending of until the </w:t>
+      </w:r>
+      <w:proofErr w:type="spellStart"/>
+      <w:r>
+        <w:rPr>
+          <w:rFonts w:ascii="Arial" w:eastAsia="Times New Roman" w:hAnsi="Arial" w:cs="Arial"/>
+          <w:bCs/>
+          <w:color w:val="1F1F1F"/>
+          <w:sz w:val="24"/>
+          <w:szCs w:val="24"/>
+          <w:bdr w:val="none" w:sz="0" w:space="0" w:color="auto" w:frame="1"/>
+        </w:rPr>
+        <w:t>componentDidMount</w:t>
+      </w:r>
+      <w:proofErr w:type="spellEnd"/>
+      <w:r>
+        <w:rPr>
+          <w:rFonts w:ascii="Arial" w:eastAsia="Times New Roman" w:hAnsi="Arial" w:cs="Arial"/>
+          <w:bCs/>
+          <w:color w:val="1F1F1F"/>
+          <w:sz w:val="24"/>
+          <w:szCs w:val="24"/>
+          <w:bdr w:val="none" w:sz="0" w:space="0" w:color="auto" w:frame="1"/>
+        </w:rPr>
+        <w:t xml:space="preserve"> method get completed, we can make it </w:t>
+      </w:r>
+      <w:proofErr w:type="spellStart"/>
+      <w:r>
+        <w:rPr>
+          <w:rFonts w:ascii="Arial" w:eastAsia="Times New Roman" w:hAnsi="Arial" w:cs="Arial"/>
+          <w:bCs/>
+          <w:color w:val="1F1F1F"/>
+          <w:sz w:val="24"/>
+          <w:szCs w:val="24"/>
+          <w:bdr w:val="none" w:sz="0" w:space="0" w:color="auto" w:frame="1"/>
+        </w:rPr>
+        <w:t>aync</w:t>
+      </w:r>
+      <w:proofErr w:type="spellEnd"/>
+      <w:r>
+        <w:rPr>
+          <w:rFonts w:ascii="Arial" w:eastAsia="Times New Roman" w:hAnsi="Arial" w:cs="Arial"/>
+          <w:bCs/>
+          <w:color w:val="1F1F1F"/>
+          <w:sz w:val="24"/>
+          <w:szCs w:val="24"/>
+          <w:bdr w:val="none" w:sz="0" w:space="0" w:color="auto" w:frame="1"/>
+        </w:rPr>
+        <w:t xml:space="preserve"> to use await inside it.</w:t>
+      </w:r>
+    </w:p>
+    <w:p>
+      <w:pPr>
+        <w:numPr>
+          <w:ilvl w:val="0"/>
+          <w:numId w:val="11"/>
+        </w:numPr>
+        <w:spacing w:after="0" w:line="420" w:lineRule="atLeast"/>
+        <w:rPr>
+          <w:rFonts w:ascii="Arial" w:eastAsia="Times New Roman" w:hAnsi="Arial" w:cs="Arial"/>
+          <w:color w:val="1F1F1F"/>
+          <w:sz w:val="24"/>
+          <w:szCs w:val="24"/>
+        </w:rPr>
+      </w:pPr>
+      <w:proofErr w:type="spellStart"/>
+      <w:proofErr w:type="gramStart"/>
+      <w:r>
+        <w:rPr>
+          <w:rFonts w:ascii="Arial" w:eastAsia="Times New Roman" w:hAnsi="Arial" w:cs="Arial"/>
+          <w:b/>
+          <w:bCs/>
+          <w:color w:val="1F1F1F"/>
+          <w:sz w:val="24"/>
+          <w:szCs w:val="24"/>
+          <w:bdr w:val="none" w:sz="0" w:space="0" w:color="auto" w:frame="1"/>
+        </w:rPr>
+        <w:t>useEffect</w:t>
+      </w:r>
+      <w:proofErr w:type="spellEnd"/>
+      <w:proofErr w:type="gramEnd"/>
+      <w:r>
+        <w:rPr>
+          <w:rFonts w:ascii="Arial" w:eastAsia="Times New Roman" w:hAnsi="Arial" w:cs="Arial"/>
+          <w:b/>
+          <w:bCs/>
+          <w:color w:val="1F1F1F"/>
+          <w:sz w:val="24"/>
+          <w:szCs w:val="24"/>
+          <w:bdr w:val="none" w:sz="0" w:space="0" w:color="auto" w:frame="1"/>
+        </w:rPr>
+        <w:t>:</w:t>
+      </w:r>
+      <w:r>
+        <w:rPr>
+          <w:rFonts w:ascii="Arial" w:eastAsia="Times New Roman" w:hAnsi="Arial" w:cs="Arial"/>
+          <w:color w:val="1F1F1F"/>
+          <w:sz w:val="24"/>
+          <w:szCs w:val="24"/>
+        </w:rPr>
+        <w:t xml:space="preserve"> This hook is </w:t>
+      </w:r>
+      <w:r>
+        <w:rPr>
+          <w:rFonts w:ascii="Arial" w:eastAsia="Times New Roman" w:hAnsi="Arial" w:cs="Arial"/>
+          <w:b/>
+          <w:bCs/>
+          <w:color w:val="1F1F1F"/>
+          <w:sz w:val="24"/>
+          <w:szCs w:val="24"/>
+          <w:bdr w:val="none" w:sz="0" w:space="0" w:color="auto" w:frame="1"/>
+        </w:rPr>
+        <w:t>asynchronous</w:t>
+      </w:r>
+      <w:r>
+        <w:rPr>
+          <w:rFonts w:ascii="Arial" w:eastAsia="Times New Roman" w:hAnsi="Arial" w:cs="Arial"/>
+          <w:b/>
+          <w:bCs/>
+          <w:color w:val="1F1F1F"/>
+          <w:sz w:val="24"/>
+          <w:szCs w:val="24"/>
+          <w:bdr w:val="none" w:sz="0" w:space="0" w:color="auto" w:frame="1"/>
+        </w:rPr>
+        <w:t xml:space="preserve"> (It does not runs synchronously with the code)</w:t>
+      </w:r>
+      <w:r>
+        <w:rPr>
+          <w:rFonts w:ascii="Arial" w:eastAsia="Times New Roman" w:hAnsi="Arial" w:cs="Arial"/>
+          <w:color w:val="1F1F1F"/>
+          <w:sz w:val="24"/>
+          <w:szCs w:val="24"/>
+        </w:rPr>
+        <w:t xml:space="preserve"> </w:t>
+      </w:r>
+      <w:r>
+        <w:rPr>
+          <w:rFonts w:ascii="Arial" w:eastAsia="Times New Roman" w:hAnsi="Arial" w:cs="Arial"/>
+          <w:color w:val="1F1F1F"/>
+          <w:sz w:val="24"/>
+          <w:szCs w:val="24"/>
+        </w:rPr>
+        <w:t xml:space="preserve">as it will </w:t>
+      </w:r>
+      <w:r>
+        <w:rPr>
+          <w:rFonts w:ascii="Arial" w:eastAsia="Times New Roman" w:hAnsi="Arial" w:cs="Arial"/>
+          <w:color w:val="1F1F1F"/>
+          <w:sz w:val="24"/>
+          <w:szCs w:val="24"/>
+        </w:rPr>
+        <w:t xml:space="preserve">runs </w:t>
+      </w:r>
+      <w:r>
+        <w:rPr>
+          <w:rFonts w:ascii="Arial" w:eastAsia="Times New Roman" w:hAnsi="Arial" w:cs="Arial"/>
+          <w:b/>
+          <w:bCs/>
+          <w:color w:val="1F1F1F"/>
+          <w:sz w:val="24"/>
+          <w:szCs w:val="24"/>
+          <w:bdr w:val="none" w:sz="0" w:space="0" w:color="auto" w:frame="1"/>
+        </w:rPr>
+        <w:t>after the initial render</w:t>
+      </w:r>
+      <w:r>
+        <w:rPr>
+          <w:rFonts w:ascii="Arial" w:eastAsia="Times New Roman" w:hAnsi="Arial" w:cs="Arial"/>
+          <w:color w:val="1F1F1F"/>
+          <w:sz w:val="24"/>
+          <w:szCs w:val="24"/>
+        </w:rPr>
+        <w:t xml:space="preserve"> and </w:t>
+      </w:r>
+      <w:r>
+        <w:rPr>
+          <w:rFonts w:ascii="Arial" w:eastAsia="Times New Roman" w:hAnsi="Arial" w:cs="Arial"/>
+          <w:b/>
+          <w:bCs/>
+          <w:color w:val="1F1F1F"/>
+          <w:sz w:val="24"/>
+          <w:szCs w:val="24"/>
+          <w:bdr w:val="none" w:sz="0" w:space="0" w:color="auto" w:frame="1"/>
+        </w:rPr>
+        <w:t>potentially again</w:t>
+      </w:r>
+      <w:r>
+        <w:rPr>
+          <w:rFonts w:ascii="Arial" w:eastAsia="Times New Roman" w:hAnsi="Arial" w:cs="Arial"/>
+          <w:color w:val="1F1F1F"/>
+          <w:sz w:val="24"/>
+          <w:szCs w:val="24"/>
+        </w:rPr>
+        <w:t xml:space="preserve"> depending on its dependency array. </w:t>
+      </w:r>
+      <w:r>
+        <w:rPr>
+          <w:rFonts w:ascii="Arial" w:eastAsia="Times New Roman" w:hAnsi="Arial" w:cs="Arial"/>
+          <w:color w:val="1F1F1F"/>
+          <w:sz w:val="24"/>
+          <w:szCs w:val="24"/>
+          <w:highlight w:val="yellow"/>
+        </w:rPr>
+        <w:t>It doesn't block rendering, allowing the UI to update while the effect runs</w:t>
+      </w:r>
+      <w:r>
+        <w:rPr>
+          <w:rFonts w:ascii="Arial" w:eastAsia="Times New Roman" w:hAnsi="Arial" w:cs="Arial"/>
+          <w:color w:val="1F1F1F"/>
+          <w:sz w:val="24"/>
+          <w:szCs w:val="24"/>
+        </w:rPr>
+        <w:t>.</w:t>
+      </w:r>
+    </w:p>
+    <w:p>
+      <w:pPr>
+        <w:spacing w:after="0" w:line="420" w:lineRule="atLeast"/>
+        <w:ind w:left="360"/>
+        <w:rPr>
+          <w:rFonts w:ascii="Arial" w:eastAsia="Times New Roman" w:hAnsi="Arial" w:cs="Arial"/>
+          <w:color w:val="1F1F1F"/>
+          <w:sz w:val="24"/>
+          <w:szCs w:val="24"/>
+        </w:rPr>
+      </w:pPr>
+    </w:p>
+    <w:p>
+      <w:pPr>
+        <w:spacing w:after="0" w:line="420" w:lineRule="atLeast"/>
+        <w:rPr>
+          <w:rFonts w:ascii="Arial" w:eastAsia="Times New Roman" w:hAnsi="Arial" w:cs="Arial"/>
+          <w:b/>
+          <w:bCs/>
+          <w:color w:val="1F1F1F"/>
+          <w:sz w:val="24"/>
+          <w:szCs w:val="24"/>
+          <w:bdr w:val="none" w:sz="0" w:space="0" w:color="auto" w:frame="1"/>
+        </w:rPr>
+      </w:pPr>
+      <w:r>
+        <w:rPr>
+          <w:rFonts w:ascii="Arial" w:eastAsia="Times New Roman" w:hAnsi="Arial" w:cs="Arial"/>
+          <w:b/>
+          <w:bCs/>
+          <w:color w:val="1F1F1F"/>
+          <w:sz w:val="24"/>
+          <w:szCs w:val="24"/>
+          <w:bdr w:val="none" w:sz="0" w:space="0" w:color="auto" w:frame="1"/>
+        </w:rPr>
+        <w:lastRenderedPageBreak/>
+        <w:t>2. Return Value Expectation:</w:t>
+      </w:r>
+    </w:p>
+    <w:p>
+      <w:pPr>
+        <w:spacing w:after="0" w:line="420" w:lineRule="atLeast"/>
+        <w:rPr>
+          <w:rFonts w:ascii="Arial" w:eastAsia="Times New Roman" w:hAnsi="Arial" w:cs="Arial"/>
+          <w:color w:val="1F1F1F"/>
+          <w:sz w:val="24"/>
+          <w:szCs w:val="24"/>
+        </w:rPr>
+      </w:pPr>
+    </w:p>
+    <w:p>
+      <w:pPr>
+        <w:numPr>
+          <w:ilvl w:val="0"/>
+          <w:numId w:val="12"/>
+        </w:numPr>
+        <w:spacing w:after="0" w:line="420" w:lineRule="atLeast"/>
+        <w:rPr>
+          <w:rFonts w:ascii="Arial" w:eastAsia="Times New Roman" w:hAnsi="Arial" w:cs="Arial"/>
+          <w:color w:val="1F1F1F"/>
+          <w:sz w:val="24"/>
+          <w:szCs w:val="24"/>
+        </w:rPr>
+      </w:pPr>
+      <w:proofErr w:type="spellStart"/>
+      <w:proofErr w:type="gramStart"/>
+      <w:r>
+        <w:rPr>
+          <w:rFonts w:ascii="Arial" w:eastAsia="Times New Roman" w:hAnsi="Arial" w:cs="Arial"/>
+          <w:b/>
+          <w:bCs/>
+          <w:color w:val="1F1F1F"/>
+          <w:sz w:val="24"/>
+          <w:szCs w:val="24"/>
+          <w:bdr w:val="none" w:sz="0" w:space="0" w:color="auto" w:frame="1"/>
+        </w:rPr>
+        <w:t>componentDidMount</w:t>
+      </w:r>
+      <w:proofErr w:type="spellEnd"/>
+      <w:proofErr w:type="gramEnd"/>
+      <w:r>
+        <w:rPr>
+          <w:rFonts w:ascii="Arial" w:eastAsia="Times New Roman" w:hAnsi="Arial" w:cs="Arial"/>
+          <w:b/>
+          <w:bCs/>
+          <w:color w:val="1F1F1F"/>
+          <w:sz w:val="24"/>
+          <w:szCs w:val="24"/>
+          <w:bdr w:val="none" w:sz="0" w:space="0" w:color="auto" w:frame="1"/>
+        </w:rPr>
+        <w:t>:</w:t>
+      </w:r>
+      <w:r>
+        <w:rPr>
+          <w:rFonts w:ascii="Arial" w:eastAsia="Times New Roman" w:hAnsi="Arial" w:cs="Arial"/>
+          <w:color w:val="1F1F1F"/>
+          <w:sz w:val="24"/>
+          <w:szCs w:val="24"/>
+        </w:rPr>
+        <w:t xml:space="preserve"> This method </w:t>
+      </w:r>
+      <w:r>
+        <w:rPr>
+          <w:rFonts w:ascii="Arial" w:eastAsia="Times New Roman" w:hAnsi="Arial" w:cs="Arial"/>
+          <w:b/>
+          <w:bCs/>
+          <w:color w:val="1F1F1F"/>
+          <w:sz w:val="24"/>
+          <w:szCs w:val="24"/>
+          <w:highlight w:val="yellow"/>
+          <w:bdr w:val="none" w:sz="0" w:space="0" w:color="auto" w:frame="1"/>
+        </w:rPr>
+        <w:t>doesn't have a return value expectation</w:t>
+      </w:r>
+      <w:r>
+        <w:rPr>
+          <w:rFonts w:ascii="Arial" w:eastAsia="Times New Roman" w:hAnsi="Arial" w:cs="Arial"/>
+          <w:color w:val="1F1F1F"/>
+          <w:sz w:val="24"/>
+          <w:szCs w:val="24"/>
+          <w:highlight w:val="yellow"/>
+        </w:rPr>
+        <w:t>.</w:t>
+      </w:r>
+      <w:r>
+        <w:rPr>
+          <w:rFonts w:ascii="Arial" w:eastAsia="Times New Roman" w:hAnsi="Arial" w:cs="Arial"/>
+          <w:color w:val="1F1F1F"/>
+          <w:sz w:val="24"/>
+          <w:szCs w:val="24"/>
+        </w:rPr>
+        <w:t xml:space="preserve"> You can use regular synchronous or asynchronous code within it without causing errors.</w:t>
+      </w:r>
+    </w:p>
+    <w:p>
+      <w:pPr>
+        <w:numPr>
+          <w:ilvl w:val="0"/>
+          <w:numId w:val="12"/>
+        </w:numPr>
+        <w:spacing w:after="0" w:line="420" w:lineRule="atLeast"/>
+        <w:rPr>
+          <w:rFonts w:ascii="Arial" w:eastAsia="Times New Roman" w:hAnsi="Arial" w:cs="Arial"/>
+          <w:color w:val="1F1F1F"/>
+          <w:sz w:val="24"/>
+          <w:szCs w:val="24"/>
+        </w:rPr>
+      </w:pPr>
+      <w:proofErr w:type="spellStart"/>
+      <w:proofErr w:type="gramStart"/>
+      <w:r>
+        <w:rPr>
+          <w:rFonts w:ascii="Arial" w:eastAsia="Times New Roman" w:hAnsi="Arial" w:cs="Arial"/>
+          <w:b/>
+          <w:bCs/>
+          <w:color w:val="1F1F1F"/>
+          <w:sz w:val="24"/>
+          <w:szCs w:val="24"/>
+          <w:bdr w:val="none" w:sz="0" w:space="0" w:color="auto" w:frame="1"/>
+        </w:rPr>
+        <w:t>useEffect</w:t>
+      </w:r>
+      <w:proofErr w:type="spellEnd"/>
+      <w:proofErr w:type="gramEnd"/>
+      <w:r>
+        <w:rPr>
+          <w:rFonts w:ascii="Arial" w:eastAsia="Times New Roman" w:hAnsi="Arial" w:cs="Arial"/>
+          <w:b/>
+          <w:bCs/>
+          <w:color w:val="1F1F1F"/>
+          <w:sz w:val="24"/>
+          <w:szCs w:val="24"/>
+          <w:bdr w:val="none" w:sz="0" w:space="0" w:color="auto" w:frame="1"/>
+        </w:rPr>
+        <w:t>:</w:t>
+      </w:r>
+      <w:r>
+        <w:rPr>
+          <w:rFonts w:ascii="Arial" w:eastAsia="Times New Roman" w:hAnsi="Arial" w:cs="Arial"/>
+          <w:color w:val="1F1F1F"/>
+          <w:sz w:val="24"/>
+          <w:szCs w:val="24"/>
+        </w:rPr>
+        <w:t xml:space="preserve"> This hook expects its </w:t>
+      </w:r>
+      <w:r>
+        <w:rPr>
+          <w:rFonts w:ascii="Arial" w:eastAsia="Times New Roman" w:hAnsi="Arial" w:cs="Arial"/>
+          <w:b/>
+          <w:bCs/>
+          <w:color w:val="1F1F1F"/>
+          <w:sz w:val="24"/>
+          <w:szCs w:val="24"/>
+          <w:highlight w:val="yellow"/>
+          <w:bdr w:val="none" w:sz="0" w:space="0" w:color="auto" w:frame="1"/>
+        </w:rPr>
+        <w:t>callback function to return either a cleanup function or nothing</w:t>
+      </w:r>
+      <w:r>
+        <w:rPr>
+          <w:rFonts w:ascii="Arial" w:eastAsia="Times New Roman" w:hAnsi="Arial" w:cs="Arial"/>
+          <w:color w:val="1F1F1F"/>
+          <w:sz w:val="24"/>
+          <w:szCs w:val="24"/>
+          <w:highlight w:val="yellow"/>
+        </w:rPr>
+        <w:t>.</w:t>
+      </w:r>
+      <w:r>
+        <w:rPr>
+          <w:rFonts w:ascii="Arial" w:eastAsia="Times New Roman" w:hAnsi="Arial" w:cs="Arial"/>
+          <w:color w:val="1F1F1F"/>
+          <w:sz w:val="24"/>
+          <w:szCs w:val="24"/>
+        </w:rPr>
+        <w:t xml:space="preserve"> </w:t>
+      </w:r>
+      <w:r>
+        <w:rPr>
+          <w:rFonts w:ascii="Arial" w:eastAsia="Times New Roman" w:hAnsi="Arial" w:cs="Arial"/>
+          <w:color w:val="1F1F1F"/>
+          <w:sz w:val="24"/>
+          <w:szCs w:val="24"/>
+          <w:highlight w:val="yellow"/>
+        </w:rPr>
+        <w:t xml:space="preserve">This means directly making the callback function </w:t>
+      </w:r>
+      <w:proofErr w:type="spellStart"/>
+      <w:r>
+        <w:rPr>
+          <w:rFonts w:ascii="Courier New" w:eastAsia="Times New Roman" w:hAnsi="Courier New" w:cs="Courier New"/>
+          <w:color w:val="444746"/>
+          <w:sz w:val="21"/>
+          <w:szCs w:val="21"/>
+          <w:highlight w:val="yellow"/>
+          <w:bdr w:val="none" w:sz="0" w:space="0" w:color="auto" w:frame="1"/>
+        </w:rPr>
+        <w:t>async</w:t>
+      </w:r>
+      <w:proofErr w:type="spellEnd"/>
+      <w:r>
+        <w:rPr>
+          <w:rFonts w:ascii="Arial" w:eastAsia="Times New Roman" w:hAnsi="Arial" w:cs="Arial"/>
+          <w:color w:val="1F1F1F"/>
+          <w:sz w:val="24"/>
+          <w:szCs w:val="24"/>
+          <w:highlight w:val="yellow"/>
+        </w:rPr>
+        <w:t xml:space="preserve"> is problematic as it creates a promise-like object instead of a function or </w:t>
+      </w:r>
+      <w:r>
+        <w:rPr>
+          <w:rFonts w:ascii="Courier New" w:eastAsia="Times New Roman" w:hAnsi="Courier New" w:cs="Courier New"/>
+          <w:color w:val="444746"/>
+          <w:sz w:val="21"/>
+          <w:szCs w:val="21"/>
+          <w:highlight w:val="yellow"/>
+          <w:bdr w:val="none" w:sz="0" w:space="0" w:color="auto" w:frame="1"/>
+        </w:rPr>
+        <w:t>undefined</w:t>
+      </w:r>
+      <w:r>
+        <w:rPr>
+          <w:rFonts w:ascii="Arial" w:eastAsia="Times New Roman" w:hAnsi="Arial" w:cs="Arial"/>
+          <w:color w:val="1F1F1F"/>
+          <w:sz w:val="24"/>
+          <w:szCs w:val="24"/>
+          <w:highlight w:val="yellow"/>
+        </w:rPr>
+        <w:t>.</w:t>
+      </w:r>
+    </w:p>
+    <w:p>
+      <w:pPr>
+        <w:numPr>
+          <w:ilvl w:val="0"/>
+          <w:numId w:val="12"/>
+        </w:numPr>
+        <w:spacing w:after="0" w:line="420" w:lineRule="atLeast"/>
+        <w:rPr>
+          <w:rFonts w:ascii="Arial" w:eastAsia="Times New Roman" w:hAnsi="Arial" w:cs="Arial"/>
+          <w:color w:val="1F1F1F"/>
+          <w:sz w:val="24"/>
+          <w:szCs w:val="24"/>
+        </w:rPr>
+      </w:pPr>
+      <w:r>
+        <w:rPr>
+          <w:rFonts w:ascii="Arial" w:eastAsia="Times New Roman" w:hAnsi="Arial" w:cs="Arial"/>
+          <w:bCs/>
+          <w:color w:val="1F1F1F"/>
+          <w:sz w:val="24"/>
+          <w:szCs w:val="24"/>
+          <w:bdr w:val="none" w:sz="0" w:space="0" w:color="auto" w:frame="1"/>
+        </w:rPr>
+        <w:t xml:space="preserve">As </w:t>
+      </w:r>
+      <w:proofErr w:type="spellStart"/>
+      <w:r>
+        <w:rPr>
+          <w:rFonts w:ascii="Arial" w:eastAsia="Times New Roman" w:hAnsi="Arial" w:cs="Arial"/>
+          <w:bCs/>
+          <w:color w:val="1F1F1F"/>
+          <w:sz w:val="24"/>
+          <w:szCs w:val="24"/>
+          <w:bdr w:val="none" w:sz="0" w:space="0" w:color="auto" w:frame="1"/>
+        </w:rPr>
+        <w:t>async</w:t>
+      </w:r>
+      <w:proofErr w:type="spellEnd"/>
+      <w:r>
+        <w:rPr>
+          <w:rFonts w:ascii="Arial" w:eastAsia="Times New Roman" w:hAnsi="Arial" w:cs="Arial"/>
+          <w:bCs/>
+          <w:color w:val="1F1F1F"/>
+          <w:sz w:val="24"/>
+          <w:szCs w:val="24"/>
+          <w:bdr w:val="none" w:sz="0" w:space="0" w:color="auto" w:frame="1"/>
+        </w:rPr>
+        <w:t xml:space="preserve"> function will return a promise, which </w:t>
+      </w:r>
+      <w:proofErr w:type="spellStart"/>
+      <w:r>
+        <w:rPr>
+          <w:rFonts w:ascii="Arial" w:eastAsia="Times New Roman" w:hAnsi="Arial" w:cs="Arial"/>
+          <w:bCs/>
+          <w:color w:val="1F1F1F"/>
+          <w:sz w:val="24"/>
+          <w:szCs w:val="24"/>
+          <w:bdr w:val="none" w:sz="0" w:space="0" w:color="auto" w:frame="1"/>
+        </w:rPr>
+        <w:t>useEffect</w:t>
+      </w:r>
+      <w:proofErr w:type="spellEnd"/>
+      <w:r>
+        <w:rPr>
+          <w:rFonts w:ascii="Arial" w:eastAsia="Times New Roman" w:hAnsi="Arial" w:cs="Arial"/>
+          <w:bCs/>
+          <w:color w:val="1F1F1F"/>
+          <w:sz w:val="24"/>
+          <w:szCs w:val="24"/>
+          <w:bdr w:val="none" w:sz="0" w:space="0" w:color="auto" w:frame="1"/>
+        </w:rPr>
+        <w:t xml:space="preserve"> does not expects</w:t>
+      </w:r>
+    </w:p>
+    <w:p>
+      <w:pPr>
+        <w:spacing w:after="0" w:line="420" w:lineRule="atLeast"/>
+        <w:rPr>
+          <w:rFonts w:ascii="Arial" w:eastAsia="Times New Roman" w:hAnsi="Arial" w:cs="Arial"/>
+          <w:color w:val="1F1F1F"/>
+          <w:sz w:val="24"/>
+          <w:szCs w:val="24"/>
+        </w:rPr>
+      </w:pPr>
+    </w:p>
+    <w:p>
+      <w:pPr>
+        <w:spacing w:after="0" w:line="420" w:lineRule="atLeast"/>
+        <w:rPr>
+          <w:rFonts w:ascii="Arial" w:eastAsia="Times New Roman" w:hAnsi="Arial" w:cs="Arial"/>
+          <w:b/>
+          <w:bCs/>
+          <w:color w:val="1F1F1F"/>
+          <w:sz w:val="24"/>
+          <w:szCs w:val="24"/>
+          <w:bdr w:val="none" w:sz="0" w:space="0" w:color="auto" w:frame="1"/>
+        </w:rPr>
+      </w:pPr>
+      <w:r>
+        <w:rPr>
+          <w:rFonts w:ascii="Arial" w:eastAsia="Times New Roman" w:hAnsi="Arial" w:cs="Arial"/>
+          <w:b/>
+          <w:bCs/>
+          <w:color w:val="1F1F1F"/>
+          <w:sz w:val="24"/>
+          <w:szCs w:val="24"/>
+          <w:bdr w:val="none" w:sz="0" w:space="0" w:color="auto" w:frame="1"/>
+        </w:rPr>
+        <w:t xml:space="preserve">Here's why making </w:t>
+      </w:r>
+      <w:proofErr w:type="spellStart"/>
+      <w:r>
+        <w:rPr>
+          <w:rFonts w:ascii="Courier New" w:eastAsia="Times New Roman" w:hAnsi="Courier New" w:cs="Courier New"/>
+          <w:b/>
+          <w:bCs/>
+          <w:color w:val="444746"/>
+          <w:sz w:val="21"/>
+          <w:szCs w:val="21"/>
+          <w:bdr w:val="none" w:sz="0" w:space="0" w:color="auto" w:frame="1"/>
+        </w:rPr>
+        <w:t>useEffect</w:t>
+      </w:r>
+      <w:proofErr w:type="spellEnd"/>
+      <w:r>
+        <w:rPr>
+          <w:rFonts w:ascii="Arial" w:eastAsia="Times New Roman" w:hAnsi="Arial" w:cs="Arial"/>
+          <w:b/>
+          <w:bCs/>
+          <w:color w:val="1F1F1F"/>
+          <w:sz w:val="24"/>
+          <w:szCs w:val="24"/>
+          <w:bdr w:val="none" w:sz="0" w:space="0" w:color="auto" w:frame="1"/>
+        </w:rPr>
+        <w:t xml:space="preserve"> callback </w:t>
+      </w:r>
+      <w:proofErr w:type="spellStart"/>
+      <w:r>
+        <w:rPr>
+          <w:rFonts w:ascii="Courier New" w:eastAsia="Times New Roman" w:hAnsi="Courier New" w:cs="Courier New"/>
+          <w:b/>
+          <w:bCs/>
+          <w:color w:val="444746"/>
+          <w:sz w:val="21"/>
+          <w:szCs w:val="21"/>
+          <w:bdr w:val="none" w:sz="0" w:space="0" w:color="auto" w:frame="1"/>
+        </w:rPr>
+        <w:t>async</w:t>
+      </w:r>
+      <w:proofErr w:type="spellEnd"/>
+      <w:r>
+        <w:rPr>
+          <w:rFonts w:ascii="Arial" w:eastAsia="Times New Roman" w:hAnsi="Arial" w:cs="Arial"/>
+          <w:b/>
+          <w:bCs/>
+          <w:color w:val="1F1F1F"/>
+          <w:sz w:val="24"/>
+          <w:szCs w:val="24"/>
+          <w:bdr w:val="none" w:sz="0" w:space="0" w:color="auto" w:frame="1"/>
+        </w:rPr>
+        <w:t xml:space="preserve"> is not recommended:</w:t>
+      </w:r>
+    </w:p>
+    <w:p>
+      <w:pPr>
+        <w:spacing w:after="0" w:line="420" w:lineRule="atLeast"/>
+        <w:rPr>
+          <w:rFonts w:ascii="Arial" w:eastAsia="Times New Roman" w:hAnsi="Arial" w:cs="Arial"/>
+          <w:b/>
+          <w:bCs/>
+          <w:color w:val="1F1F1F"/>
+          <w:sz w:val="24"/>
+          <w:szCs w:val="24"/>
+          <w:bdr w:val="none" w:sz="0" w:space="0" w:color="auto" w:frame="1"/>
+        </w:rPr>
+      </w:pPr>
+    </w:p>
+    <w:p>
+      <w:pPr>
+        <w:numPr>
+          <w:ilvl w:val="0"/>
+          <w:numId w:val="10"/>
+        </w:numPr>
+        <w:spacing w:after="0" w:line="420" w:lineRule="atLeast"/>
+        <w:ind w:left="0"/>
+        <w:rPr>
+          <w:rFonts w:ascii="Arial" w:eastAsia="Times New Roman" w:hAnsi="Arial" w:cs="Arial"/>
+          <w:color w:val="1F1F1F"/>
+          <w:sz w:val="24"/>
+          <w:szCs w:val="24"/>
+        </w:rPr>
+      </w:pPr>
+      <w:r>
+        <w:rPr>
+          <w:rFonts w:ascii="Arial" w:eastAsia="Times New Roman" w:hAnsi="Arial" w:cs="Arial"/>
+          <w:b/>
+          <w:bCs/>
+          <w:color w:val="1F1F1F"/>
+          <w:sz w:val="24"/>
+          <w:szCs w:val="24"/>
+          <w:bdr w:val="none" w:sz="0" w:space="0" w:color="auto" w:frame="1"/>
+        </w:rPr>
+        <w:t>Unexpected Behavior:</w:t>
+      </w:r>
+      <w:r>
+        <w:rPr>
+          <w:rFonts w:ascii="Arial" w:eastAsia="Times New Roman" w:hAnsi="Arial" w:cs="Arial"/>
+          <w:color w:val="1F1F1F"/>
+          <w:sz w:val="24"/>
+          <w:szCs w:val="24"/>
+        </w:rPr>
+        <w:t xml:space="preserve"> If you directly use an </w:t>
+      </w:r>
+      <w:proofErr w:type="spellStart"/>
+      <w:r>
+        <w:rPr>
+          <w:rFonts w:ascii="Courier New" w:eastAsia="Times New Roman" w:hAnsi="Courier New" w:cs="Courier New"/>
+          <w:color w:val="444746"/>
+          <w:sz w:val="21"/>
+          <w:szCs w:val="21"/>
+          <w:bdr w:val="none" w:sz="0" w:space="0" w:color="auto" w:frame="1"/>
+        </w:rPr>
+        <w:t>async</w:t>
+      </w:r>
+      <w:proofErr w:type="spellEnd"/>
+      <w:r>
+        <w:rPr>
+          <w:rFonts w:ascii="Arial" w:eastAsia="Times New Roman" w:hAnsi="Arial" w:cs="Arial"/>
+          <w:color w:val="1F1F1F"/>
+          <w:sz w:val="24"/>
+          <w:szCs w:val="24"/>
+        </w:rPr>
+        <w:t xml:space="preserve"> function inside </w:t>
+      </w:r>
+      <w:proofErr w:type="spellStart"/>
+      <w:r>
+        <w:rPr>
+          <w:rFonts w:ascii="Courier New" w:eastAsia="Times New Roman" w:hAnsi="Courier New" w:cs="Courier New"/>
+          <w:color w:val="444746"/>
+          <w:sz w:val="21"/>
+          <w:szCs w:val="21"/>
+          <w:bdr w:val="none" w:sz="0" w:space="0" w:color="auto" w:frame="1"/>
+        </w:rPr>
+        <w:t>useEffect</w:t>
+      </w:r>
+      <w:proofErr w:type="spellEnd"/>
+      <w:r>
+        <w:rPr>
+          <w:rFonts w:ascii="Arial" w:eastAsia="Times New Roman" w:hAnsi="Arial" w:cs="Arial"/>
+          <w:color w:val="1F1F1F"/>
+          <w:sz w:val="24"/>
+          <w:szCs w:val="24"/>
+        </w:rPr>
+        <w:t xml:space="preserve">, it won't work as intended. </w:t>
+      </w:r>
+      <w:r>
+        <w:rPr>
+          <w:rFonts w:ascii="Arial" w:eastAsia="Times New Roman" w:hAnsi="Arial" w:cs="Arial"/>
+          <w:color w:val="1F1F1F"/>
+          <w:sz w:val="24"/>
+          <w:szCs w:val="24"/>
+          <w:highlight w:val="yellow"/>
+        </w:rPr>
+        <w:t xml:space="preserve">The function will still be treated as a regular function, and the </w:t>
+      </w:r>
+      <w:r>
+        <w:rPr>
+          <w:rFonts w:ascii="Courier New" w:eastAsia="Times New Roman" w:hAnsi="Courier New" w:cs="Courier New"/>
+          <w:color w:val="444746"/>
+          <w:sz w:val="21"/>
+          <w:szCs w:val="21"/>
+          <w:highlight w:val="yellow"/>
+          <w:bdr w:val="none" w:sz="0" w:space="0" w:color="auto" w:frame="1"/>
+        </w:rPr>
+        <w:t>await</w:t>
+      </w:r>
+      <w:r>
+        <w:rPr>
+          <w:rFonts w:ascii="Arial" w:eastAsia="Times New Roman" w:hAnsi="Arial" w:cs="Arial"/>
+          <w:color w:val="1F1F1F"/>
+          <w:sz w:val="24"/>
+          <w:szCs w:val="24"/>
+          <w:highlight w:val="yellow"/>
+        </w:rPr>
+        <w:t xml:space="preserve"> keyword will have no effect</w:t>
+      </w:r>
+      <w:r>
+        <w:rPr>
+          <w:rFonts w:ascii="Arial" w:eastAsia="Times New Roman" w:hAnsi="Arial" w:cs="Arial"/>
+          <w:color w:val="1F1F1F"/>
+          <w:sz w:val="24"/>
+          <w:szCs w:val="24"/>
+        </w:rPr>
+        <w:t>.</w:t>
+      </w:r>
+    </w:p>
+    <w:p>
+      <w:pPr>
+        <w:spacing w:after="0" w:line="420" w:lineRule="atLeast"/>
+        <w:rPr>
+          <w:rFonts w:ascii="Arial" w:eastAsia="Times New Roman" w:hAnsi="Arial" w:cs="Arial"/>
+          <w:color w:val="1F1F1F"/>
+          <w:sz w:val="24"/>
+          <w:szCs w:val="24"/>
+        </w:rPr>
+      </w:pPr>
+    </w:p>
+    <w:p>
+      <w:pPr>
+        <w:numPr>
+          <w:ilvl w:val="0"/>
+          <w:numId w:val="10"/>
+        </w:numPr>
+        <w:spacing w:after="0" w:line="420" w:lineRule="atLeast"/>
+        <w:ind w:left="0"/>
+        <w:rPr>
+          <w:rFonts w:ascii="Arial" w:eastAsia="Times New Roman" w:hAnsi="Arial" w:cs="Arial"/>
+          <w:color w:val="1F1F1F"/>
+          <w:sz w:val="24"/>
+          <w:szCs w:val="24"/>
+        </w:rPr>
+      </w:pPr>
+      <w:r>
+        <w:rPr>
+          <w:rFonts w:ascii="Arial" w:eastAsia="Times New Roman" w:hAnsi="Arial" w:cs="Arial"/>
+          <w:b/>
+          <w:bCs/>
+          <w:color w:val="1F1F1F"/>
+          <w:sz w:val="24"/>
+          <w:szCs w:val="24"/>
+          <w:bdr w:val="none" w:sz="0" w:space="0" w:color="auto" w:frame="1"/>
+        </w:rPr>
+        <w:t>Missing Cleanup:</w:t>
+      </w:r>
+      <w:r>
+        <w:rPr>
+          <w:rFonts w:ascii="Arial" w:eastAsia="Times New Roman" w:hAnsi="Arial" w:cs="Arial"/>
+          <w:color w:val="1F1F1F"/>
+          <w:sz w:val="24"/>
+          <w:szCs w:val="24"/>
+        </w:rPr>
+        <w:t xml:space="preserve"> </w:t>
+      </w:r>
+      <w:proofErr w:type="spellStart"/>
+      <w:r>
+        <w:rPr>
+          <w:rFonts w:ascii="Courier New" w:eastAsia="Times New Roman" w:hAnsi="Courier New" w:cs="Courier New"/>
+          <w:color w:val="444746"/>
+          <w:sz w:val="21"/>
+          <w:szCs w:val="21"/>
+          <w:bdr w:val="none" w:sz="0" w:space="0" w:color="auto" w:frame="1"/>
+        </w:rPr>
+        <w:t>useEffect</w:t>
+      </w:r>
+      <w:proofErr w:type="spellEnd"/>
+      <w:r>
+        <w:rPr>
+          <w:rFonts w:ascii="Arial" w:eastAsia="Times New Roman" w:hAnsi="Arial" w:cs="Arial"/>
+          <w:color w:val="1F1F1F"/>
+          <w:sz w:val="24"/>
+          <w:szCs w:val="24"/>
+        </w:rPr>
+        <w:t xml:space="preserve"> relies on the return value to perform cleanup tasks when the component unmounts or re-renders with changed </w:t>
+      </w:r>
+      <w:r>
+        <w:rPr>
+          <w:rFonts w:ascii="Arial" w:eastAsia="Times New Roman" w:hAnsi="Arial" w:cs="Arial"/>
+          <w:color w:val="1F1F1F"/>
+          <w:sz w:val="24"/>
+          <w:szCs w:val="24"/>
+        </w:rPr>
+        <w:t>components</w:t>
+      </w:r>
+      <w:r>
+        <w:rPr>
+          <w:rFonts w:ascii="Arial" w:eastAsia="Times New Roman" w:hAnsi="Arial" w:cs="Arial"/>
+          <w:color w:val="1F1F1F"/>
+          <w:sz w:val="24"/>
+          <w:szCs w:val="24"/>
+        </w:rPr>
+        <w:t xml:space="preserve">. An </w:t>
+      </w:r>
+      <w:proofErr w:type="spellStart"/>
+      <w:r>
+        <w:rPr>
+          <w:rFonts w:ascii="Courier New" w:eastAsia="Times New Roman" w:hAnsi="Courier New" w:cs="Courier New"/>
+          <w:color w:val="444746"/>
+          <w:sz w:val="21"/>
+          <w:szCs w:val="21"/>
+          <w:bdr w:val="none" w:sz="0" w:space="0" w:color="auto" w:frame="1"/>
+        </w:rPr>
+        <w:t>async</w:t>
+      </w:r>
+      <w:proofErr w:type="spellEnd"/>
+      <w:r>
+        <w:rPr>
+          <w:rFonts w:ascii="Arial" w:eastAsia="Times New Roman" w:hAnsi="Arial" w:cs="Arial"/>
+          <w:color w:val="1F1F1F"/>
+          <w:sz w:val="24"/>
+          <w:szCs w:val="24"/>
+        </w:rPr>
+        <w:t xml:space="preserve"> function doesn't meet this expectation and can lead to memory leaks or unintended side effects.</w:t>
+      </w:r>
+    </w:p>
+    <w:p>
+      <w:pPr>
+        <w:pStyle w:val="ListParagraph"/>
+        <w:rPr>
+          <w:rFonts w:ascii="Arial" w:eastAsia="Times New Roman" w:hAnsi="Arial" w:cs="Arial"/>
+          <w:color w:val="1F1F1F"/>
+          <w:sz w:val="24"/>
+          <w:szCs w:val="24"/>
+        </w:rPr>
+      </w:pPr>
+    </w:p>
+    <w:p>
+      <w:pPr>
+        <w:spacing w:after="0" w:line="420" w:lineRule="atLeast"/>
+        <w:jc w:val="center"/>
+        <w:rPr>
+          <w:rFonts w:ascii="Arial" w:eastAsia="Times New Roman" w:hAnsi="Arial" w:cs="Arial"/>
+          <w:b/>
+          <w:color w:val="FF0000"/>
+          <w:sz w:val="32"/>
+          <w:szCs w:val="24"/>
+        </w:rPr>
+      </w:pPr>
+      <w:r>
+        <w:rPr>
+          <w:rFonts w:ascii="Arial" w:eastAsia="Times New Roman" w:hAnsi="Arial" w:cs="Arial"/>
+          <w:b/>
+          <w:color w:val="FF0000"/>
+          <w:sz w:val="32"/>
+          <w:szCs w:val="24"/>
+        </w:rPr>
+        <w:t xml:space="preserve">Difference in </w:t>
+      </w:r>
+      <w:proofErr w:type="spellStart"/>
+      <w:r>
+        <w:rPr>
+          <w:rFonts w:ascii="Arial" w:eastAsia="Times New Roman" w:hAnsi="Arial" w:cs="Arial"/>
+          <w:b/>
+          <w:color w:val="FF0000"/>
+          <w:sz w:val="32"/>
+          <w:szCs w:val="24"/>
+        </w:rPr>
+        <w:t>componentDidMount</w:t>
+      </w:r>
+      <w:proofErr w:type="spellEnd"/>
+      <w:r>
+        <w:rPr>
+          <w:rFonts w:ascii="Arial" w:eastAsia="Times New Roman" w:hAnsi="Arial" w:cs="Arial"/>
+          <w:b/>
+          <w:color w:val="FF0000"/>
+          <w:sz w:val="32"/>
+          <w:szCs w:val="24"/>
+        </w:rPr>
+        <w:t xml:space="preserve"> and </w:t>
+      </w:r>
+      <w:proofErr w:type="spellStart"/>
+      <w:proofErr w:type="gramStart"/>
+      <w:r>
+        <w:rPr>
+          <w:rFonts w:ascii="Arial" w:eastAsia="Times New Roman" w:hAnsi="Arial" w:cs="Arial"/>
+          <w:b/>
+          <w:color w:val="FF0000"/>
+          <w:sz w:val="32"/>
+          <w:szCs w:val="24"/>
+        </w:rPr>
+        <w:t>useEffect</w:t>
+      </w:r>
+      <w:proofErr w:type="spellEnd"/>
+      <w:r>
+        <w:rPr>
+          <w:rFonts w:ascii="Arial" w:eastAsia="Times New Roman" w:hAnsi="Arial" w:cs="Arial"/>
+          <w:b/>
+          <w:color w:val="FF0000"/>
+          <w:sz w:val="32"/>
+          <w:szCs w:val="24"/>
+        </w:rPr>
+        <w:t>()</w:t>
+      </w:r>
+      <w:proofErr w:type="gramEnd"/>
+    </w:p>
+    <w:p>
+      <w:pPr>
+        <w:spacing w:after="0" w:line="420" w:lineRule="atLeast"/>
+        <w:jc w:val="center"/>
+        <w:rPr>
+          <w:rFonts w:ascii="Arial" w:eastAsia="Times New Roman" w:hAnsi="Arial" w:cs="Arial"/>
+          <w:b/>
+          <w:color w:val="FF0000"/>
+          <w:sz w:val="32"/>
+          <w:szCs w:val="24"/>
+        </w:rPr>
+      </w:pPr>
+    </w:p>
+    <w:p>
+      <w:pPr>
+        <w:spacing w:after="0" w:line="420" w:lineRule="atLeast"/>
+        <w:rPr>
+          <w:rFonts w:ascii="Arial" w:eastAsia="Times New Roman" w:hAnsi="Arial" w:cs="Arial"/>
+          <w:color w:val="1F1F1F"/>
+          <w:sz w:val="24"/>
+          <w:szCs w:val="24"/>
+        </w:rPr>
+      </w:pPr>
+      <w:r>
+        <w:rPr>
+          <w:rFonts w:ascii="Arial" w:eastAsia="Times New Roman" w:hAnsi="Arial" w:cs="Arial"/>
+          <w:color w:val="1F1F1F"/>
+          <w:sz w:val="24"/>
+          <w:szCs w:val="24"/>
+        </w:rPr>
+        <w:t xml:space="preserve">Here's an explanation of why </w:t>
+      </w:r>
+      <w:proofErr w:type="spellStart"/>
+      <w:r>
+        <w:rPr>
+          <w:rFonts w:ascii="Courier New" w:eastAsia="Times New Roman" w:hAnsi="Courier New" w:cs="Courier New"/>
+          <w:color w:val="444746"/>
+          <w:sz w:val="21"/>
+          <w:szCs w:val="21"/>
+          <w:bdr w:val="none" w:sz="0" w:space="0" w:color="auto" w:frame="1"/>
+        </w:rPr>
+        <w:t>componentDidMount</w:t>
+      </w:r>
+      <w:proofErr w:type="spellEnd"/>
+      <w:r>
+        <w:rPr>
+          <w:rFonts w:ascii="Arial" w:eastAsia="Times New Roman" w:hAnsi="Arial" w:cs="Arial"/>
+          <w:color w:val="1F1F1F"/>
+          <w:sz w:val="24"/>
+          <w:szCs w:val="24"/>
+        </w:rPr>
+        <w:t xml:space="preserve"> and </w:t>
+      </w:r>
+      <w:proofErr w:type="spellStart"/>
+      <w:r>
+        <w:rPr>
+          <w:rFonts w:ascii="Courier New" w:eastAsia="Times New Roman" w:hAnsi="Courier New" w:cs="Courier New"/>
+          <w:color w:val="444746"/>
+          <w:sz w:val="21"/>
+          <w:szCs w:val="21"/>
+          <w:bdr w:val="none" w:sz="0" w:space="0" w:color="auto" w:frame="1"/>
+        </w:rPr>
+        <w:t>useEffect</w:t>
+      </w:r>
+      <w:proofErr w:type="spellEnd"/>
+      <w:r>
+        <w:rPr>
+          <w:rFonts w:ascii="Arial" w:eastAsia="Times New Roman" w:hAnsi="Arial" w:cs="Arial"/>
+          <w:color w:val="1F1F1F"/>
+          <w:sz w:val="24"/>
+          <w:szCs w:val="24"/>
+        </w:rPr>
+        <w:t xml:space="preserve"> are not the same, focusing on the key differences and their implications:</w:t>
+      </w:r>
+    </w:p>
+    <w:p>
+      <w:pPr>
+        <w:spacing w:after="0" w:line="420" w:lineRule="atLeast"/>
+        <w:rPr>
+          <w:rFonts w:ascii="Arial" w:eastAsia="Times New Roman" w:hAnsi="Arial" w:cs="Arial"/>
+          <w:color w:val="1F1F1F"/>
+          <w:sz w:val="24"/>
+          <w:szCs w:val="24"/>
+        </w:rPr>
+      </w:pPr>
+    </w:p>
+    <w:p>
+      <w:pPr>
+        <w:spacing w:after="0" w:line="420" w:lineRule="atLeast"/>
+        <w:rPr>
+          <w:rFonts w:ascii="Arial" w:eastAsia="Times New Roman" w:hAnsi="Arial" w:cs="Arial"/>
+          <w:color w:val="1F1F1F"/>
+          <w:sz w:val="24"/>
+          <w:szCs w:val="24"/>
+        </w:rPr>
+      </w:pPr>
+      <w:r>
+        <w:rPr>
+          <w:rFonts w:ascii="Arial" w:eastAsia="Times New Roman" w:hAnsi="Arial" w:cs="Arial"/>
+          <w:b/>
+          <w:bCs/>
+          <w:color w:val="1F1F1F"/>
+          <w:sz w:val="24"/>
+          <w:szCs w:val="24"/>
+          <w:bdr w:val="none" w:sz="0" w:space="0" w:color="auto" w:frame="1"/>
+        </w:rPr>
+        <w:t>1. Timing of Execution</w:t>
+      </w:r>
+      <w:r>
+        <w:rPr>
+          <w:rFonts w:ascii="Arial" w:eastAsia="Times New Roman" w:hAnsi="Arial" w:cs="Arial"/>
+          <w:b/>
+          <w:bCs/>
+          <w:color w:val="1F1F1F"/>
+          <w:sz w:val="24"/>
+          <w:szCs w:val="24"/>
+          <w:bdr w:val="none" w:sz="0" w:space="0" w:color="auto" w:frame="1"/>
+        </w:rPr>
+        <w:t xml:space="preserve"> (Synchronous and asynchronous)</w:t>
+      </w:r>
+      <w:r>
+        <w:rPr>
+          <w:rFonts w:ascii="Arial" w:eastAsia="Times New Roman" w:hAnsi="Arial" w:cs="Arial"/>
+          <w:b/>
+          <w:bCs/>
+          <w:color w:val="1F1F1F"/>
+          <w:sz w:val="24"/>
+          <w:szCs w:val="24"/>
+          <w:bdr w:val="none" w:sz="0" w:space="0" w:color="auto" w:frame="1"/>
+        </w:rPr>
+        <w:t>:</w:t>
+      </w:r>
+    </w:p>
+    <w:p>
+      <w:pPr>
+        <w:numPr>
+          <w:ilvl w:val="0"/>
+          <w:numId w:val="17"/>
+        </w:numPr>
+        <w:spacing w:after="0" w:line="420" w:lineRule="atLeast"/>
+        <w:rPr>
+          <w:rFonts w:ascii="Arial" w:eastAsia="Times New Roman" w:hAnsi="Arial" w:cs="Arial"/>
+          <w:color w:val="1F1F1F"/>
+          <w:sz w:val="24"/>
+          <w:szCs w:val="24"/>
+        </w:rPr>
+      </w:pPr>
+      <w:proofErr w:type="spellStart"/>
+      <w:proofErr w:type="gramStart"/>
+      <w:r>
+        <w:rPr>
+          <w:rFonts w:ascii="Arial" w:eastAsia="Times New Roman" w:hAnsi="Arial" w:cs="Arial"/>
+          <w:b/>
+          <w:bCs/>
+          <w:color w:val="1F1F1F"/>
+          <w:sz w:val="24"/>
+          <w:szCs w:val="24"/>
+          <w:bdr w:val="none" w:sz="0" w:space="0" w:color="auto" w:frame="1"/>
+        </w:rPr>
+        <w:t>componentDidMount</w:t>
+      </w:r>
+      <w:proofErr w:type="spellEnd"/>
+      <w:proofErr w:type="gramEnd"/>
+      <w:r>
+        <w:rPr>
+          <w:rFonts w:ascii="Arial" w:eastAsia="Times New Roman" w:hAnsi="Arial" w:cs="Arial"/>
+          <w:color w:val="1F1F1F"/>
+          <w:sz w:val="24"/>
+          <w:szCs w:val="24"/>
+        </w:rPr>
+        <w:t xml:space="preserve"> (Class Components): </w:t>
+      </w:r>
+      <w:r>
+        <w:rPr>
+          <w:rFonts w:ascii="Arial" w:eastAsia="Times New Roman" w:hAnsi="Arial" w:cs="Arial"/>
+          <w:color w:val="1F1F1F"/>
+          <w:sz w:val="24"/>
+          <w:szCs w:val="24"/>
+          <w:highlight w:val="yellow"/>
+        </w:rPr>
+        <w:t>Executes synchronously after the first render.</w:t>
+      </w:r>
+      <w:r>
+        <w:rPr>
+          <w:rFonts w:ascii="Arial" w:eastAsia="Times New Roman" w:hAnsi="Arial" w:cs="Arial"/>
+          <w:color w:val="1F1F1F"/>
+          <w:sz w:val="24"/>
+          <w:szCs w:val="24"/>
+        </w:rPr>
+        <w:t xml:space="preserve"> This means it runs before the user sees the results of the initial render, potentially blocking the display of content until it completes.</w:t>
+      </w:r>
+    </w:p>
+    <w:p>
+      <w:pPr>
+        <w:numPr>
+          <w:ilvl w:val="0"/>
+          <w:numId w:val="17"/>
+        </w:numPr>
+        <w:spacing w:after="0" w:line="420" w:lineRule="atLeast"/>
+        <w:rPr>
+          <w:rFonts w:ascii="Arial" w:eastAsia="Times New Roman" w:hAnsi="Arial" w:cs="Arial"/>
+          <w:color w:val="1F1F1F"/>
+          <w:sz w:val="24"/>
+          <w:szCs w:val="24"/>
+        </w:rPr>
+      </w:pPr>
+      <w:proofErr w:type="spellStart"/>
+      <w:proofErr w:type="gramStart"/>
+      <w:r>
+        <w:rPr>
+          <w:rFonts w:ascii="Arial" w:eastAsia="Times New Roman" w:hAnsi="Arial" w:cs="Arial"/>
+          <w:b/>
+          <w:bCs/>
+          <w:color w:val="1F1F1F"/>
+          <w:sz w:val="24"/>
+          <w:szCs w:val="24"/>
+          <w:bdr w:val="none" w:sz="0" w:space="0" w:color="auto" w:frame="1"/>
+        </w:rPr>
+        <w:t>useEffect</w:t>
+      </w:r>
+      <w:proofErr w:type="spellEnd"/>
+      <w:proofErr w:type="gramEnd"/>
+      <w:r>
+        <w:rPr>
+          <w:rFonts w:ascii="Arial" w:eastAsia="Times New Roman" w:hAnsi="Arial" w:cs="Arial"/>
+          <w:color w:val="1F1F1F"/>
+          <w:sz w:val="24"/>
+          <w:szCs w:val="24"/>
+        </w:rPr>
+        <w:t xml:space="preserve"> (Functional Components): </w:t>
+      </w:r>
+      <w:r>
+        <w:rPr>
+          <w:rFonts w:ascii="Arial" w:eastAsia="Times New Roman" w:hAnsi="Arial" w:cs="Arial"/>
+          <w:color w:val="1F1F1F"/>
+          <w:sz w:val="24"/>
+          <w:szCs w:val="24"/>
+          <w:highlight w:val="yellow"/>
+        </w:rPr>
+        <w:t xml:space="preserve">Executes asynchronously after the first render </w:t>
+      </w:r>
+      <w:r>
+        <w:rPr>
+          <w:rFonts w:ascii="Arial" w:eastAsia="Times New Roman" w:hAnsi="Arial" w:cs="Arial"/>
+          <w:b/>
+          <w:bCs/>
+          <w:color w:val="1F1F1F"/>
+          <w:sz w:val="24"/>
+          <w:szCs w:val="24"/>
+          <w:highlight w:val="yellow"/>
+          <w:bdr w:val="none" w:sz="0" w:space="0" w:color="auto" w:frame="1"/>
+        </w:rPr>
+        <w:t>and subsequent renders</w:t>
+      </w:r>
+      <w:r>
+        <w:rPr>
+          <w:rFonts w:ascii="Arial" w:eastAsia="Times New Roman" w:hAnsi="Arial" w:cs="Arial"/>
+          <w:color w:val="1F1F1F"/>
+          <w:sz w:val="24"/>
+          <w:szCs w:val="24"/>
+          <w:highlight w:val="yellow"/>
+        </w:rPr>
+        <w:t>.</w:t>
+      </w:r>
+      <w:r>
+        <w:rPr>
+          <w:rFonts w:ascii="Arial" w:eastAsia="Times New Roman" w:hAnsi="Arial" w:cs="Arial"/>
+          <w:color w:val="1F1F1F"/>
+          <w:sz w:val="24"/>
+          <w:szCs w:val="24"/>
+        </w:rPr>
+        <w:t xml:space="preserve"> After the initial render, React updates the DOM and then </w:t>
+      </w:r>
+      <w:r>
+        <w:rPr>
+          <w:rFonts w:ascii="Arial" w:eastAsia="Times New Roman" w:hAnsi="Arial" w:cs="Arial"/>
+          <w:color w:val="1F1F1F"/>
+          <w:sz w:val="24"/>
+          <w:szCs w:val="24"/>
+        </w:rPr>
+        <w:lastRenderedPageBreak/>
+        <w:t>calls effects. Therefore, users see the UI change before effects run. This creates a smoother user experience.</w:t>
+      </w:r>
+    </w:p>
+    <w:p>
+      <w:pPr>
+        <w:spacing w:after="0" w:line="420" w:lineRule="atLeast"/>
+        <w:ind w:left="360"/>
+        <w:rPr>
+          <w:rFonts w:ascii="Arial" w:eastAsia="Times New Roman" w:hAnsi="Arial" w:cs="Arial"/>
+          <w:color w:val="1F1F1F"/>
+          <w:sz w:val="24"/>
+          <w:szCs w:val="24"/>
+        </w:rPr>
+      </w:pPr>
+    </w:p>
+    <w:p>
+      <w:pPr>
+        <w:spacing w:after="0" w:line="420" w:lineRule="atLeast"/>
+        <w:rPr>
+          <w:rFonts w:ascii="Arial" w:eastAsia="Times New Roman" w:hAnsi="Arial" w:cs="Arial"/>
+          <w:color w:val="1F1F1F"/>
+          <w:sz w:val="24"/>
+          <w:szCs w:val="24"/>
+        </w:rPr>
+      </w:pPr>
+      <w:r>
+        <w:rPr>
+          <w:rFonts w:ascii="Arial" w:eastAsia="Times New Roman" w:hAnsi="Arial" w:cs="Arial"/>
+          <w:b/>
+          <w:bCs/>
+          <w:color w:val="1F1F1F"/>
+          <w:sz w:val="24"/>
+          <w:szCs w:val="24"/>
+          <w:bdr w:val="none" w:sz="0" w:space="0" w:color="auto" w:frame="1"/>
+        </w:rPr>
+        <w:t>2. State and Prop Capture:</w:t>
+      </w:r>
+    </w:p>
+    <w:p>
+      <w:pPr>
+        <w:numPr>
+          <w:ilvl w:val="0"/>
+          <w:numId w:val="18"/>
+        </w:numPr>
+        <w:spacing w:after="0" w:line="420" w:lineRule="atLeast"/>
+        <w:rPr>
+          <w:rFonts w:ascii="Arial" w:eastAsia="Times New Roman" w:hAnsi="Arial" w:cs="Arial"/>
+          <w:color w:val="1F1F1F"/>
+          <w:sz w:val="24"/>
+          <w:szCs w:val="24"/>
+        </w:rPr>
+      </w:pPr>
+      <w:proofErr w:type="spellStart"/>
+      <w:proofErr w:type="gramStart"/>
+      <w:r>
+        <w:rPr>
+          <w:rFonts w:ascii="Arial" w:eastAsia="Times New Roman" w:hAnsi="Arial" w:cs="Arial"/>
+          <w:b/>
+          <w:bCs/>
+          <w:color w:val="1F1F1F"/>
+          <w:sz w:val="24"/>
+          <w:szCs w:val="24"/>
+          <w:bdr w:val="none" w:sz="0" w:space="0" w:color="auto" w:frame="1"/>
+        </w:rPr>
+        <w:t>componentDidMount</w:t>
+      </w:r>
+      <w:proofErr w:type="spellEnd"/>
+      <w:proofErr w:type="gramEnd"/>
+      <w:r>
+        <w:rPr>
+          <w:rFonts w:ascii="Arial" w:eastAsia="Times New Roman" w:hAnsi="Arial" w:cs="Arial"/>
+          <w:b/>
+          <w:bCs/>
+          <w:color w:val="1F1F1F"/>
+          <w:sz w:val="24"/>
+          <w:szCs w:val="24"/>
+          <w:bdr w:val="none" w:sz="0" w:space="0" w:color="auto" w:frame="1"/>
+        </w:rPr>
+        <w:t>:</w:t>
+      </w:r>
+      <w:r>
+        <w:rPr>
+          <w:rFonts w:ascii="Arial" w:eastAsia="Times New Roman" w:hAnsi="Arial" w:cs="Arial"/>
+          <w:color w:val="1F1F1F"/>
+          <w:sz w:val="24"/>
+          <w:szCs w:val="24"/>
+        </w:rPr>
+        <w:t xml:space="preserve"> Captures the state and props </w:t>
+      </w:r>
+      <w:r>
+        <w:rPr>
+          <w:rFonts w:ascii="Arial" w:eastAsia="Times New Roman" w:hAnsi="Arial" w:cs="Arial"/>
+          <w:color w:val="1F1F1F"/>
+          <w:sz w:val="24"/>
+          <w:szCs w:val="24"/>
+          <w:highlight w:val="yellow"/>
+        </w:rPr>
+        <w:t>as they were during the first render.</w:t>
+      </w:r>
+      <w:r>
+        <w:rPr>
+          <w:rFonts w:ascii="Arial" w:eastAsia="Times New Roman" w:hAnsi="Arial" w:cs="Arial"/>
+          <w:color w:val="1F1F1F"/>
+          <w:sz w:val="24"/>
+          <w:szCs w:val="24"/>
+        </w:rPr>
+        <w:t xml:space="preserve"> </w:t>
+      </w:r>
+      <w:r>
+        <w:rPr>
+          <w:rFonts w:ascii="Arial" w:eastAsia="Times New Roman" w:hAnsi="Arial" w:cs="Arial"/>
+          <w:color w:val="1F1F1F"/>
+          <w:sz w:val="24"/>
+          <w:szCs w:val="24"/>
+          <w:highlight w:val="green"/>
+        </w:rPr>
+        <w:t xml:space="preserve">If the state or props subsequently change, </w:t>
+      </w:r>
+      <w:proofErr w:type="spellStart"/>
+      <w:r>
+        <w:rPr>
+          <w:rFonts w:ascii="Courier New" w:eastAsia="Times New Roman" w:hAnsi="Courier New" w:cs="Courier New"/>
+          <w:color w:val="444746"/>
+          <w:sz w:val="21"/>
+          <w:szCs w:val="21"/>
+          <w:highlight w:val="green"/>
+          <w:bdr w:val="none" w:sz="0" w:space="0" w:color="auto" w:frame="1"/>
+        </w:rPr>
+        <w:t>componentDidMount</w:t>
+      </w:r>
+      <w:proofErr w:type="spellEnd"/>
+      <w:r>
+        <w:rPr>
+          <w:rFonts w:ascii="Arial" w:eastAsia="Times New Roman" w:hAnsi="Arial" w:cs="Arial"/>
+          <w:color w:val="1F1F1F"/>
+          <w:sz w:val="24"/>
+          <w:szCs w:val="24"/>
+          <w:highlight w:val="green"/>
+        </w:rPr>
+        <w:t xml:space="preserve"> won't run again, so it won't see those updated values.</w:t>
+      </w:r>
+      <w:r>
+        <w:rPr>
+          <w:rFonts w:ascii="Arial" w:eastAsia="Times New Roman" w:hAnsi="Arial" w:cs="Arial"/>
+          <w:color w:val="1F1F1F"/>
+          <w:sz w:val="24"/>
+          <w:szCs w:val="24"/>
+        </w:rPr>
+        <w:t xml:space="preserve"> For this purpose we use </w:t>
+      </w:r>
+      <w:proofErr w:type="spellStart"/>
+      <w:proofErr w:type="gramStart"/>
+      <w:r>
+        <w:rPr>
+          <w:rFonts w:ascii="Arial" w:eastAsia="Times New Roman" w:hAnsi="Arial" w:cs="Arial"/>
+          <w:color w:val="1F1F1F"/>
+          <w:sz w:val="24"/>
+          <w:szCs w:val="24"/>
+        </w:rPr>
+        <w:t>componentDidUpdate</w:t>
+      </w:r>
+      <w:proofErr w:type="spellEnd"/>
+      <w:r>
+        <w:rPr>
+          <w:rFonts w:ascii="Arial" w:eastAsia="Times New Roman" w:hAnsi="Arial" w:cs="Arial"/>
+          <w:color w:val="1F1F1F"/>
+          <w:sz w:val="24"/>
+          <w:szCs w:val="24"/>
+        </w:rPr>
+        <w:t>(</w:t>
+      </w:r>
+      <w:proofErr w:type="gramEnd"/>
+      <w:r>
+        <w:rPr>
+          <w:rFonts w:ascii="Arial" w:eastAsia="Times New Roman" w:hAnsi="Arial" w:cs="Arial"/>
+          <w:color w:val="1F1F1F"/>
+          <w:sz w:val="24"/>
+          <w:szCs w:val="24"/>
+        </w:rPr>
+        <w:t>) method.</w:t>
+      </w:r>
+    </w:p>
+    <w:p>
+      <w:pPr>
+        <w:numPr>
+          <w:ilvl w:val="0"/>
+          <w:numId w:val="18"/>
+        </w:numPr>
+        <w:spacing w:after="0" w:line="420" w:lineRule="atLeast"/>
+        <w:rPr>
+          <w:rFonts w:ascii="Arial" w:eastAsia="Times New Roman" w:hAnsi="Arial" w:cs="Arial"/>
+          <w:color w:val="1F1F1F"/>
+          <w:sz w:val="24"/>
+          <w:szCs w:val="24"/>
+        </w:rPr>
+      </w:pPr>
+      <w:proofErr w:type="spellStart"/>
+      <w:proofErr w:type="gramStart"/>
+      <w:r>
+        <w:rPr>
+          <w:rFonts w:ascii="Arial" w:eastAsia="Times New Roman" w:hAnsi="Arial" w:cs="Arial"/>
+          <w:b/>
+          <w:bCs/>
+          <w:color w:val="1F1F1F"/>
+          <w:sz w:val="24"/>
+          <w:szCs w:val="24"/>
+          <w:bdr w:val="none" w:sz="0" w:space="0" w:color="auto" w:frame="1"/>
+        </w:rPr>
+        <w:t>useEffect</w:t>
+      </w:r>
+      <w:proofErr w:type="spellEnd"/>
+      <w:proofErr w:type="gramEnd"/>
+      <w:r>
+        <w:rPr>
+          <w:rFonts w:ascii="Arial" w:eastAsia="Times New Roman" w:hAnsi="Arial" w:cs="Arial"/>
+          <w:b/>
+          <w:bCs/>
+          <w:color w:val="1F1F1F"/>
+          <w:sz w:val="24"/>
+          <w:szCs w:val="24"/>
+          <w:bdr w:val="none" w:sz="0" w:space="0" w:color="auto" w:frame="1"/>
+        </w:rPr>
+        <w:t>:</w:t>
+      </w:r>
+      <w:r>
+        <w:rPr>
+          <w:rFonts w:ascii="Arial" w:eastAsia="Times New Roman" w:hAnsi="Arial" w:cs="Arial"/>
+          <w:color w:val="1F1F1F"/>
+          <w:sz w:val="24"/>
+          <w:szCs w:val="24"/>
+        </w:rPr>
+        <w:t xml:space="preserve"> </w:t>
+      </w:r>
+      <w:r>
+        <w:rPr>
+          <w:rFonts w:ascii="Arial" w:eastAsia="Times New Roman" w:hAnsi="Arial" w:cs="Arial"/>
+          <w:color w:val="1F1F1F"/>
+          <w:sz w:val="24"/>
+          <w:szCs w:val="24"/>
+          <w:highlight w:val="yellow"/>
+        </w:rPr>
+        <w:t>By default, captures the most recent version of state and props on every render cycle.</w:t>
+      </w:r>
+      <w:r>
+        <w:rPr>
+          <w:rFonts w:ascii="Arial" w:eastAsia="Times New Roman" w:hAnsi="Arial" w:cs="Arial"/>
+          <w:color w:val="1F1F1F"/>
+          <w:sz w:val="24"/>
+          <w:szCs w:val="24"/>
+        </w:rPr>
+        <w:t xml:space="preserve"> This means it always operates with the latest data available. You can control this behavior using the dependency array in the second argument of </w:t>
+      </w:r>
+      <w:proofErr w:type="spellStart"/>
+      <w:r>
+        <w:rPr>
+          <w:rFonts w:ascii="Courier New" w:eastAsia="Times New Roman" w:hAnsi="Courier New" w:cs="Courier New"/>
+          <w:color w:val="444746"/>
+          <w:sz w:val="21"/>
+          <w:szCs w:val="21"/>
+          <w:bdr w:val="none" w:sz="0" w:space="0" w:color="auto" w:frame="1"/>
+        </w:rPr>
+        <w:t>useEffect</w:t>
+      </w:r>
+      <w:proofErr w:type="spellEnd"/>
+      <w:r>
+        <w:rPr>
+          <w:rFonts w:ascii="Arial" w:eastAsia="Times New Roman" w:hAnsi="Arial" w:cs="Arial"/>
+          <w:color w:val="1F1F1F"/>
+          <w:sz w:val="24"/>
+          <w:szCs w:val="24"/>
+        </w:rPr>
+        <w:t>.</w:t>
+      </w:r>
+    </w:p>
+    <w:p>
+      <w:pPr>
+        <w:spacing w:after="0" w:line="420" w:lineRule="atLeast"/>
+        <w:rPr>
+          <w:rFonts w:ascii="Arial" w:eastAsia="Times New Roman" w:hAnsi="Arial" w:cs="Arial"/>
+          <w:color w:val="1F1F1F"/>
+          <w:sz w:val="24"/>
+          <w:szCs w:val="24"/>
+        </w:rPr>
+      </w:pPr>
+    </w:p>
+    <w:p>
+      <w:pPr>
+        <w:spacing w:after="0" w:line="420" w:lineRule="atLeast"/>
+        <w:rPr>
+          <w:rFonts w:ascii="Arial" w:eastAsia="Times New Roman" w:hAnsi="Arial" w:cs="Arial"/>
+          <w:color w:val="1F1F1F"/>
+          <w:sz w:val="24"/>
+          <w:szCs w:val="24"/>
+        </w:rPr>
+      </w:pPr>
+      <w:r>
+        <w:rPr>
+          <w:rFonts w:ascii="Arial" w:eastAsia="Times New Roman" w:hAnsi="Arial" w:cs="Arial"/>
+          <w:b/>
+          <w:bCs/>
+          <w:color w:val="1F1F1F"/>
+          <w:sz w:val="24"/>
+          <w:szCs w:val="24"/>
+          <w:bdr w:val="none" w:sz="0" w:space="0" w:color="auto" w:frame="1"/>
+        </w:rPr>
+        <w:t>3. Cleanup Management:</w:t>
+      </w:r>
+    </w:p>
+    <w:p>
+      <w:pPr>
+        <w:numPr>
+          <w:ilvl w:val="0"/>
+          <w:numId w:val="19"/>
+        </w:numPr>
+        <w:spacing w:after="0" w:line="420" w:lineRule="atLeast"/>
+        <w:rPr>
+          <w:rFonts w:ascii="Arial" w:eastAsia="Times New Roman" w:hAnsi="Arial" w:cs="Arial"/>
+          <w:color w:val="1F1F1F"/>
+          <w:sz w:val="24"/>
+          <w:szCs w:val="24"/>
+        </w:rPr>
+      </w:pPr>
+      <w:proofErr w:type="spellStart"/>
+      <w:proofErr w:type="gramStart"/>
+      <w:r>
+        <w:rPr>
+          <w:rFonts w:ascii="Arial" w:eastAsia="Times New Roman" w:hAnsi="Arial" w:cs="Arial"/>
+          <w:b/>
+          <w:bCs/>
+          <w:color w:val="1F1F1F"/>
+          <w:sz w:val="24"/>
+          <w:szCs w:val="24"/>
+          <w:bdr w:val="none" w:sz="0" w:space="0" w:color="auto" w:frame="1"/>
+        </w:rPr>
+        <w:t>componentDidMount</w:t>
+      </w:r>
+      <w:proofErr w:type="spellEnd"/>
+      <w:proofErr w:type="gramEnd"/>
+      <w:r>
+        <w:rPr>
+          <w:rFonts w:ascii="Arial" w:eastAsia="Times New Roman" w:hAnsi="Arial" w:cs="Arial"/>
+          <w:b/>
+          <w:bCs/>
+          <w:color w:val="1F1F1F"/>
+          <w:sz w:val="24"/>
+          <w:szCs w:val="24"/>
+          <w:bdr w:val="none" w:sz="0" w:space="0" w:color="auto" w:frame="1"/>
+        </w:rPr>
+        <w:t>:</w:t>
+      </w:r>
+      <w:r>
+        <w:rPr>
+          <w:rFonts w:ascii="Arial" w:eastAsia="Times New Roman" w:hAnsi="Arial" w:cs="Arial"/>
+          <w:color w:val="1F1F1F"/>
+          <w:sz w:val="24"/>
+          <w:szCs w:val="24"/>
+        </w:rPr>
+        <w:t xml:space="preserve"> </w:t>
+      </w:r>
+      <w:r>
+        <w:rPr>
+          <w:rFonts w:ascii="Arial" w:eastAsia="Times New Roman" w:hAnsi="Arial" w:cs="Arial"/>
+          <w:color w:val="1F1F1F"/>
+          <w:sz w:val="24"/>
+          <w:szCs w:val="24"/>
+          <w:highlight w:val="yellow"/>
+        </w:rPr>
+        <w:t>Doesn't provide a built-in mechanism for cleaning up side effects (e.g., subscriptions, timers, event listeners).</w:t>
+      </w:r>
+      <w:r>
+        <w:rPr>
+          <w:rFonts w:ascii="Arial" w:eastAsia="Times New Roman" w:hAnsi="Arial" w:cs="Arial"/>
+          <w:color w:val="1F1F1F"/>
+          <w:sz w:val="24"/>
+          <w:szCs w:val="24"/>
+        </w:rPr>
+        <w:t xml:space="preserve"> You would need to manage this manually in </w:t>
+      </w:r>
+      <w:proofErr w:type="spellStart"/>
+      <w:r>
+        <w:rPr>
+          <w:rFonts w:ascii="Courier New" w:eastAsia="Times New Roman" w:hAnsi="Courier New" w:cs="Courier New"/>
+          <w:color w:val="444746"/>
+          <w:sz w:val="21"/>
+          <w:szCs w:val="21"/>
+          <w:bdr w:val="none" w:sz="0" w:space="0" w:color="auto" w:frame="1"/>
+        </w:rPr>
+        <w:t>componentWillUnmount</w:t>
+      </w:r>
+      <w:proofErr w:type="spellEnd"/>
+      <w:r>
+        <w:rPr>
+          <w:rFonts w:ascii="Arial" w:eastAsia="Times New Roman" w:hAnsi="Arial" w:cs="Arial"/>
+          <w:color w:val="1F1F1F"/>
+          <w:sz w:val="24"/>
+          <w:szCs w:val="24"/>
+        </w:rPr>
+        <w:t>.</w:t>
+      </w:r>
+    </w:p>
+    <w:p>
+      <w:pPr>
+        <w:numPr>
+          <w:ilvl w:val="0"/>
+          <w:numId w:val="19"/>
+        </w:numPr>
+        <w:spacing w:after="0" w:line="420" w:lineRule="atLeast"/>
+        <w:rPr>
+          <w:rFonts w:ascii="Arial" w:eastAsia="Times New Roman" w:hAnsi="Arial" w:cs="Arial"/>
+          <w:color w:val="1F1F1F"/>
+          <w:sz w:val="24"/>
+          <w:szCs w:val="24"/>
+        </w:rPr>
+      </w:pPr>
+      <w:proofErr w:type="spellStart"/>
+      <w:proofErr w:type="gramStart"/>
+      <w:r>
+        <w:rPr>
+          <w:rFonts w:ascii="Arial" w:eastAsia="Times New Roman" w:hAnsi="Arial" w:cs="Arial"/>
+          <w:b/>
+          <w:bCs/>
+          <w:color w:val="1F1F1F"/>
+          <w:sz w:val="24"/>
+          <w:szCs w:val="24"/>
+          <w:bdr w:val="none" w:sz="0" w:space="0" w:color="auto" w:frame="1"/>
+        </w:rPr>
+        <w:t>componentWillUnmount</w:t>
+      </w:r>
+      <w:proofErr w:type="spellEnd"/>
+      <w:r>
+        <w:rPr>
+          <w:rFonts w:ascii="Arial" w:eastAsia="Times New Roman" w:hAnsi="Arial" w:cs="Arial"/>
+          <w:b/>
+          <w:bCs/>
+          <w:color w:val="1F1F1F"/>
+          <w:sz w:val="24"/>
+          <w:szCs w:val="24"/>
+          <w:bdr w:val="none" w:sz="0" w:space="0" w:color="auto" w:frame="1"/>
+        </w:rPr>
+        <w:t xml:space="preserve"> :</w:t>
+      </w:r>
+      <w:proofErr w:type="gramEnd"/>
+      <w:r>
+        <w:rPr>
+          <w:rFonts w:ascii="Arial" w:eastAsia="Times New Roman" w:hAnsi="Arial" w:cs="Arial"/>
+          <w:color w:val="1F1F1F"/>
+          <w:sz w:val="24"/>
+          <w:szCs w:val="24"/>
+        </w:rPr>
+        <w:t xml:space="preserve"> </w:t>
+      </w:r>
+      <w:proofErr w:type="spellStart"/>
+      <w:r>
+        <w:rPr>
+          <w:rFonts w:ascii="Arial" w:eastAsia="Times New Roman" w:hAnsi="Arial" w:cs="Arial"/>
+          <w:bCs/>
+          <w:color w:val="1F1F1F"/>
+          <w:sz w:val="24"/>
+          <w:szCs w:val="24"/>
+          <w:bdr w:val="none" w:sz="0" w:space="0" w:color="auto" w:frame="1"/>
+        </w:rPr>
+        <w:t>componentWillUnmount</w:t>
+      </w:r>
+      <w:proofErr w:type="spellEnd"/>
+      <w:r>
+        <w:rPr>
+          <w:rFonts w:ascii="Arial" w:eastAsia="Times New Roman" w:hAnsi="Arial" w:cs="Arial"/>
+          <w:bCs/>
+          <w:color w:val="1F1F1F"/>
+          <w:sz w:val="24"/>
+          <w:szCs w:val="24"/>
+          <w:bdr w:val="none" w:sz="0" w:space="0" w:color="auto" w:frame="1"/>
+        </w:rPr>
+        <w:t xml:space="preserve"> will be used for cleanup.</w:t>
+      </w:r>
+    </w:p>
+    <w:p>
+      <w:pPr>
+        <w:numPr>
+          <w:ilvl w:val="0"/>
+          <w:numId w:val="19"/>
+        </w:numPr>
+        <w:spacing w:after="0" w:line="420" w:lineRule="atLeast"/>
+        <w:rPr>
+          <w:rFonts w:ascii="Arial" w:eastAsia="Times New Roman" w:hAnsi="Arial" w:cs="Arial"/>
+          <w:color w:val="1F1F1F"/>
+          <w:sz w:val="24"/>
+          <w:szCs w:val="24"/>
+        </w:rPr>
+      </w:pPr>
+      <w:proofErr w:type="spellStart"/>
+      <w:proofErr w:type="gramStart"/>
+      <w:r>
+        <w:rPr>
+          <w:rFonts w:ascii="Arial" w:eastAsia="Times New Roman" w:hAnsi="Arial" w:cs="Arial"/>
+          <w:b/>
+          <w:bCs/>
+          <w:color w:val="1F1F1F"/>
+          <w:sz w:val="24"/>
+          <w:szCs w:val="24"/>
+          <w:bdr w:val="none" w:sz="0" w:space="0" w:color="auto" w:frame="1"/>
+        </w:rPr>
+        <w:t>useEffect</w:t>
+      </w:r>
+      <w:proofErr w:type="spellEnd"/>
+      <w:proofErr w:type="gramEnd"/>
+      <w:r>
+        <w:rPr>
+          <w:rFonts w:ascii="Arial" w:eastAsia="Times New Roman" w:hAnsi="Arial" w:cs="Arial"/>
+          <w:b/>
+          <w:bCs/>
+          <w:color w:val="1F1F1F"/>
+          <w:sz w:val="24"/>
+          <w:szCs w:val="24"/>
+          <w:bdr w:val="none" w:sz="0" w:space="0" w:color="auto" w:frame="1"/>
+        </w:rPr>
+        <w:t>:</w:t>
+      </w:r>
+      <w:r>
+        <w:rPr>
+          <w:rFonts w:ascii="Arial" w:eastAsia="Times New Roman" w:hAnsi="Arial" w:cs="Arial"/>
+          <w:color w:val="1F1F1F"/>
+          <w:sz w:val="24"/>
+          <w:szCs w:val="24"/>
+        </w:rPr>
+        <w:t xml:space="preserve"> Allows you to return a cleanup function from the callback. This f</w:t>
+      </w:r>
+      <w:r>
+        <w:rPr>
+          <w:rFonts w:ascii="Arial" w:eastAsia="Times New Roman" w:hAnsi="Arial" w:cs="Arial"/>
+          <w:color w:val="1F1F1F"/>
+          <w:sz w:val="24"/>
+          <w:szCs w:val="24"/>
+        </w:rPr>
+        <w:t xml:space="preserve">unction runs when the component. </w:t>
+      </w:r>
+      <w:r>
+        <w:rPr>
+          <w:rFonts w:ascii="Arial" w:eastAsia="Times New Roman" w:hAnsi="Arial" w:cs="Arial"/>
+          <w:color w:val="1F1F1F"/>
+          <w:sz w:val="24"/>
+          <w:szCs w:val="24"/>
+        </w:rPr>
+        <w:t>This ensures a cleaner and more predictable management of side effects.</w:t>
+      </w:r>
+    </w:p>
+    <w:p>
+      <w:pPr>
+        <w:spacing w:after="0" w:line="420" w:lineRule="atLeast"/>
+        <w:rPr>
+          <w:rFonts w:ascii="Arial" w:eastAsia="Times New Roman" w:hAnsi="Arial" w:cs="Arial"/>
+          <w:color w:val="1F1F1F"/>
+          <w:sz w:val="24"/>
+          <w:szCs w:val="24"/>
+        </w:rPr>
+      </w:pPr>
+    </w:p>
+    <w:p>
+      <w:pPr>
+        <w:spacing w:after="0" w:line="420" w:lineRule="atLeast"/>
+        <w:rPr>
+          <w:rFonts w:ascii="Arial" w:eastAsia="Times New Roman" w:hAnsi="Arial" w:cs="Arial"/>
+          <w:color w:val="000000" w:themeColor="text1"/>
+          <w:sz w:val="24"/>
+          <w:szCs w:val="24"/>
+        </w:rPr>
+      </w:pPr>
+    </w:p>
+    <w:p>
+      <w:pPr>
+        <w:rPr>
+          <w:sz w:val="24"/>
+          <w:szCs w:val="24"/>
+        </w:rPr>
+      </w:pPr>
+      <w:r>
+        <w:rPr>
+          <w:sz w:val="24"/>
+          <w:szCs w:val="24"/>
+        </w:rPr>
+        <w:t xml:space="preserve">We can use </w:t>
+      </w:r>
+      <w:proofErr w:type="spellStart"/>
+      <w:r>
+        <w:rPr>
+          <w:sz w:val="24"/>
+          <w:szCs w:val="24"/>
+        </w:rPr>
+        <w:t>useEffect</w:t>
+      </w:r>
+      <w:proofErr w:type="spellEnd"/>
+      <w:r>
+        <w:rPr>
+          <w:sz w:val="24"/>
+          <w:szCs w:val="24"/>
+        </w:rPr>
+        <w:t xml:space="preserve"> </w:t>
+      </w:r>
+      <w:proofErr w:type="gramStart"/>
+      <w:r>
+        <w:rPr>
+          <w:sz w:val="24"/>
+          <w:szCs w:val="24"/>
+        </w:rPr>
+        <w:t>hook :</w:t>
+      </w:r>
+      <w:proofErr w:type="gramEnd"/>
+    </w:p>
+    <w:p>
+      <w:pPr>
+        <w:pStyle w:val="ListParagraph"/>
+        <w:numPr>
+          <w:ilvl w:val="0"/>
+          <w:numId w:val="20"/>
+        </w:numPr>
+        <w:rPr>
+          <w:sz w:val="24"/>
+          <w:szCs w:val="24"/>
+          <w:highlight w:val="yellow"/>
+        </w:rPr>
+      </w:pPr>
+      <w:r>
+        <w:rPr>
+          <w:sz w:val="24"/>
+          <w:szCs w:val="24"/>
+          <w:highlight w:val="yellow"/>
+        </w:rPr>
+        <w:t>Once after initial rendering</w:t>
+      </w:r>
+      <w:r>
+        <w:rPr>
+          <w:sz w:val="24"/>
+          <w:szCs w:val="24"/>
+          <w:highlight w:val="yellow"/>
+        </w:rPr>
+        <w:t>.</w:t>
+      </w:r>
+    </w:p>
+    <w:p>
+      <w:pPr>
+        <w:pStyle w:val="ListParagraph"/>
+        <w:numPr>
+          <w:ilvl w:val="0"/>
+          <w:numId w:val="20"/>
+        </w:numPr>
+        <w:rPr>
+          <w:sz w:val="24"/>
+          <w:szCs w:val="24"/>
+          <w:highlight w:val="yellow"/>
+        </w:rPr>
+      </w:pPr>
+      <w:r>
+        <w:rPr>
+          <w:sz w:val="24"/>
+          <w:szCs w:val="24"/>
+          <w:highlight w:val="yellow"/>
+        </w:rPr>
+        <w:t>Once after initial rendering and when the state variables changes which are mentioned in dependency array.</w:t>
+      </w:r>
+    </w:p>
+    <w:p>
+      <w:pPr>
+        <w:pStyle w:val="ListParagraph"/>
+        <w:numPr>
+          <w:ilvl w:val="0"/>
+          <w:numId w:val="20"/>
+        </w:numPr>
+        <w:rPr>
+          <w:sz w:val="24"/>
+          <w:szCs w:val="24"/>
+          <w:highlight w:val="yellow"/>
+        </w:rPr>
+      </w:pPr>
+      <w:r>
+        <w:rPr>
+          <w:sz w:val="24"/>
+          <w:szCs w:val="24"/>
+          <w:highlight w:val="yellow"/>
+        </w:rPr>
+        <w:t xml:space="preserve">We can also use </w:t>
+      </w:r>
+      <w:proofErr w:type="spellStart"/>
+      <w:r>
+        <w:rPr>
+          <w:sz w:val="24"/>
+          <w:szCs w:val="24"/>
+          <w:highlight w:val="yellow"/>
+        </w:rPr>
+        <w:t>useEffect</w:t>
+      </w:r>
+      <w:proofErr w:type="spellEnd"/>
+      <w:r>
+        <w:rPr>
+          <w:sz w:val="24"/>
+          <w:szCs w:val="24"/>
+          <w:highlight w:val="yellow"/>
+        </w:rPr>
+        <w:t xml:space="preserve"> hook after every re rendering.</w:t>
+      </w:r>
+    </w:p>
+    <w:p>
+      <w:pPr>
+        <w:pStyle w:val="ListParagraph"/>
+        <w:numPr>
+          <w:ilvl w:val="0"/>
+          <w:numId w:val="20"/>
+        </w:numPr>
+        <w:rPr>
+          <w:sz w:val="24"/>
+          <w:szCs w:val="24"/>
+          <w:highlight w:val="yellow"/>
+        </w:rPr>
+      </w:pPr>
+      <w:r>
+        <w:rPr>
+          <w:sz w:val="24"/>
+          <w:szCs w:val="24"/>
+          <w:highlight w:val="yellow"/>
+        </w:rPr>
+        <w:t>We can also use it for a cleanup function.</w:t>
+      </w:r>
+    </w:p>
+    <w:p>
+      <w:pPr>
+        <w:pStyle w:val="ListParagraph"/>
+        <w:ind w:left="1080"/>
+        <w:rPr>
+          <w:sz w:val="24"/>
+          <w:szCs w:val="24"/>
+          <w:highlight w:val="yellow"/>
+        </w:rPr>
+      </w:pPr>
+    </w:p>
+    <w:p>
+      <w:pPr>
+        <w:pStyle w:val="ListParagraph"/>
+        <w:ind w:left="1080"/>
+        <w:rPr>
+          <w:sz w:val="24"/>
+          <w:szCs w:val="24"/>
+          <w:highlight w:val="yellow"/>
+        </w:rPr>
+      </w:pPr>
+    </w:p>
+    <w:p>
+      <w:pPr>
+        <w:pStyle w:val="ListParagraph"/>
+        <w:ind w:left="1080"/>
+        <w:rPr>
+          <w:sz w:val="24"/>
+          <w:szCs w:val="24"/>
+          <w:highlight w:val="yellow"/>
+        </w:rPr>
+      </w:pPr>
+    </w:p>
+    <w:p>
+      <w:pPr>
+        <w:pStyle w:val="ListParagraph"/>
+        <w:ind w:left="1080"/>
+        <w:rPr>
+          <w:sz w:val="24"/>
+          <w:szCs w:val="24"/>
+          <w:highlight w:val="yellow"/>
+        </w:rPr>
+      </w:pPr>
+    </w:p>
+    <w:p>
+      <w:pPr>
+        <w:rPr>
+          <w:sz w:val="24"/>
+          <w:szCs w:val="24"/>
+        </w:rPr>
+      </w:pPr>
+      <w:r>
+        <w:rPr>
+          <w:sz w:val="24"/>
+          <w:szCs w:val="24"/>
+        </w:rPr>
+        <w:lastRenderedPageBreak/>
+        <w:sym w:font="Wingdings" w:char="F0E0"/>
+      </w:r>
+      <w:r>
+        <w:rPr>
+          <w:sz w:val="24"/>
+          <w:szCs w:val="24"/>
+        </w:rPr>
+        <w:t xml:space="preserve">We can use </w:t>
+      </w:r>
+      <w:proofErr w:type="spellStart"/>
+      <w:r>
+        <w:rPr>
+          <w:sz w:val="24"/>
+          <w:szCs w:val="24"/>
+        </w:rPr>
+        <w:t>componentDidMount</w:t>
+      </w:r>
+      <w:proofErr w:type="spellEnd"/>
+      <w:r>
+        <w:rPr>
+          <w:sz w:val="24"/>
+          <w:szCs w:val="24"/>
+        </w:rPr>
+        <w:t xml:space="preserve"> for only once after the initial rendering r mounting only.</w:t>
+      </w:r>
+    </w:p>
+    <w:p>
+      <w:pPr>
+        <w:rPr>
+          <w:sz w:val="24"/>
+          <w:szCs w:val="24"/>
+        </w:rPr>
+      </w:pPr>
+      <w:r>
+        <w:rPr>
+          <w:sz w:val="24"/>
+          <w:szCs w:val="24"/>
+        </w:rPr>
+        <w:sym w:font="Wingdings" w:char="F0E0"/>
+      </w:r>
+      <w:r>
+        <w:rPr>
+          <w:sz w:val="24"/>
+          <w:szCs w:val="24"/>
+        </w:rPr>
+        <w:t xml:space="preserve">For using after every rending we have a separate method known as </w:t>
+      </w:r>
+      <w:proofErr w:type="spellStart"/>
+      <w:r>
+        <w:rPr>
+          <w:sz w:val="24"/>
+          <w:szCs w:val="24"/>
+        </w:rPr>
+        <w:t>componentDidUpdate</w:t>
+      </w:r>
+      <w:proofErr w:type="spellEnd"/>
+      <w:r>
+        <w:rPr>
+          <w:sz w:val="24"/>
+          <w:szCs w:val="24"/>
+        </w:rPr>
+        <w:t>.</w:t>
+      </w:r>
+    </w:p>
+    <w:p>
+      <w:pPr>
+        <w:rPr>
+          <w:sz w:val="24"/>
+          <w:szCs w:val="24"/>
+        </w:rPr>
+      </w:pPr>
+      <w:r>
+        <w:rPr>
+          <w:sz w:val="24"/>
+          <w:szCs w:val="24"/>
+        </w:rPr>
+        <w:sym w:font="Wingdings" w:char="F0E0"/>
+      </w:r>
+      <w:r>
+        <w:rPr>
+          <w:sz w:val="24"/>
+          <w:szCs w:val="24"/>
+        </w:rPr>
+        <w:t xml:space="preserve">For cleanup purpose we have another method known as </w:t>
+      </w:r>
+      <w:proofErr w:type="spellStart"/>
+      <w:r>
+        <w:rPr>
+          <w:sz w:val="24"/>
+          <w:szCs w:val="24"/>
+        </w:rPr>
+        <w:t>componentWillUpdate</w:t>
+      </w:r>
+      <w:proofErr w:type="spellEnd"/>
+      <w:r>
+        <w:rPr>
+          <w:sz w:val="24"/>
+          <w:szCs w:val="24"/>
+        </w:rPr>
+        <w:t>.</w:t>
+      </w:r>
+    </w:p>
+    <w:p>
+      <w:pPr>
+        <w:rPr>
+          <w:sz w:val="24"/>
+          <w:szCs w:val="24"/>
+        </w:rPr>
+      </w:pPr>
+      <w:r>
+        <w:rPr>
+          <w:sz w:val="24"/>
+          <w:szCs w:val="24"/>
+          <w:highlight w:val="yellow"/>
+        </w:rPr>
+        <w:t>Where</w:t>
+      </w:r>
       <w:bookmarkStart w:id="0" w:name="_GoBack"/>
       <w:bookmarkEnd w:id="0"/>
+      <w:r>
+        <w:rPr>
+          <w:sz w:val="24"/>
+          <w:szCs w:val="24"/>
+          <w:highlight w:val="yellow"/>
+        </w:rPr>
+        <w:t xml:space="preserve">as we can use all the above 3 methods </w:t>
+      </w:r>
+      <w:proofErr w:type="spellStart"/>
+      <w:r>
+        <w:rPr>
+          <w:sz w:val="24"/>
+          <w:szCs w:val="24"/>
+          <w:highlight w:val="yellow"/>
+        </w:rPr>
+        <w:t>usecase</w:t>
+      </w:r>
+      <w:proofErr w:type="spellEnd"/>
+      <w:r>
+        <w:rPr>
+          <w:sz w:val="24"/>
+          <w:szCs w:val="24"/>
+          <w:highlight w:val="yellow"/>
+        </w:rPr>
+        <w:t xml:space="preserve"> in a single </w:t>
+      </w:r>
+      <w:proofErr w:type="spellStart"/>
+      <w:r>
+        <w:rPr>
+          <w:sz w:val="24"/>
+          <w:szCs w:val="24"/>
+          <w:highlight w:val="yellow"/>
+        </w:rPr>
+        <w:t>useEffect</w:t>
+      </w:r>
+      <w:proofErr w:type="spellEnd"/>
+      <w:r>
+        <w:rPr>
+          <w:sz w:val="24"/>
+          <w:szCs w:val="24"/>
+          <w:highlight w:val="yellow"/>
+        </w:rPr>
+        <w:t xml:space="preserve"> hook</w:t>
+      </w:r>
     </w:p>
     <w:sectPr>
       <w:pgSz w:w="12240" w:h="15840"/>
@@ -1154,6 +3708,357 @@
 <file path=word/numbering.xml><?xml version="1.0" encoding="utf-8"?>
 <w:numbering xmlns:wpc="http://schemas.microsoft.com/office/word/2010/wordprocessingCanvas" xmlns:mc="http://schemas.openxmlformats.org/markup-compatibility/2006" xmlns:o="urn:schemas-microsoft-com:office:office" xmlns:r="http://schemas.openxmlformats.org/officeDocument/2006/relationships" xmlns:m="http://schemas.openxmlformats.org/officeDocument/2006/math" xmlns:v="urn:schemas-microsoft-com:vml" xmlns:wp14="http://schemas.microsoft.com/office/word/2010/wordprocessingDrawing" xmlns:wp="http://schemas.openxmlformats.org/drawingml/2006/wordprocessingDrawing" xmlns:w10="urn:schemas-microsoft-com:office:word" xmlns:w="http://schemas.openxmlformats.org/wordprocessingml/2006/main" xmlns:w14="http://schemas.microsoft.com/office/word/2010/wordml" xmlns:w15="http://schemas.microsoft.com/office/word/2012/wordml" xmlns:wpg="http://schemas.microsoft.com/office/word/2010/wordprocessingGroup" xmlns:wpi="http://schemas.microsoft.com/office/word/2010/wordprocessingInk" xmlns:wne="http://schemas.microsoft.com/office/word/2006/wordml" xmlns:wps="http://schemas.microsoft.com/office/word/2010/wordprocessingShape" mc:Ignorable="w14 w15 wp14">
   <w:abstractNum w:abstractNumId="0">
+    <w:nsid w:val="03C67537"/>
+    <w:multiLevelType w:val="hybridMultilevel"/>
+    <w:tmpl w:val="D2F2225A"/>
+    <w:lvl w:ilvl="0" w:tplc="77BA9DE8">
+      <w:start w:val="1"/>
+      <w:numFmt w:val="decimal"/>
+      <w:lvlText w:val="%1."/>
+      <w:lvlJc w:val="left"/>
+      <w:pPr>
+        <w:ind w:left="1080" w:hanging="360"/>
+      </w:pPr>
+      <w:rPr>
+        <w:rFonts w:hint="default"/>
+      </w:rPr>
+    </w:lvl>
+    <w:lvl w:ilvl="1" w:tplc="04090019" w:tentative="1">
+      <w:start w:val="1"/>
+      <w:numFmt w:val="lowerLetter"/>
+      <w:lvlText w:val="%2."/>
+      <w:lvlJc w:val="left"/>
+      <w:pPr>
+        <w:ind w:left="1800" w:hanging="360"/>
+      </w:pPr>
+    </w:lvl>
+    <w:lvl w:ilvl="2" w:tplc="0409001B" w:tentative="1">
+      <w:start w:val="1"/>
+      <w:numFmt w:val="lowerRoman"/>
+      <w:lvlText w:val="%3."/>
+      <w:lvlJc w:val="right"/>
+      <w:pPr>
+        <w:ind w:left="2520" w:hanging="180"/>
+      </w:pPr>
+    </w:lvl>
+    <w:lvl w:ilvl="3" w:tplc="0409000F" w:tentative="1">
+      <w:start w:val="1"/>
+      <w:numFmt w:val="decimal"/>
+      <w:lvlText w:val="%4."/>
+      <w:lvlJc w:val="left"/>
+      <w:pPr>
+        <w:ind w:left="3240" w:hanging="360"/>
+      </w:pPr>
+    </w:lvl>
+    <w:lvl w:ilvl="4" w:tplc="04090019" w:tentative="1">
+      <w:start w:val="1"/>
+      <w:numFmt w:val="lowerLetter"/>
+      <w:lvlText w:val="%5."/>
+      <w:lvlJc w:val="left"/>
+      <w:pPr>
+        <w:ind w:left="3960" w:hanging="360"/>
+      </w:pPr>
+    </w:lvl>
+    <w:lvl w:ilvl="5" w:tplc="0409001B" w:tentative="1">
+      <w:start w:val="1"/>
+      <w:numFmt w:val="lowerRoman"/>
+      <w:lvlText w:val="%6."/>
+      <w:lvlJc w:val="right"/>
+      <w:pPr>
+        <w:ind w:left="4680" w:hanging="180"/>
+      </w:pPr>
+    </w:lvl>
+    <w:lvl w:ilvl="6" w:tplc="0409000F" w:tentative="1">
+      <w:start w:val="1"/>
+      <w:numFmt w:val="decimal"/>
+      <w:lvlText w:val="%7."/>
+      <w:lvlJc w:val="left"/>
+      <w:pPr>
+        <w:ind w:left="5400" w:hanging="360"/>
+      </w:pPr>
+    </w:lvl>
+    <w:lvl w:ilvl="7" w:tplc="04090019" w:tentative="1">
+      <w:start w:val="1"/>
+      <w:numFmt w:val="lowerLetter"/>
+      <w:lvlText w:val="%8."/>
+      <w:lvlJc w:val="left"/>
+      <w:pPr>
+        <w:ind w:left="6120" w:hanging="360"/>
+      </w:pPr>
+    </w:lvl>
+    <w:lvl w:ilvl="8" w:tplc="0409001B" w:tentative="1">
+      <w:start w:val="1"/>
+      <w:numFmt w:val="lowerRoman"/>
+      <w:lvlText w:val="%9."/>
+      <w:lvlJc w:val="right"/>
+      <w:pPr>
+        <w:ind w:left="6840" w:hanging="180"/>
+      </w:pPr>
+    </w:lvl>
+  </w:abstractNum>
+  <w:abstractNum w:abstractNumId="1">
+    <w:nsid w:val="0AD418D0"/>
+    <w:multiLevelType w:val="multilevel"/>
+    <w:tmpl w:val="3574EC96"/>
+    <w:lvl w:ilvl="0">
+      <w:start w:val="1"/>
+      <w:numFmt w:val="decimal"/>
+      <w:lvlText w:val="%1."/>
+      <w:lvlJc w:val="left"/>
+      <w:pPr>
+        <w:tabs>
+          <w:tab w:val="num" w:pos="720"/>
+        </w:tabs>
+        <w:ind w:left="720" w:hanging="360"/>
+      </w:pPr>
+    </w:lvl>
+    <w:lvl w:ilvl="1" w:tentative="1">
+      <w:start w:val="1"/>
+      <w:numFmt w:val="decimal"/>
+      <w:lvlText w:val="%2."/>
+      <w:lvlJc w:val="left"/>
+      <w:pPr>
+        <w:tabs>
+          <w:tab w:val="num" w:pos="1440"/>
+        </w:tabs>
+        <w:ind w:left="1440" w:hanging="360"/>
+      </w:pPr>
+    </w:lvl>
+    <w:lvl w:ilvl="2" w:tentative="1">
+      <w:start w:val="1"/>
+      <w:numFmt w:val="decimal"/>
+      <w:lvlText w:val="%3."/>
+      <w:lvlJc w:val="left"/>
+      <w:pPr>
+        <w:tabs>
+          <w:tab w:val="num" w:pos="2160"/>
+        </w:tabs>
+        <w:ind w:left="2160" w:hanging="360"/>
+      </w:pPr>
+    </w:lvl>
+    <w:lvl w:ilvl="3" w:tentative="1">
+      <w:start w:val="1"/>
+      <w:numFmt w:val="decimal"/>
+      <w:lvlText w:val="%4."/>
+      <w:lvlJc w:val="left"/>
+      <w:pPr>
+        <w:tabs>
+          <w:tab w:val="num" w:pos="2880"/>
+        </w:tabs>
+        <w:ind w:left="2880" w:hanging="360"/>
+      </w:pPr>
+    </w:lvl>
+    <w:lvl w:ilvl="4" w:tentative="1">
+      <w:start w:val="1"/>
+      <w:numFmt w:val="decimal"/>
+      <w:lvlText w:val="%5."/>
+      <w:lvlJc w:val="left"/>
+      <w:pPr>
+        <w:tabs>
+          <w:tab w:val="num" w:pos="3600"/>
+        </w:tabs>
+        <w:ind w:left="3600" w:hanging="360"/>
+      </w:pPr>
+    </w:lvl>
+    <w:lvl w:ilvl="5" w:tentative="1">
+      <w:start w:val="1"/>
+      <w:numFmt w:val="decimal"/>
+      <w:lvlText w:val="%6."/>
+      <w:lvlJc w:val="left"/>
+      <w:pPr>
+        <w:tabs>
+          <w:tab w:val="num" w:pos="4320"/>
+        </w:tabs>
+        <w:ind w:left="4320" w:hanging="360"/>
+      </w:pPr>
+    </w:lvl>
+    <w:lvl w:ilvl="6" w:tentative="1">
+      <w:start w:val="1"/>
+      <w:numFmt w:val="decimal"/>
+      <w:lvlText w:val="%7."/>
+      <w:lvlJc w:val="left"/>
+      <w:pPr>
+        <w:tabs>
+          <w:tab w:val="num" w:pos="5040"/>
+        </w:tabs>
+        <w:ind w:left="5040" w:hanging="360"/>
+      </w:pPr>
+    </w:lvl>
+    <w:lvl w:ilvl="7" w:tentative="1">
+      <w:start w:val="1"/>
+      <w:numFmt w:val="decimal"/>
+      <w:lvlText w:val="%8."/>
+      <w:lvlJc w:val="left"/>
+      <w:pPr>
+        <w:tabs>
+          <w:tab w:val="num" w:pos="5760"/>
+        </w:tabs>
+        <w:ind w:left="5760" w:hanging="360"/>
+      </w:pPr>
+    </w:lvl>
+    <w:lvl w:ilvl="8" w:tentative="1">
+      <w:start w:val="1"/>
+      <w:numFmt w:val="decimal"/>
+      <w:lvlText w:val="%9."/>
+      <w:lvlJc w:val="left"/>
+      <w:pPr>
+        <w:tabs>
+          <w:tab w:val="num" w:pos="6480"/>
+        </w:tabs>
+        <w:ind w:left="6480" w:hanging="360"/>
+      </w:pPr>
+    </w:lvl>
+  </w:abstractNum>
+  <w:abstractNum w:abstractNumId="2">
+    <w:nsid w:val="0C415DB2"/>
+    <w:multiLevelType w:val="multilevel"/>
+    <w:tmpl w:val="9928FE8A"/>
+    <w:lvl w:ilvl="0">
+      <w:start w:val="1"/>
+      <w:numFmt w:val="bullet"/>
+      <w:lvlText w:val=""/>
+      <w:lvlJc w:val="left"/>
+      <w:pPr>
+        <w:tabs>
+          <w:tab w:val="num" w:pos="720"/>
+        </w:tabs>
+        <w:ind w:left="720" w:hanging="360"/>
+      </w:pPr>
+      <w:rPr>
+        <w:rFonts w:ascii="Symbol" w:hAnsi="Symbol" w:hint="default"/>
+        <w:sz w:val="20"/>
+      </w:rPr>
+    </w:lvl>
+    <w:lvl w:ilvl="1" w:tentative="1">
+      <w:start w:val="1"/>
+      <w:numFmt w:val="bullet"/>
+      <w:lvlText w:val="o"/>
+      <w:lvlJc w:val="left"/>
+      <w:pPr>
+        <w:tabs>
+          <w:tab w:val="num" w:pos="1440"/>
+        </w:tabs>
+        <w:ind w:left="1440" w:hanging="360"/>
+      </w:pPr>
+      <w:rPr>
+        <w:rFonts w:ascii="Courier New" w:hAnsi="Courier New" w:hint="default"/>
+        <w:sz w:val="20"/>
+      </w:rPr>
+    </w:lvl>
+    <w:lvl w:ilvl="2" w:tentative="1">
+      <w:start w:val="1"/>
+      <w:numFmt w:val="bullet"/>
+      <w:lvlText w:val=""/>
+      <w:lvlJc w:val="left"/>
+      <w:pPr>
+        <w:tabs>
+          <w:tab w:val="num" w:pos="2160"/>
+        </w:tabs>
+        <w:ind w:left="2160" w:hanging="360"/>
+      </w:pPr>
+      <w:rPr>
+        <w:rFonts w:ascii="Wingdings" w:hAnsi="Wingdings" w:hint="default"/>
+        <w:sz w:val="20"/>
+      </w:rPr>
+    </w:lvl>
+    <w:lvl w:ilvl="3" w:tentative="1">
+      <w:start w:val="1"/>
+      <w:numFmt w:val="bullet"/>
+      <w:lvlText w:val=""/>
+      <w:lvlJc w:val="left"/>
+      <w:pPr>
+        <w:tabs>
+          <w:tab w:val="num" w:pos="2880"/>
+        </w:tabs>
+        <w:ind w:left="2880" w:hanging="360"/>
+      </w:pPr>
+      <w:rPr>
+        <w:rFonts w:ascii="Wingdings" w:hAnsi="Wingdings" w:hint="default"/>
+        <w:sz w:val="20"/>
+      </w:rPr>
+    </w:lvl>
+    <w:lvl w:ilvl="4" w:tentative="1">
+      <w:start w:val="1"/>
+      <w:numFmt w:val="bullet"/>
+      <w:lvlText w:val=""/>
+      <w:lvlJc w:val="left"/>
+      <w:pPr>
+        <w:tabs>
+          <w:tab w:val="num" w:pos="3600"/>
+        </w:tabs>
+        <w:ind w:left="3600" w:hanging="360"/>
+      </w:pPr>
+      <w:rPr>
+        <w:rFonts w:ascii="Wingdings" w:hAnsi="Wingdings" w:hint="default"/>
+        <w:sz w:val="20"/>
+      </w:rPr>
+    </w:lvl>
+    <w:lvl w:ilvl="5" w:tentative="1">
+      <w:start w:val="1"/>
+      <w:numFmt w:val="bullet"/>
+      <w:lvlText w:val=""/>
+      <w:lvlJc w:val="left"/>
+      <w:pPr>
+        <w:tabs>
+          <w:tab w:val="num" w:pos="4320"/>
+        </w:tabs>
+        <w:ind w:left="4320" w:hanging="360"/>
+      </w:pPr>
+      <w:rPr>
+        <w:rFonts w:ascii="Wingdings" w:hAnsi="Wingdings" w:hint="default"/>
+        <w:sz w:val="20"/>
+      </w:rPr>
+    </w:lvl>
+    <w:lvl w:ilvl="6" w:tentative="1">
+      <w:start w:val="1"/>
+      <w:numFmt w:val="bullet"/>
+      <w:lvlText w:val=""/>
+      <w:lvlJc w:val="left"/>
+      <w:pPr>
+        <w:tabs>
+          <w:tab w:val="num" w:pos="5040"/>
+        </w:tabs>
+        <w:ind w:left="5040" w:hanging="360"/>
+      </w:pPr>
+      <w:rPr>
+        <w:rFonts w:ascii="Wingdings" w:hAnsi="Wingdings" w:hint="default"/>
+        <w:sz w:val="20"/>
+      </w:rPr>
+    </w:lvl>
+    <w:lvl w:ilvl="7" w:tentative="1">
+      <w:start w:val="1"/>
+      <w:numFmt w:val="bullet"/>
+      <w:lvlText w:val=""/>
+      <w:lvlJc w:val="left"/>
+      <w:pPr>
+        <w:tabs>
+          <w:tab w:val="num" w:pos="5760"/>
+        </w:tabs>
+        <w:ind w:left="5760" w:hanging="360"/>
+      </w:pPr>
+      <w:rPr>
+        <w:rFonts w:ascii="Wingdings" w:hAnsi="Wingdings" w:hint="default"/>
+        <w:sz w:val="20"/>
+      </w:rPr>
+    </w:lvl>
+    <w:lvl w:ilvl="8" w:tentative="1">
+      <w:start w:val="1"/>
+      <w:numFmt w:val="bullet"/>
+      <w:lvlText w:val=""/>
+      <w:lvlJc w:val="left"/>
+      <w:pPr>
+        <w:tabs>
+          <w:tab w:val="num" w:pos="6480"/>
+        </w:tabs>
+        <w:ind w:left="6480" w:hanging="360"/>
+      </w:pPr>
+      <w:rPr>
+        <w:rFonts w:ascii="Wingdings" w:hAnsi="Wingdings" w:hint="default"/>
+        <w:sz w:val="20"/>
+      </w:rPr>
+    </w:lvl>
+  </w:abstractNum>
+  <w:abstractNum w:abstractNumId="3">
     <w:nsid w:val="0D326F96"/>
     <w:multiLevelType w:val="hybridMultilevel"/>
     <w:tmpl w:val="35DCA5A6"/>
@@ -1266,7 +4171,7 @@
       </w:rPr>
     </w:lvl>
   </w:abstractNum>
-  <w:abstractNum w:abstractNumId="1">
+  <w:abstractNum w:abstractNumId="4">
     <w:nsid w:val="0FD521E8"/>
     <w:multiLevelType w:val="multilevel"/>
     <w:tmpl w:val="D3D2DAC0"/>
@@ -1379,7 +4284,435 @@
       </w:pPr>
     </w:lvl>
   </w:abstractNum>
-  <w:abstractNum w:abstractNumId="2">
+  <w:abstractNum w:abstractNumId="5">
+    <w:nsid w:val="25B964A0"/>
+    <w:multiLevelType w:val="multilevel"/>
+    <w:tmpl w:val="04090021"/>
+    <w:lvl w:ilvl="0">
+      <w:start w:val="1"/>
+      <w:numFmt w:val="bullet"/>
+      <w:lvlText w:val=""/>
+      <w:lvlJc w:val="left"/>
+      <w:pPr>
+        <w:ind w:left="360" w:hanging="360"/>
+      </w:pPr>
+      <w:rPr>
+        <w:rFonts w:ascii="Wingdings" w:hAnsi="Wingdings" w:hint="default"/>
+      </w:rPr>
+    </w:lvl>
+    <w:lvl w:ilvl="1">
+      <w:start w:val="1"/>
+      <w:numFmt w:val="bullet"/>
+      <w:lvlText w:val=""/>
+      <w:lvlJc w:val="left"/>
+      <w:pPr>
+        <w:ind w:left="720" w:hanging="360"/>
+      </w:pPr>
+      <w:rPr>
+        <w:rFonts w:ascii="Wingdings" w:hAnsi="Wingdings" w:hint="default"/>
+      </w:rPr>
+    </w:lvl>
+    <w:lvl w:ilvl="2">
+      <w:start w:val="1"/>
+      <w:numFmt w:val="bullet"/>
+      <w:lvlText w:val=""/>
+      <w:lvlJc w:val="left"/>
+      <w:pPr>
+        <w:ind w:left="1080" w:hanging="360"/>
+      </w:pPr>
+      <w:rPr>
+        <w:rFonts w:ascii="Wingdings" w:hAnsi="Wingdings" w:hint="default"/>
+      </w:rPr>
+    </w:lvl>
+    <w:lvl w:ilvl="3">
+      <w:start w:val="1"/>
+      <w:numFmt w:val="bullet"/>
+      <w:lvlText w:val=""/>
+      <w:lvlJc w:val="left"/>
+      <w:pPr>
+        <w:ind w:left="1440" w:hanging="360"/>
+      </w:pPr>
+      <w:rPr>
+        <w:rFonts w:ascii="Symbol" w:hAnsi="Symbol" w:hint="default"/>
+      </w:rPr>
+    </w:lvl>
+    <w:lvl w:ilvl="4">
+      <w:start w:val="1"/>
+      <w:numFmt w:val="bullet"/>
+      <w:lvlText w:val=""/>
+      <w:lvlJc w:val="left"/>
+      <w:pPr>
+        <w:ind w:left="1800" w:hanging="360"/>
+      </w:pPr>
+      <w:rPr>
+        <w:rFonts w:ascii="Symbol" w:hAnsi="Symbol" w:hint="default"/>
+      </w:rPr>
+    </w:lvl>
+    <w:lvl w:ilvl="5">
+      <w:start w:val="1"/>
+      <w:numFmt w:val="bullet"/>
+      <w:lvlText w:val=""/>
+      <w:lvlJc w:val="left"/>
+      <w:pPr>
+        <w:ind w:left="2160" w:hanging="360"/>
+      </w:pPr>
+      <w:rPr>
+        <w:rFonts w:ascii="Wingdings" w:hAnsi="Wingdings" w:hint="default"/>
+      </w:rPr>
+    </w:lvl>
+    <w:lvl w:ilvl="6">
+      <w:start w:val="1"/>
+      <w:numFmt w:val="bullet"/>
+      <w:lvlText w:val=""/>
+      <w:lvlJc w:val="left"/>
+      <w:pPr>
+        <w:ind w:left="2520" w:hanging="360"/>
+      </w:pPr>
+      <w:rPr>
+        <w:rFonts w:ascii="Wingdings" w:hAnsi="Wingdings" w:hint="default"/>
+      </w:rPr>
+    </w:lvl>
+    <w:lvl w:ilvl="7">
+      <w:start w:val="1"/>
+      <w:numFmt w:val="bullet"/>
+      <w:lvlText w:val=""/>
+      <w:lvlJc w:val="left"/>
+      <w:pPr>
+        <w:ind w:left="2880" w:hanging="360"/>
+      </w:pPr>
+      <w:rPr>
+        <w:rFonts w:ascii="Symbol" w:hAnsi="Symbol" w:hint="default"/>
+      </w:rPr>
+    </w:lvl>
+    <w:lvl w:ilvl="8">
+      <w:start w:val="1"/>
+      <w:numFmt w:val="bullet"/>
+      <w:lvlText w:val=""/>
+      <w:lvlJc w:val="left"/>
+      <w:pPr>
+        <w:ind w:left="3240" w:hanging="360"/>
+      </w:pPr>
+      <w:rPr>
+        <w:rFonts w:ascii="Symbol" w:hAnsi="Symbol" w:hint="default"/>
+      </w:rPr>
+    </w:lvl>
+  </w:abstractNum>
+  <w:abstractNum w:abstractNumId="6">
+    <w:nsid w:val="27842C9F"/>
+    <w:multiLevelType w:val="multilevel"/>
+    <w:tmpl w:val="04090021"/>
+    <w:lvl w:ilvl="0">
+      <w:start w:val="1"/>
+      <w:numFmt w:val="bullet"/>
+      <w:lvlText w:val=""/>
+      <w:lvlJc w:val="left"/>
+      <w:pPr>
+        <w:ind w:left="360" w:hanging="360"/>
+      </w:pPr>
+      <w:rPr>
+        <w:rFonts w:ascii="Wingdings" w:hAnsi="Wingdings" w:hint="default"/>
+      </w:rPr>
+    </w:lvl>
+    <w:lvl w:ilvl="1">
+      <w:start w:val="1"/>
+      <w:numFmt w:val="bullet"/>
+      <w:lvlText w:val=""/>
+      <w:lvlJc w:val="left"/>
+      <w:pPr>
+        <w:ind w:left="720" w:hanging="360"/>
+      </w:pPr>
+      <w:rPr>
+        <w:rFonts w:ascii="Wingdings" w:hAnsi="Wingdings" w:hint="default"/>
+      </w:rPr>
+    </w:lvl>
+    <w:lvl w:ilvl="2">
+      <w:start w:val="1"/>
+      <w:numFmt w:val="bullet"/>
+      <w:lvlText w:val=""/>
+      <w:lvlJc w:val="left"/>
+      <w:pPr>
+        <w:ind w:left="1080" w:hanging="360"/>
+      </w:pPr>
+      <w:rPr>
+        <w:rFonts w:ascii="Wingdings" w:hAnsi="Wingdings" w:hint="default"/>
+      </w:rPr>
+    </w:lvl>
+    <w:lvl w:ilvl="3">
+      <w:start w:val="1"/>
+      <w:numFmt w:val="bullet"/>
+      <w:lvlText w:val=""/>
+      <w:lvlJc w:val="left"/>
+      <w:pPr>
+        <w:ind w:left="1440" w:hanging="360"/>
+      </w:pPr>
+      <w:rPr>
+        <w:rFonts w:ascii="Symbol" w:hAnsi="Symbol" w:hint="default"/>
+      </w:rPr>
+    </w:lvl>
+    <w:lvl w:ilvl="4">
+      <w:start w:val="1"/>
+      <w:numFmt w:val="bullet"/>
+      <w:lvlText w:val=""/>
+      <w:lvlJc w:val="left"/>
+      <w:pPr>
+        <w:ind w:left="1800" w:hanging="360"/>
+      </w:pPr>
+      <w:rPr>
+        <w:rFonts w:ascii="Symbol" w:hAnsi="Symbol" w:hint="default"/>
+      </w:rPr>
+    </w:lvl>
+    <w:lvl w:ilvl="5">
+      <w:start w:val="1"/>
+      <w:numFmt w:val="bullet"/>
+      <w:lvlText w:val=""/>
+      <w:lvlJc w:val="left"/>
+      <w:pPr>
+        <w:ind w:left="2160" w:hanging="360"/>
+      </w:pPr>
+      <w:rPr>
+        <w:rFonts w:ascii="Wingdings" w:hAnsi="Wingdings" w:hint="default"/>
+      </w:rPr>
+    </w:lvl>
+    <w:lvl w:ilvl="6">
+      <w:start w:val="1"/>
+      <w:numFmt w:val="bullet"/>
+      <w:lvlText w:val=""/>
+      <w:lvlJc w:val="left"/>
+      <w:pPr>
+        <w:ind w:left="2520" w:hanging="360"/>
+      </w:pPr>
+      <w:rPr>
+        <w:rFonts w:ascii="Wingdings" w:hAnsi="Wingdings" w:hint="default"/>
+      </w:rPr>
+    </w:lvl>
+    <w:lvl w:ilvl="7">
+      <w:start w:val="1"/>
+      <w:numFmt w:val="bullet"/>
+      <w:lvlText w:val=""/>
+      <w:lvlJc w:val="left"/>
+      <w:pPr>
+        <w:ind w:left="2880" w:hanging="360"/>
+      </w:pPr>
+      <w:rPr>
+        <w:rFonts w:ascii="Symbol" w:hAnsi="Symbol" w:hint="default"/>
+      </w:rPr>
+    </w:lvl>
+    <w:lvl w:ilvl="8">
+      <w:start w:val="1"/>
+      <w:numFmt w:val="bullet"/>
+      <w:lvlText w:val=""/>
+      <w:lvlJc w:val="left"/>
+      <w:pPr>
+        <w:ind w:left="3240" w:hanging="360"/>
+      </w:pPr>
+      <w:rPr>
+        <w:rFonts w:ascii="Symbol" w:hAnsi="Symbol" w:hint="default"/>
+      </w:rPr>
+    </w:lvl>
+  </w:abstractNum>
+  <w:abstractNum w:abstractNumId="7">
+    <w:nsid w:val="283A74F2"/>
+    <w:multiLevelType w:val="hybridMultilevel"/>
+    <w:tmpl w:val="970ACEDC"/>
+    <w:lvl w:ilvl="0" w:tplc="0409000D">
+      <w:start w:val="1"/>
+      <w:numFmt w:val="bullet"/>
+      <w:lvlText w:val=""/>
+      <w:lvlJc w:val="left"/>
+      <w:pPr>
+        <w:ind w:left="1080" w:hanging="360"/>
+      </w:pPr>
+      <w:rPr>
+        <w:rFonts w:ascii="Wingdings" w:hAnsi="Wingdings" w:hint="default"/>
+      </w:rPr>
+    </w:lvl>
+    <w:lvl w:ilvl="1" w:tplc="04090019" w:tentative="1">
+      <w:start w:val="1"/>
+      <w:numFmt w:val="lowerLetter"/>
+      <w:lvlText w:val="%2."/>
+      <w:lvlJc w:val="left"/>
+      <w:pPr>
+        <w:ind w:left="1800" w:hanging="360"/>
+      </w:pPr>
+    </w:lvl>
+    <w:lvl w:ilvl="2" w:tplc="0409001B" w:tentative="1">
+      <w:start w:val="1"/>
+      <w:numFmt w:val="lowerRoman"/>
+      <w:lvlText w:val="%3."/>
+      <w:lvlJc w:val="right"/>
+      <w:pPr>
+        <w:ind w:left="2520" w:hanging="180"/>
+      </w:pPr>
+    </w:lvl>
+    <w:lvl w:ilvl="3" w:tplc="0409000F" w:tentative="1">
+      <w:start w:val="1"/>
+      <w:numFmt w:val="decimal"/>
+      <w:lvlText w:val="%4."/>
+      <w:lvlJc w:val="left"/>
+      <w:pPr>
+        <w:ind w:left="3240" w:hanging="360"/>
+      </w:pPr>
+    </w:lvl>
+    <w:lvl w:ilvl="4" w:tplc="04090019" w:tentative="1">
+      <w:start w:val="1"/>
+      <w:numFmt w:val="lowerLetter"/>
+      <w:lvlText w:val="%5."/>
+      <w:lvlJc w:val="left"/>
+      <w:pPr>
+        <w:ind w:left="3960" w:hanging="360"/>
+      </w:pPr>
+    </w:lvl>
+    <w:lvl w:ilvl="5" w:tplc="0409001B" w:tentative="1">
+      <w:start w:val="1"/>
+      <w:numFmt w:val="lowerRoman"/>
+      <w:lvlText w:val="%6."/>
+      <w:lvlJc w:val="right"/>
+      <w:pPr>
+        <w:ind w:left="4680" w:hanging="180"/>
+      </w:pPr>
+    </w:lvl>
+    <w:lvl w:ilvl="6" w:tplc="0409000F" w:tentative="1">
+      <w:start w:val="1"/>
+      <w:numFmt w:val="decimal"/>
+      <w:lvlText w:val="%7."/>
+      <w:lvlJc w:val="left"/>
+      <w:pPr>
+        <w:ind w:left="5400" w:hanging="360"/>
+      </w:pPr>
+    </w:lvl>
+    <w:lvl w:ilvl="7" w:tplc="04090019" w:tentative="1">
+      <w:start w:val="1"/>
+      <w:numFmt w:val="lowerLetter"/>
+      <w:lvlText w:val="%8."/>
+      <w:lvlJc w:val="left"/>
+      <w:pPr>
+        <w:ind w:left="6120" w:hanging="360"/>
+      </w:pPr>
+    </w:lvl>
+    <w:lvl w:ilvl="8" w:tplc="0409001B" w:tentative="1">
+      <w:start w:val="1"/>
+      <w:numFmt w:val="lowerRoman"/>
+      <w:lvlText w:val="%9."/>
+      <w:lvlJc w:val="right"/>
+      <w:pPr>
+        <w:ind w:left="6840" w:hanging="180"/>
+      </w:pPr>
+    </w:lvl>
+  </w:abstractNum>
+  <w:abstractNum w:abstractNumId="8">
+    <w:nsid w:val="30235D6B"/>
+    <w:multiLevelType w:val="multilevel"/>
+    <w:tmpl w:val="04090021"/>
+    <w:lvl w:ilvl="0">
+      <w:start w:val="1"/>
+      <w:numFmt w:val="bullet"/>
+      <w:lvlText w:val=""/>
+      <w:lvlJc w:val="left"/>
+      <w:pPr>
+        <w:ind w:left="360" w:hanging="360"/>
+      </w:pPr>
+      <w:rPr>
+        <w:rFonts w:ascii="Wingdings" w:hAnsi="Wingdings" w:hint="default"/>
+      </w:rPr>
+    </w:lvl>
+    <w:lvl w:ilvl="1">
+      <w:start w:val="1"/>
+      <w:numFmt w:val="bullet"/>
+      <w:lvlText w:val=""/>
+      <w:lvlJc w:val="left"/>
+      <w:pPr>
+        <w:ind w:left="720" w:hanging="360"/>
+      </w:pPr>
+      <w:rPr>
+        <w:rFonts w:ascii="Wingdings" w:hAnsi="Wingdings" w:hint="default"/>
+      </w:rPr>
+    </w:lvl>
+    <w:lvl w:ilvl="2">
+      <w:start w:val="1"/>
+      <w:numFmt w:val="bullet"/>
+      <w:lvlText w:val=""/>
+      <w:lvlJc w:val="left"/>
+      <w:pPr>
+        <w:ind w:left="1080" w:hanging="360"/>
+      </w:pPr>
+      <w:rPr>
+        <w:rFonts w:ascii="Wingdings" w:hAnsi="Wingdings" w:hint="default"/>
+      </w:rPr>
+    </w:lvl>
+    <w:lvl w:ilvl="3">
+      <w:start w:val="1"/>
+      <w:numFmt w:val="bullet"/>
+      <w:lvlText w:val=""/>
+      <w:lvlJc w:val="left"/>
+      <w:pPr>
+        <w:ind w:left="1440" w:hanging="360"/>
+      </w:pPr>
+      <w:rPr>
+        <w:rFonts w:ascii="Symbol" w:hAnsi="Symbol" w:hint="default"/>
+      </w:rPr>
+    </w:lvl>
+    <w:lvl w:ilvl="4">
+      <w:start w:val="1"/>
+      <w:numFmt w:val="bullet"/>
+      <w:lvlText w:val=""/>
+      <w:lvlJc w:val="left"/>
+      <w:pPr>
+        <w:ind w:left="1800" w:hanging="360"/>
+      </w:pPr>
+      <w:rPr>
+        <w:rFonts w:ascii="Symbol" w:hAnsi="Symbol" w:hint="default"/>
+      </w:rPr>
+    </w:lvl>
+    <w:lvl w:ilvl="5">
+      <w:start w:val="1"/>
+      <w:numFmt w:val="bullet"/>
+      <w:lvlText w:val=""/>
+      <w:lvlJc w:val="left"/>
+      <w:pPr>
+        <w:ind w:left="2160" w:hanging="360"/>
+      </w:pPr>
+      <w:rPr>
+        <w:rFonts w:ascii="Wingdings" w:hAnsi="Wingdings" w:hint="default"/>
+      </w:rPr>
+    </w:lvl>
+    <w:lvl w:ilvl="6">
+      <w:start w:val="1"/>
+      <w:numFmt w:val="bullet"/>
+      <w:lvlText w:val=""/>
+      <w:lvlJc w:val="left"/>
+      <w:pPr>
+        <w:ind w:left="2520" w:hanging="360"/>
+      </w:pPr>
+      <w:rPr>
+        <w:rFonts w:ascii="Wingdings" w:hAnsi="Wingdings" w:hint="default"/>
+      </w:rPr>
+    </w:lvl>
+    <w:lvl w:ilvl="7">
+      <w:start w:val="1"/>
+      <w:numFmt w:val="bullet"/>
+      <w:lvlText w:val=""/>
+      <w:lvlJc w:val="left"/>
+      <w:pPr>
+        <w:ind w:left="2880" w:hanging="360"/>
+      </w:pPr>
+      <w:rPr>
+        <w:rFonts w:ascii="Symbol" w:hAnsi="Symbol" w:hint="default"/>
+      </w:rPr>
+    </w:lvl>
+    <w:lvl w:ilvl="8">
+      <w:start w:val="1"/>
+      <w:numFmt w:val="bullet"/>
+      <w:lvlText w:val=""/>
+      <w:lvlJc w:val="left"/>
+      <w:pPr>
+        <w:ind w:left="3240" w:hanging="360"/>
+      </w:pPr>
+      <w:rPr>
+        <w:rFonts w:ascii="Symbol" w:hAnsi="Symbol" w:hint="default"/>
+      </w:rPr>
+    </w:lvl>
+  </w:abstractNum>
+  <w:abstractNum w:abstractNumId="9">
     <w:nsid w:val="32D3088F"/>
     <w:multiLevelType w:val="multilevel"/>
     <w:tmpl w:val="04090021"/>
@@ -1492,7 +4825,7 @@
       </w:rPr>
     </w:lvl>
   </w:abstractNum>
-  <w:abstractNum w:abstractNumId="3">
+  <w:abstractNum w:abstractNumId="10">
     <w:nsid w:val="39CE5077"/>
     <w:multiLevelType w:val="multilevel"/>
     <w:tmpl w:val="6D62CC1C"/>
@@ -1641,7 +4974,769 @@
       </w:rPr>
     </w:lvl>
   </w:abstractNum>
-  <w:abstractNum w:abstractNumId="4">
+  <w:abstractNum w:abstractNumId="11">
+    <w:nsid w:val="3D1C127A"/>
+    <w:multiLevelType w:val="multilevel"/>
+    <w:tmpl w:val="04090021"/>
+    <w:lvl w:ilvl="0">
+      <w:start w:val="1"/>
+      <w:numFmt w:val="bullet"/>
+      <w:lvlText w:val=""/>
+      <w:lvlJc w:val="left"/>
+      <w:pPr>
+        <w:ind w:left="360" w:hanging="360"/>
+      </w:pPr>
+      <w:rPr>
+        <w:rFonts w:ascii="Wingdings" w:hAnsi="Wingdings" w:hint="default"/>
+      </w:rPr>
+    </w:lvl>
+    <w:lvl w:ilvl="1">
+      <w:start w:val="1"/>
+      <w:numFmt w:val="bullet"/>
+      <w:lvlText w:val=""/>
+      <w:lvlJc w:val="left"/>
+      <w:pPr>
+        <w:ind w:left="720" w:hanging="360"/>
+      </w:pPr>
+      <w:rPr>
+        <w:rFonts w:ascii="Wingdings" w:hAnsi="Wingdings" w:hint="default"/>
+      </w:rPr>
+    </w:lvl>
+    <w:lvl w:ilvl="2">
+      <w:start w:val="1"/>
+      <w:numFmt w:val="bullet"/>
+      <w:lvlText w:val=""/>
+      <w:lvlJc w:val="left"/>
+      <w:pPr>
+        <w:ind w:left="1080" w:hanging="360"/>
+      </w:pPr>
+      <w:rPr>
+        <w:rFonts w:ascii="Wingdings" w:hAnsi="Wingdings" w:hint="default"/>
+      </w:rPr>
+    </w:lvl>
+    <w:lvl w:ilvl="3">
+      <w:start w:val="1"/>
+      <w:numFmt w:val="bullet"/>
+      <w:lvlText w:val=""/>
+      <w:lvlJc w:val="left"/>
+      <w:pPr>
+        <w:ind w:left="1440" w:hanging="360"/>
+      </w:pPr>
+      <w:rPr>
+        <w:rFonts w:ascii="Symbol" w:hAnsi="Symbol" w:hint="default"/>
+      </w:rPr>
+    </w:lvl>
+    <w:lvl w:ilvl="4">
+      <w:start w:val="1"/>
+      <w:numFmt w:val="bullet"/>
+      <w:lvlText w:val=""/>
+      <w:lvlJc w:val="left"/>
+      <w:pPr>
+        <w:ind w:left="1800" w:hanging="360"/>
+      </w:pPr>
+      <w:rPr>
+        <w:rFonts w:ascii="Symbol" w:hAnsi="Symbol" w:hint="default"/>
+      </w:rPr>
+    </w:lvl>
+    <w:lvl w:ilvl="5">
+      <w:start w:val="1"/>
+      <w:numFmt w:val="bullet"/>
+      <w:lvlText w:val=""/>
+      <w:lvlJc w:val="left"/>
+      <w:pPr>
+        <w:ind w:left="2160" w:hanging="360"/>
+      </w:pPr>
+      <w:rPr>
+        <w:rFonts w:ascii="Wingdings" w:hAnsi="Wingdings" w:hint="default"/>
+      </w:rPr>
+    </w:lvl>
+    <w:lvl w:ilvl="6">
+      <w:start w:val="1"/>
+      <w:numFmt w:val="bullet"/>
+      <w:lvlText w:val=""/>
+      <w:lvlJc w:val="left"/>
+      <w:pPr>
+        <w:ind w:left="2520" w:hanging="360"/>
+      </w:pPr>
+      <w:rPr>
+        <w:rFonts w:ascii="Wingdings" w:hAnsi="Wingdings" w:hint="default"/>
+      </w:rPr>
+    </w:lvl>
+    <w:lvl w:ilvl="7">
+      <w:start w:val="1"/>
+      <w:numFmt w:val="bullet"/>
+      <w:lvlText w:val=""/>
+      <w:lvlJc w:val="left"/>
+      <w:pPr>
+        <w:ind w:left="2880" w:hanging="360"/>
+      </w:pPr>
+      <w:rPr>
+        <w:rFonts w:ascii="Symbol" w:hAnsi="Symbol" w:hint="default"/>
+      </w:rPr>
+    </w:lvl>
+    <w:lvl w:ilvl="8">
+      <w:start w:val="1"/>
+      <w:numFmt w:val="bullet"/>
+      <w:lvlText w:val=""/>
+      <w:lvlJc w:val="left"/>
+      <w:pPr>
+        <w:ind w:left="3240" w:hanging="360"/>
+      </w:pPr>
+      <w:rPr>
+        <w:rFonts w:ascii="Symbol" w:hAnsi="Symbol" w:hint="default"/>
+      </w:rPr>
+    </w:lvl>
+  </w:abstractNum>
+  <w:abstractNum w:abstractNumId="12">
+    <w:nsid w:val="3D3B4564"/>
+    <w:multiLevelType w:val="hybridMultilevel"/>
+    <w:tmpl w:val="942CC188"/>
+    <w:lvl w:ilvl="0" w:tplc="0409000D">
+      <w:start w:val="1"/>
+      <w:numFmt w:val="bullet"/>
+      <w:lvlText w:val=""/>
+      <w:lvlJc w:val="left"/>
+      <w:pPr>
+        <w:ind w:left="720" w:hanging="360"/>
+      </w:pPr>
+      <w:rPr>
+        <w:rFonts w:ascii="Wingdings" w:hAnsi="Wingdings" w:hint="default"/>
+      </w:rPr>
+    </w:lvl>
+    <w:lvl w:ilvl="1" w:tplc="04090003" w:tentative="1">
+      <w:start w:val="1"/>
+      <w:numFmt w:val="bullet"/>
+      <w:lvlText w:val="o"/>
+      <w:lvlJc w:val="left"/>
+      <w:pPr>
+        <w:ind w:left="1440" w:hanging="360"/>
+      </w:pPr>
+      <w:rPr>
+        <w:rFonts w:ascii="Courier New" w:hAnsi="Courier New" w:cs="Courier New" w:hint="default"/>
+      </w:rPr>
+    </w:lvl>
+    <w:lvl w:ilvl="2" w:tplc="04090005" w:tentative="1">
+      <w:start w:val="1"/>
+      <w:numFmt w:val="bullet"/>
+      <w:lvlText w:val=""/>
+      <w:lvlJc w:val="left"/>
+      <w:pPr>
+        <w:ind w:left="2160" w:hanging="360"/>
+      </w:pPr>
+      <w:rPr>
+        <w:rFonts w:ascii="Wingdings" w:hAnsi="Wingdings" w:hint="default"/>
+      </w:rPr>
+    </w:lvl>
+    <w:lvl w:ilvl="3" w:tplc="04090001" w:tentative="1">
+      <w:start w:val="1"/>
+      <w:numFmt w:val="bullet"/>
+      <w:lvlText w:val=""/>
+      <w:lvlJc w:val="left"/>
+      <w:pPr>
+        <w:ind w:left="2880" w:hanging="360"/>
+      </w:pPr>
+      <w:rPr>
+        <w:rFonts w:ascii="Symbol" w:hAnsi="Symbol" w:hint="default"/>
+      </w:rPr>
+    </w:lvl>
+    <w:lvl w:ilvl="4" w:tplc="04090003" w:tentative="1">
+      <w:start w:val="1"/>
+      <w:numFmt w:val="bullet"/>
+      <w:lvlText w:val="o"/>
+      <w:lvlJc w:val="left"/>
+      <w:pPr>
+        <w:ind w:left="3600" w:hanging="360"/>
+      </w:pPr>
+      <w:rPr>
+        <w:rFonts w:ascii="Courier New" w:hAnsi="Courier New" w:cs="Courier New" w:hint="default"/>
+      </w:rPr>
+    </w:lvl>
+    <w:lvl w:ilvl="5" w:tplc="04090005" w:tentative="1">
+      <w:start w:val="1"/>
+      <w:numFmt w:val="bullet"/>
+      <w:lvlText w:val=""/>
+      <w:lvlJc w:val="left"/>
+      <w:pPr>
+        <w:ind w:left="4320" w:hanging="360"/>
+      </w:pPr>
+      <w:rPr>
+        <w:rFonts w:ascii="Wingdings" w:hAnsi="Wingdings" w:hint="default"/>
+      </w:rPr>
+    </w:lvl>
+    <w:lvl w:ilvl="6" w:tplc="04090001" w:tentative="1">
+      <w:start w:val="1"/>
+      <w:numFmt w:val="bullet"/>
+      <w:lvlText w:val=""/>
+      <w:lvlJc w:val="left"/>
+      <w:pPr>
+        <w:ind w:left="5040" w:hanging="360"/>
+      </w:pPr>
+      <w:rPr>
+        <w:rFonts w:ascii="Symbol" w:hAnsi="Symbol" w:hint="default"/>
+      </w:rPr>
+    </w:lvl>
+    <w:lvl w:ilvl="7" w:tplc="04090003" w:tentative="1">
+      <w:start w:val="1"/>
+      <w:numFmt w:val="bullet"/>
+      <w:lvlText w:val="o"/>
+      <w:lvlJc w:val="left"/>
+      <w:pPr>
+        <w:ind w:left="5760" w:hanging="360"/>
+      </w:pPr>
+      <w:rPr>
+        <w:rFonts w:ascii="Courier New" w:hAnsi="Courier New" w:cs="Courier New" w:hint="default"/>
+      </w:rPr>
+    </w:lvl>
+    <w:lvl w:ilvl="8" w:tplc="04090005" w:tentative="1">
+      <w:start w:val="1"/>
+      <w:numFmt w:val="bullet"/>
+      <w:lvlText w:val=""/>
+      <w:lvlJc w:val="left"/>
+      <w:pPr>
+        <w:ind w:left="6480" w:hanging="360"/>
+      </w:pPr>
+      <w:rPr>
+        <w:rFonts w:ascii="Wingdings" w:hAnsi="Wingdings" w:hint="default"/>
+      </w:rPr>
+    </w:lvl>
+  </w:abstractNum>
+  <w:abstractNum w:abstractNumId="13">
+    <w:nsid w:val="3F817FCF"/>
+    <w:multiLevelType w:val="multilevel"/>
+    <w:tmpl w:val="F48090B4"/>
+    <w:lvl w:ilvl="0">
+      <w:start w:val="1"/>
+      <w:numFmt w:val="bullet"/>
+      <w:lvlText w:val=""/>
+      <w:lvlJc w:val="left"/>
+      <w:pPr>
+        <w:tabs>
+          <w:tab w:val="num" w:pos="720"/>
+        </w:tabs>
+        <w:ind w:left="720" w:hanging="360"/>
+      </w:pPr>
+      <w:rPr>
+        <w:rFonts w:ascii="Symbol" w:hAnsi="Symbol" w:hint="default"/>
+        <w:sz w:val="20"/>
+      </w:rPr>
+    </w:lvl>
+    <w:lvl w:ilvl="1" w:tentative="1">
+      <w:start w:val="1"/>
+      <w:numFmt w:val="bullet"/>
+      <w:lvlText w:val="o"/>
+      <w:lvlJc w:val="left"/>
+      <w:pPr>
+        <w:tabs>
+          <w:tab w:val="num" w:pos="1440"/>
+        </w:tabs>
+        <w:ind w:left="1440" w:hanging="360"/>
+      </w:pPr>
+      <w:rPr>
+        <w:rFonts w:ascii="Courier New" w:hAnsi="Courier New" w:hint="default"/>
+        <w:sz w:val="20"/>
+      </w:rPr>
+    </w:lvl>
+    <w:lvl w:ilvl="2" w:tentative="1">
+      <w:start w:val="1"/>
+      <w:numFmt w:val="bullet"/>
+      <w:lvlText w:val=""/>
+      <w:lvlJc w:val="left"/>
+      <w:pPr>
+        <w:tabs>
+          <w:tab w:val="num" w:pos="2160"/>
+        </w:tabs>
+        <w:ind w:left="2160" w:hanging="360"/>
+      </w:pPr>
+      <w:rPr>
+        <w:rFonts w:ascii="Wingdings" w:hAnsi="Wingdings" w:hint="default"/>
+        <w:sz w:val="20"/>
+      </w:rPr>
+    </w:lvl>
+    <w:lvl w:ilvl="3" w:tentative="1">
+      <w:start w:val="1"/>
+      <w:numFmt w:val="bullet"/>
+      <w:lvlText w:val=""/>
+      <w:lvlJc w:val="left"/>
+      <w:pPr>
+        <w:tabs>
+          <w:tab w:val="num" w:pos="2880"/>
+        </w:tabs>
+        <w:ind w:left="2880" w:hanging="360"/>
+      </w:pPr>
+      <w:rPr>
+        <w:rFonts w:ascii="Wingdings" w:hAnsi="Wingdings" w:hint="default"/>
+        <w:sz w:val="20"/>
+      </w:rPr>
+    </w:lvl>
+    <w:lvl w:ilvl="4" w:tentative="1">
+      <w:start w:val="1"/>
+      <w:numFmt w:val="bullet"/>
+      <w:lvlText w:val=""/>
+      <w:lvlJc w:val="left"/>
+      <w:pPr>
+        <w:tabs>
+          <w:tab w:val="num" w:pos="3600"/>
+        </w:tabs>
+        <w:ind w:left="3600" w:hanging="360"/>
+      </w:pPr>
+      <w:rPr>
+        <w:rFonts w:ascii="Wingdings" w:hAnsi="Wingdings" w:hint="default"/>
+        <w:sz w:val="20"/>
+      </w:rPr>
+    </w:lvl>
+    <w:lvl w:ilvl="5" w:tentative="1">
+      <w:start w:val="1"/>
+      <w:numFmt w:val="bullet"/>
+      <w:lvlText w:val=""/>
+      <w:lvlJc w:val="left"/>
+      <w:pPr>
+        <w:tabs>
+          <w:tab w:val="num" w:pos="4320"/>
+        </w:tabs>
+        <w:ind w:left="4320" w:hanging="360"/>
+      </w:pPr>
+      <w:rPr>
+        <w:rFonts w:ascii="Wingdings" w:hAnsi="Wingdings" w:hint="default"/>
+        <w:sz w:val="20"/>
+      </w:rPr>
+    </w:lvl>
+    <w:lvl w:ilvl="6" w:tentative="1">
+      <w:start w:val="1"/>
+      <w:numFmt w:val="bullet"/>
+      <w:lvlText w:val=""/>
+      <w:lvlJc w:val="left"/>
+      <w:pPr>
+        <w:tabs>
+          <w:tab w:val="num" w:pos="5040"/>
+        </w:tabs>
+        <w:ind w:left="5040" w:hanging="360"/>
+      </w:pPr>
+      <w:rPr>
+        <w:rFonts w:ascii="Wingdings" w:hAnsi="Wingdings" w:hint="default"/>
+        <w:sz w:val="20"/>
+      </w:rPr>
+    </w:lvl>
+    <w:lvl w:ilvl="7" w:tentative="1">
+      <w:start w:val="1"/>
+      <w:numFmt w:val="bullet"/>
+      <w:lvlText w:val=""/>
+      <w:lvlJc w:val="left"/>
+      <w:pPr>
+        <w:tabs>
+          <w:tab w:val="num" w:pos="5760"/>
+        </w:tabs>
+        <w:ind w:left="5760" w:hanging="360"/>
+      </w:pPr>
+      <w:rPr>
+        <w:rFonts w:ascii="Wingdings" w:hAnsi="Wingdings" w:hint="default"/>
+        <w:sz w:val="20"/>
+      </w:rPr>
+    </w:lvl>
+    <w:lvl w:ilvl="8" w:tentative="1">
+      <w:start w:val="1"/>
+      <w:numFmt w:val="bullet"/>
+      <w:lvlText w:val=""/>
+      <w:lvlJc w:val="left"/>
+      <w:pPr>
+        <w:tabs>
+          <w:tab w:val="num" w:pos="6480"/>
+        </w:tabs>
+        <w:ind w:left="6480" w:hanging="360"/>
+      </w:pPr>
+      <w:rPr>
+        <w:rFonts w:ascii="Wingdings" w:hAnsi="Wingdings" w:hint="default"/>
+        <w:sz w:val="20"/>
+      </w:rPr>
+    </w:lvl>
+  </w:abstractNum>
+  <w:abstractNum w:abstractNumId="14">
+    <w:nsid w:val="4CC86B1A"/>
+    <w:multiLevelType w:val="hybridMultilevel"/>
+    <w:tmpl w:val="1952AD98"/>
+    <w:lvl w:ilvl="0" w:tplc="0409000D">
+      <w:start w:val="1"/>
+      <w:numFmt w:val="bullet"/>
+      <w:lvlText w:val=""/>
+      <w:lvlJc w:val="left"/>
+      <w:pPr>
+        <w:ind w:left="1080" w:hanging="360"/>
+      </w:pPr>
+      <w:rPr>
+        <w:rFonts w:ascii="Wingdings" w:hAnsi="Wingdings" w:hint="default"/>
+      </w:rPr>
+    </w:lvl>
+    <w:lvl w:ilvl="1" w:tplc="04090019" w:tentative="1">
+      <w:start w:val="1"/>
+      <w:numFmt w:val="lowerLetter"/>
+      <w:lvlText w:val="%2."/>
+      <w:lvlJc w:val="left"/>
+      <w:pPr>
+        <w:ind w:left="1800" w:hanging="360"/>
+      </w:pPr>
+    </w:lvl>
+    <w:lvl w:ilvl="2" w:tplc="0409001B" w:tentative="1">
+      <w:start w:val="1"/>
+      <w:numFmt w:val="lowerRoman"/>
+      <w:lvlText w:val="%3."/>
+      <w:lvlJc w:val="right"/>
+      <w:pPr>
+        <w:ind w:left="2520" w:hanging="180"/>
+      </w:pPr>
+    </w:lvl>
+    <w:lvl w:ilvl="3" w:tplc="0409000F" w:tentative="1">
+      <w:start w:val="1"/>
+      <w:numFmt w:val="decimal"/>
+      <w:lvlText w:val="%4."/>
+      <w:lvlJc w:val="left"/>
+      <w:pPr>
+        <w:ind w:left="3240" w:hanging="360"/>
+      </w:pPr>
+    </w:lvl>
+    <w:lvl w:ilvl="4" w:tplc="04090019" w:tentative="1">
+      <w:start w:val="1"/>
+      <w:numFmt w:val="lowerLetter"/>
+      <w:lvlText w:val="%5."/>
+      <w:lvlJc w:val="left"/>
+      <w:pPr>
+        <w:ind w:left="3960" w:hanging="360"/>
+      </w:pPr>
+    </w:lvl>
+    <w:lvl w:ilvl="5" w:tplc="0409001B" w:tentative="1">
+      <w:start w:val="1"/>
+      <w:numFmt w:val="lowerRoman"/>
+      <w:lvlText w:val="%6."/>
+      <w:lvlJc w:val="right"/>
+      <w:pPr>
+        <w:ind w:left="4680" w:hanging="180"/>
+      </w:pPr>
+    </w:lvl>
+    <w:lvl w:ilvl="6" w:tplc="0409000F" w:tentative="1">
+      <w:start w:val="1"/>
+      <w:numFmt w:val="decimal"/>
+      <w:lvlText w:val="%7."/>
+      <w:lvlJc w:val="left"/>
+      <w:pPr>
+        <w:ind w:left="5400" w:hanging="360"/>
+      </w:pPr>
+    </w:lvl>
+    <w:lvl w:ilvl="7" w:tplc="04090019" w:tentative="1">
+      <w:start w:val="1"/>
+      <w:numFmt w:val="lowerLetter"/>
+      <w:lvlText w:val="%8."/>
+      <w:lvlJc w:val="left"/>
+      <w:pPr>
+        <w:ind w:left="6120" w:hanging="360"/>
+      </w:pPr>
+    </w:lvl>
+    <w:lvl w:ilvl="8" w:tplc="0409001B" w:tentative="1">
+      <w:start w:val="1"/>
+      <w:numFmt w:val="lowerRoman"/>
+      <w:lvlText w:val="%9."/>
+      <w:lvlJc w:val="right"/>
+      <w:pPr>
+        <w:ind w:left="6840" w:hanging="180"/>
+      </w:pPr>
+    </w:lvl>
+  </w:abstractNum>
+  <w:abstractNum w:abstractNumId="15">
+    <w:nsid w:val="4EA134E6"/>
+    <w:multiLevelType w:val="multilevel"/>
+    <w:tmpl w:val="18944644"/>
+    <w:lvl w:ilvl="0">
+      <w:start w:val="1"/>
+      <w:numFmt w:val="bullet"/>
+      <w:lvlText w:val=""/>
+      <w:lvlJc w:val="left"/>
+      <w:pPr>
+        <w:tabs>
+          <w:tab w:val="num" w:pos="720"/>
+        </w:tabs>
+        <w:ind w:left="720" w:hanging="360"/>
+      </w:pPr>
+      <w:rPr>
+        <w:rFonts w:ascii="Symbol" w:hAnsi="Symbol" w:hint="default"/>
+        <w:sz w:val="20"/>
+      </w:rPr>
+    </w:lvl>
+    <w:lvl w:ilvl="1" w:tentative="1">
+      <w:start w:val="1"/>
+      <w:numFmt w:val="bullet"/>
+      <w:lvlText w:val="o"/>
+      <w:lvlJc w:val="left"/>
+      <w:pPr>
+        <w:tabs>
+          <w:tab w:val="num" w:pos="1440"/>
+        </w:tabs>
+        <w:ind w:left="1440" w:hanging="360"/>
+      </w:pPr>
+      <w:rPr>
+        <w:rFonts w:ascii="Courier New" w:hAnsi="Courier New" w:hint="default"/>
+        <w:sz w:val="20"/>
+      </w:rPr>
+    </w:lvl>
+    <w:lvl w:ilvl="2" w:tentative="1">
+      <w:start w:val="1"/>
+      <w:numFmt w:val="bullet"/>
+      <w:lvlText w:val=""/>
+      <w:lvlJc w:val="left"/>
+      <w:pPr>
+        <w:tabs>
+          <w:tab w:val="num" w:pos="2160"/>
+        </w:tabs>
+        <w:ind w:left="2160" w:hanging="360"/>
+      </w:pPr>
+      <w:rPr>
+        <w:rFonts w:ascii="Wingdings" w:hAnsi="Wingdings" w:hint="default"/>
+        <w:sz w:val="20"/>
+      </w:rPr>
+    </w:lvl>
+    <w:lvl w:ilvl="3" w:tentative="1">
+      <w:start w:val="1"/>
+      <w:numFmt w:val="bullet"/>
+      <w:lvlText w:val=""/>
+      <w:lvlJc w:val="left"/>
+      <w:pPr>
+        <w:tabs>
+          <w:tab w:val="num" w:pos="2880"/>
+        </w:tabs>
+        <w:ind w:left="2880" w:hanging="360"/>
+      </w:pPr>
+      <w:rPr>
+        <w:rFonts w:ascii="Wingdings" w:hAnsi="Wingdings" w:hint="default"/>
+        <w:sz w:val="20"/>
+      </w:rPr>
+    </w:lvl>
+    <w:lvl w:ilvl="4" w:tentative="1">
+      <w:start w:val="1"/>
+      <w:numFmt w:val="bullet"/>
+      <w:lvlText w:val=""/>
+      <w:lvlJc w:val="left"/>
+      <w:pPr>
+        <w:tabs>
+          <w:tab w:val="num" w:pos="3600"/>
+        </w:tabs>
+        <w:ind w:left="3600" w:hanging="360"/>
+      </w:pPr>
+      <w:rPr>
+        <w:rFonts w:ascii="Wingdings" w:hAnsi="Wingdings" w:hint="default"/>
+        <w:sz w:val="20"/>
+      </w:rPr>
+    </w:lvl>
+    <w:lvl w:ilvl="5" w:tentative="1">
+      <w:start w:val="1"/>
+      <w:numFmt w:val="bullet"/>
+      <w:lvlText w:val=""/>
+      <w:lvlJc w:val="left"/>
+      <w:pPr>
+        <w:tabs>
+          <w:tab w:val="num" w:pos="4320"/>
+        </w:tabs>
+        <w:ind w:left="4320" w:hanging="360"/>
+      </w:pPr>
+      <w:rPr>
+        <w:rFonts w:ascii="Wingdings" w:hAnsi="Wingdings" w:hint="default"/>
+        <w:sz w:val="20"/>
+      </w:rPr>
+    </w:lvl>
+    <w:lvl w:ilvl="6" w:tentative="1">
+      <w:start w:val="1"/>
+      <w:numFmt w:val="bullet"/>
+      <w:lvlText w:val=""/>
+      <w:lvlJc w:val="left"/>
+      <w:pPr>
+        <w:tabs>
+          <w:tab w:val="num" w:pos="5040"/>
+        </w:tabs>
+        <w:ind w:left="5040" w:hanging="360"/>
+      </w:pPr>
+      <w:rPr>
+        <w:rFonts w:ascii="Wingdings" w:hAnsi="Wingdings" w:hint="default"/>
+        <w:sz w:val="20"/>
+      </w:rPr>
+    </w:lvl>
+    <w:lvl w:ilvl="7" w:tentative="1">
+      <w:start w:val="1"/>
+      <w:numFmt w:val="bullet"/>
+      <w:lvlText w:val=""/>
+      <w:lvlJc w:val="left"/>
+      <w:pPr>
+        <w:tabs>
+          <w:tab w:val="num" w:pos="5760"/>
+        </w:tabs>
+        <w:ind w:left="5760" w:hanging="360"/>
+      </w:pPr>
+      <w:rPr>
+        <w:rFonts w:ascii="Wingdings" w:hAnsi="Wingdings" w:hint="default"/>
+        <w:sz w:val="20"/>
+      </w:rPr>
+    </w:lvl>
+    <w:lvl w:ilvl="8" w:tentative="1">
+      <w:start w:val="1"/>
+      <w:numFmt w:val="bullet"/>
+      <w:lvlText w:val=""/>
+      <w:lvlJc w:val="left"/>
+      <w:pPr>
+        <w:tabs>
+          <w:tab w:val="num" w:pos="6480"/>
+        </w:tabs>
+        <w:ind w:left="6480" w:hanging="360"/>
+      </w:pPr>
+      <w:rPr>
+        <w:rFonts w:ascii="Wingdings" w:hAnsi="Wingdings" w:hint="default"/>
+        <w:sz w:val="20"/>
+      </w:rPr>
+    </w:lvl>
+  </w:abstractNum>
+  <w:abstractNum w:abstractNumId="16">
+    <w:nsid w:val="592A5E06"/>
+    <w:multiLevelType w:val="multilevel"/>
+    <w:tmpl w:val="C17C4680"/>
+    <w:lvl w:ilvl="0">
+      <w:start w:val="1"/>
+      <w:numFmt w:val="bullet"/>
+      <w:lvlText w:val=""/>
+      <w:lvlJc w:val="left"/>
+      <w:pPr>
+        <w:tabs>
+          <w:tab w:val="num" w:pos="720"/>
+        </w:tabs>
+        <w:ind w:left="720" w:hanging="360"/>
+      </w:pPr>
+      <w:rPr>
+        <w:rFonts w:ascii="Symbol" w:hAnsi="Symbol" w:hint="default"/>
+        <w:sz w:val="20"/>
+      </w:rPr>
+    </w:lvl>
+    <w:lvl w:ilvl="1" w:tentative="1">
+      <w:start w:val="1"/>
+      <w:numFmt w:val="bullet"/>
+      <w:lvlText w:val="o"/>
+      <w:lvlJc w:val="left"/>
+      <w:pPr>
+        <w:tabs>
+          <w:tab w:val="num" w:pos="1440"/>
+        </w:tabs>
+        <w:ind w:left="1440" w:hanging="360"/>
+      </w:pPr>
+      <w:rPr>
+        <w:rFonts w:ascii="Courier New" w:hAnsi="Courier New" w:hint="default"/>
+        <w:sz w:val="20"/>
+      </w:rPr>
+    </w:lvl>
+    <w:lvl w:ilvl="2" w:tentative="1">
+      <w:start w:val="1"/>
+      <w:numFmt w:val="bullet"/>
+      <w:lvlText w:val=""/>
+      <w:lvlJc w:val="left"/>
+      <w:pPr>
+        <w:tabs>
+          <w:tab w:val="num" w:pos="2160"/>
+        </w:tabs>
+        <w:ind w:left="2160" w:hanging="360"/>
+      </w:pPr>
+      <w:rPr>
+        <w:rFonts w:ascii="Wingdings" w:hAnsi="Wingdings" w:hint="default"/>
+        <w:sz w:val="20"/>
+      </w:rPr>
+    </w:lvl>
+    <w:lvl w:ilvl="3" w:tentative="1">
+      <w:start w:val="1"/>
+      <w:numFmt w:val="bullet"/>
+      <w:lvlText w:val=""/>
+      <w:lvlJc w:val="left"/>
+      <w:pPr>
+        <w:tabs>
+          <w:tab w:val="num" w:pos="2880"/>
+        </w:tabs>
+        <w:ind w:left="2880" w:hanging="360"/>
+      </w:pPr>
+      <w:rPr>
+        <w:rFonts w:ascii="Wingdings" w:hAnsi="Wingdings" w:hint="default"/>
+        <w:sz w:val="20"/>
+      </w:rPr>
+    </w:lvl>
+    <w:lvl w:ilvl="4" w:tentative="1">
+      <w:start w:val="1"/>
+      <w:numFmt w:val="bullet"/>
+      <w:lvlText w:val=""/>
+      <w:lvlJc w:val="left"/>
+      <w:pPr>
+        <w:tabs>
+          <w:tab w:val="num" w:pos="3600"/>
+        </w:tabs>
+        <w:ind w:left="3600" w:hanging="360"/>
+      </w:pPr>
+      <w:rPr>
+        <w:rFonts w:ascii="Wingdings" w:hAnsi="Wingdings" w:hint="default"/>
+        <w:sz w:val="20"/>
+      </w:rPr>
+    </w:lvl>
+    <w:lvl w:ilvl="5" w:tentative="1">
+      <w:start w:val="1"/>
+      <w:numFmt w:val="bullet"/>
+      <w:lvlText w:val=""/>
+      <w:lvlJc w:val="left"/>
+      <w:pPr>
+        <w:tabs>
+          <w:tab w:val="num" w:pos="4320"/>
+        </w:tabs>
+        <w:ind w:left="4320" w:hanging="360"/>
+      </w:pPr>
+      <w:rPr>
+        <w:rFonts w:ascii="Wingdings" w:hAnsi="Wingdings" w:hint="default"/>
+        <w:sz w:val="20"/>
+      </w:rPr>
+    </w:lvl>
+    <w:lvl w:ilvl="6" w:tentative="1">
+      <w:start w:val="1"/>
+      <w:numFmt w:val="bullet"/>
+      <w:lvlText w:val=""/>
+      <w:lvlJc w:val="left"/>
+      <w:pPr>
+        <w:tabs>
+          <w:tab w:val="num" w:pos="5040"/>
+        </w:tabs>
+        <w:ind w:left="5040" w:hanging="360"/>
+      </w:pPr>
+      <w:rPr>
+        <w:rFonts w:ascii="Wingdings" w:hAnsi="Wingdings" w:hint="default"/>
+        <w:sz w:val="20"/>
+      </w:rPr>
+    </w:lvl>
+    <w:lvl w:ilvl="7" w:tentative="1">
+      <w:start w:val="1"/>
+      <w:numFmt w:val="bullet"/>
+      <w:lvlText w:val=""/>
+      <w:lvlJc w:val="left"/>
+      <w:pPr>
+        <w:tabs>
+          <w:tab w:val="num" w:pos="5760"/>
+        </w:tabs>
+        <w:ind w:left="5760" w:hanging="360"/>
+      </w:pPr>
+      <w:rPr>
+        <w:rFonts w:ascii="Wingdings" w:hAnsi="Wingdings" w:hint="default"/>
+        <w:sz w:val="20"/>
+      </w:rPr>
+    </w:lvl>
+    <w:lvl w:ilvl="8" w:tentative="1">
+      <w:start w:val="1"/>
+      <w:numFmt w:val="bullet"/>
+      <w:lvlText w:val=""/>
+      <w:lvlJc w:val="left"/>
+      <w:pPr>
+        <w:tabs>
+          <w:tab w:val="num" w:pos="6480"/>
+        </w:tabs>
+        <w:ind w:left="6480" w:hanging="360"/>
+      </w:pPr>
+      <w:rPr>
+        <w:rFonts w:ascii="Wingdings" w:hAnsi="Wingdings" w:hint="default"/>
+        <w:sz w:val="20"/>
+      </w:rPr>
+    </w:lvl>
+  </w:abstractNum>
+  <w:abstractNum w:abstractNumId="17">
     <w:nsid w:val="5AAD781F"/>
     <w:multiLevelType w:val="multilevel"/>
     <w:tmpl w:val="04090021"/>
@@ -1754,7 +5849,269 @@
       </w:rPr>
     </w:lvl>
   </w:abstractNum>
-  <w:abstractNum w:abstractNumId="5">
+  <w:abstractNum w:abstractNumId="18">
+    <w:nsid w:val="5D3760CF"/>
+    <w:multiLevelType w:val="multilevel"/>
+    <w:tmpl w:val="61EC19C2"/>
+    <w:lvl w:ilvl="0">
+      <w:start w:val="1"/>
+      <w:numFmt w:val="bullet"/>
+      <w:lvlText w:val=""/>
+      <w:lvlJc w:val="left"/>
+      <w:pPr>
+        <w:tabs>
+          <w:tab w:val="num" w:pos="720"/>
+        </w:tabs>
+        <w:ind w:left="720" w:hanging="360"/>
+      </w:pPr>
+      <w:rPr>
+        <w:rFonts w:ascii="Symbol" w:hAnsi="Symbol" w:hint="default"/>
+        <w:sz w:val="20"/>
+      </w:rPr>
+    </w:lvl>
+    <w:lvl w:ilvl="1" w:tentative="1">
+      <w:start w:val="1"/>
+      <w:numFmt w:val="bullet"/>
+      <w:lvlText w:val="o"/>
+      <w:lvlJc w:val="left"/>
+      <w:pPr>
+        <w:tabs>
+          <w:tab w:val="num" w:pos="1440"/>
+        </w:tabs>
+        <w:ind w:left="1440" w:hanging="360"/>
+      </w:pPr>
+      <w:rPr>
+        <w:rFonts w:ascii="Courier New" w:hAnsi="Courier New" w:hint="default"/>
+        <w:sz w:val="20"/>
+      </w:rPr>
+    </w:lvl>
+    <w:lvl w:ilvl="2" w:tentative="1">
+      <w:start w:val="1"/>
+      <w:numFmt w:val="bullet"/>
+      <w:lvlText w:val=""/>
+      <w:lvlJc w:val="left"/>
+      <w:pPr>
+        <w:tabs>
+          <w:tab w:val="num" w:pos="2160"/>
+        </w:tabs>
+        <w:ind w:left="2160" w:hanging="360"/>
+      </w:pPr>
+      <w:rPr>
+        <w:rFonts w:ascii="Wingdings" w:hAnsi="Wingdings" w:hint="default"/>
+        <w:sz w:val="20"/>
+      </w:rPr>
+    </w:lvl>
+    <w:lvl w:ilvl="3" w:tentative="1">
+      <w:start w:val="1"/>
+      <w:numFmt w:val="bullet"/>
+      <w:lvlText w:val=""/>
+      <w:lvlJc w:val="left"/>
+      <w:pPr>
+        <w:tabs>
+          <w:tab w:val="num" w:pos="2880"/>
+        </w:tabs>
+        <w:ind w:left="2880" w:hanging="360"/>
+      </w:pPr>
+      <w:rPr>
+        <w:rFonts w:ascii="Wingdings" w:hAnsi="Wingdings" w:hint="default"/>
+        <w:sz w:val="20"/>
+      </w:rPr>
+    </w:lvl>
+    <w:lvl w:ilvl="4" w:tentative="1">
+      <w:start w:val="1"/>
+      <w:numFmt w:val="bullet"/>
+      <w:lvlText w:val=""/>
+      <w:lvlJc w:val="left"/>
+      <w:pPr>
+        <w:tabs>
+          <w:tab w:val="num" w:pos="3600"/>
+        </w:tabs>
+        <w:ind w:left="3600" w:hanging="360"/>
+      </w:pPr>
+      <w:rPr>
+        <w:rFonts w:ascii="Wingdings" w:hAnsi="Wingdings" w:hint="default"/>
+        <w:sz w:val="20"/>
+      </w:rPr>
+    </w:lvl>
+    <w:lvl w:ilvl="5" w:tentative="1">
+      <w:start w:val="1"/>
+      <w:numFmt w:val="bullet"/>
+      <w:lvlText w:val=""/>
+      <w:lvlJc w:val="left"/>
+      <w:pPr>
+        <w:tabs>
+          <w:tab w:val="num" w:pos="4320"/>
+        </w:tabs>
+        <w:ind w:left="4320" w:hanging="360"/>
+      </w:pPr>
+      <w:rPr>
+        <w:rFonts w:ascii="Wingdings" w:hAnsi="Wingdings" w:hint="default"/>
+        <w:sz w:val="20"/>
+      </w:rPr>
+    </w:lvl>
+    <w:lvl w:ilvl="6" w:tentative="1">
+      <w:start w:val="1"/>
+      <w:numFmt w:val="bullet"/>
+      <w:lvlText w:val=""/>
+      <w:lvlJc w:val="left"/>
+      <w:pPr>
+        <w:tabs>
+          <w:tab w:val="num" w:pos="5040"/>
+        </w:tabs>
+        <w:ind w:left="5040" w:hanging="360"/>
+      </w:pPr>
+      <w:rPr>
+        <w:rFonts w:ascii="Wingdings" w:hAnsi="Wingdings" w:hint="default"/>
+        <w:sz w:val="20"/>
+      </w:rPr>
+    </w:lvl>
+    <w:lvl w:ilvl="7" w:tentative="1">
+      <w:start w:val="1"/>
+      <w:numFmt w:val="bullet"/>
+      <w:lvlText w:val=""/>
+      <w:lvlJc w:val="left"/>
+      <w:pPr>
+        <w:tabs>
+          <w:tab w:val="num" w:pos="5760"/>
+        </w:tabs>
+        <w:ind w:left="5760" w:hanging="360"/>
+      </w:pPr>
+      <w:rPr>
+        <w:rFonts w:ascii="Wingdings" w:hAnsi="Wingdings" w:hint="default"/>
+        <w:sz w:val="20"/>
+      </w:rPr>
+    </w:lvl>
+    <w:lvl w:ilvl="8" w:tentative="1">
+      <w:start w:val="1"/>
+      <w:numFmt w:val="bullet"/>
+      <w:lvlText w:val=""/>
+      <w:lvlJc w:val="left"/>
+      <w:pPr>
+        <w:tabs>
+          <w:tab w:val="num" w:pos="6480"/>
+        </w:tabs>
+        <w:ind w:left="6480" w:hanging="360"/>
+      </w:pPr>
+      <w:rPr>
+        <w:rFonts w:ascii="Wingdings" w:hAnsi="Wingdings" w:hint="default"/>
+        <w:sz w:val="20"/>
+      </w:rPr>
+    </w:lvl>
+  </w:abstractNum>
+  <w:abstractNum w:abstractNumId="19">
+    <w:nsid w:val="6CBD5D44"/>
+    <w:multiLevelType w:val="multilevel"/>
+    <w:tmpl w:val="04090021"/>
+    <w:lvl w:ilvl="0">
+      <w:start w:val="1"/>
+      <w:numFmt w:val="bullet"/>
+      <w:lvlText w:val=""/>
+      <w:lvlJc w:val="left"/>
+      <w:pPr>
+        <w:ind w:left="360" w:hanging="360"/>
+      </w:pPr>
+      <w:rPr>
+        <w:rFonts w:ascii="Wingdings" w:hAnsi="Wingdings" w:hint="default"/>
+      </w:rPr>
+    </w:lvl>
+    <w:lvl w:ilvl="1">
+      <w:start w:val="1"/>
+      <w:numFmt w:val="bullet"/>
+      <w:lvlText w:val=""/>
+      <w:lvlJc w:val="left"/>
+      <w:pPr>
+        <w:ind w:left="720" w:hanging="360"/>
+      </w:pPr>
+      <w:rPr>
+        <w:rFonts w:ascii="Wingdings" w:hAnsi="Wingdings" w:hint="default"/>
+      </w:rPr>
+    </w:lvl>
+    <w:lvl w:ilvl="2">
+      <w:start w:val="1"/>
+      <w:numFmt w:val="bullet"/>
+      <w:lvlText w:val=""/>
+      <w:lvlJc w:val="left"/>
+      <w:pPr>
+        <w:ind w:left="1080" w:hanging="360"/>
+      </w:pPr>
+      <w:rPr>
+        <w:rFonts w:ascii="Wingdings" w:hAnsi="Wingdings" w:hint="default"/>
+      </w:rPr>
+    </w:lvl>
+    <w:lvl w:ilvl="3">
+      <w:start w:val="1"/>
+      <w:numFmt w:val="bullet"/>
+      <w:lvlText w:val=""/>
+      <w:lvlJc w:val="left"/>
+      <w:pPr>
+        <w:ind w:left="1440" w:hanging="360"/>
+      </w:pPr>
+      <w:rPr>
+        <w:rFonts w:ascii="Symbol" w:hAnsi="Symbol" w:hint="default"/>
+      </w:rPr>
+    </w:lvl>
+    <w:lvl w:ilvl="4">
+      <w:start w:val="1"/>
+      <w:numFmt w:val="bullet"/>
+      <w:lvlText w:val=""/>
+      <w:lvlJc w:val="left"/>
+      <w:pPr>
+        <w:ind w:left="1800" w:hanging="360"/>
+      </w:pPr>
+      <w:rPr>
+        <w:rFonts w:ascii="Symbol" w:hAnsi="Symbol" w:hint="default"/>
+      </w:rPr>
+    </w:lvl>
+    <w:lvl w:ilvl="5">
+      <w:start w:val="1"/>
+      <w:numFmt w:val="bullet"/>
+      <w:lvlText w:val=""/>
+      <w:lvlJc w:val="left"/>
+      <w:pPr>
+        <w:ind w:left="2160" w:hanging="360"/>
+      </w:pPr>
+      <w:rPr>
+        <w:rFonts w:ascii="Wingdings" w:hAnsi="Wingdings" w:hint="default"/>
+      </w:rPr>
+    </w:lvl>
+    <w:lvl w:ilvl="6">
+      <w:start w:val="1"/>
+      <w:numFmt w:val="bullet"/>
+      <w:lvlText w:val=""/>
+      <w:lvlJc w:val="left"/>
+      <w:pPr>
+        <w:ind w:left="2520" w:hanging="360"/>
+      </w:pPr>
+      <w:rPr>
+        <w:rFonts w:ascii="Wingdings" w:hAnsi="Wingdings" w:hint="default"/>
+      </w:rPr>
+    </w:lvl>
+    <w:lvl w:ilvl="7">
+      <w:start w:val="1"/>
+      <w:numFmt w:val="bullet"/>
+      <w:lvlText w:val=""/>
+      <w:lvlJc w:val="left"/>
+      <w:pPr>
+        <w:ind w:left="2880" w:hanging="360"/>
+      </w:pPr>
+      <w:rPr>
+        <w:rFonts w:ascii="Symbol" w:hAnsi="Symbol" w:hint="default"/>
+      </w:rPr>
+    </w:lvl>
+    <w:lvl w:ilvl="8">
+      <w:start w:val="1"/>
+      <w:numFmt w:val="bullet"/>
+      <w:lvlText w:val=""/>
+      <w:lvlJc w:val="left"/>
+      <w:pPr>
+        <w:ind w:left="3240" w:hanging="360"/>
+      </w:pPr>
+      <w:rPr>
+        <w:rFonts w:ascii="Symbol" w:hAnsi="Symbol" w:hint="default"/>
+      </w:rPr>
+    </w:lvl>
+  </w:abstractNum>
+  <w:abstractNum w:abstractNumId="20">
     <w:nsid w:val="75CD7A60"/>
     <w:multiLevelType w:val="multilevel"/>
     <w:tmpl w:val="04090021"/>
@@ -1867,7 +6224,156 @@
       </w:rPr>
     </w:lvl>
   </w:abstractNum>
-  <w:abstractNum w:abstractNumId="6">
+  <w:abstractNum w:abstractNumId="21">
+    <w:nsid w:val="7A17117B"/>
+    <w:multiLevelType w:val="multilevel"/>
+    <w:tmpl w:val="81A046D6"/>
+    <w:lvl w:ilvl="0">
+      <w:start w:val="1"/>
+      <w:numFmt w:val="bullet"/>
+      <w:lvlText w:val=""/>
+      <w:lvlJc w:val="left"/>
+      <w:pPr>
+        <w:tabs>
+          <w:tab w:val="num" w:pos="720"/>
+        </w:tabs>
+        <w:ind w:left="720" w:hanging="360"/>
+      </w:pPr>
+      <w:rPr>
+        <w:rFonts w:ascii="Symbol" w:hAnsi="Symbol" w:hint="default"/>
+        <w:sz w:val="20"/>
+      </w:rPr>
+    </w:lvl>
+    <w:lvl w:ilvl="1" w:tentative="1">
+      <w:start w:val="1"/>
+      <w:numFmt w:val="bullet"/>
+      <w:lvlText w:val="o"/>
+      <w:lvlJc w:val="left"/>
+      <w:pPr>
+        <w:tabs>
+          <w:tab w:val="num" w:pos="1440"/>
+        </w:tabs>
+        <w:ind w:left="1440" w:hanging="360"/>
+      </w:pPr>
+      <w:rPr>
+        <w:rFonts w:ascii="Courier New" w:hAnsi="Courier New" w:hint="default"/>
+        <w:sz w:val="20"/>
+      </w:rPr>
+    </w:lvl>
+    <w:lvl w:ilvl="2" w:tentative="1">
+      <w:start w:val="1"/>
+      <w:numFmt w:val="bullet"/>
+      <w:lvlText w:val=""/>
+      <w:lvlJc w:val="left"/>
+      <w:pPr>
+        <w:tabs>
+          <w:tab w:val="num" w:pos="2160"/>
+        </w:tabs>
+        <w:ind w:left="2160" w:hanging="360"/>
+      </w:pPr>
+      <w:rPr>
+        <w:rFonts w:ascii="Wingdings" w:hAnsi="Wingdings" w:hint="default"/>
+        <w:sz w:val="20"/>
+      </w:rPr>
+    </w:lvl>
+    <w:lvl w:ilvl="3" w:tentative="1">
+      <w:start w:val="1"/>
+      <w:numFmt w:val="bullet"/>
+      <w:lvlText w:val=""/>
+      <w:lvlJc w:val="left"/>
+      <w:pPr>
+        <w:tabs>
+          <w:tab w:val="num" w:pos="2880"/>
+        </w:tabs>
+        <w:ind w:left="2880" w:hanging="360"/>
+      </w:pPr>
+      <w:rPr>
+        <w:rFonts w:ascii="Wingdings" w:hAnsi="Wingdings" w:hint="default"/>
+        <w:sz w:val="20"/>
+      </w:rPr>
+    </w:lvl>
+    <w:lvl w:ilvl="4" w:tentative="1">
+      <w:start w:val="1"/>
+      <w:numFmt w:val="bullet"/>
+      <w:lvlText w:val=""/>
+      <w:lvlJc w:val="left"/>
+      <w:pPr>
+        <w:tabs>
+          <w:tab w:val="num" w:pos="3600"/>
+        </w:tabs>
+        <w:ind w:left="3600" w:hanging="360"/>
+      </w:pPr>
+      <w:rPr>
+        <w:rFonts w:ascii="Wingdings" w:hAnsi="Wingdings" w:hint="default"/>
+        <w:sz w:val="20"/>
+      </w:rPr>
+    </w:lvl>
+    <w:lvl w:ilvl="5" w:tentative="1">
+      <w:start w:val="1"/>
+      <w:numFmt w:val="bullet"/>
+      <w:lvlText w:val=""/>
+      <w:lvlJc w:val="left"/>
+      <w:pPr>
+        <w:tabs>
+          <w:tab w:val="num" w:pos="4320"/>
+        </w:tabs>
+        <w:ind w:left="4320" w:hanging="360"/>
+      </w:pPr>
+      <w:rPr>
+        <w:rFonts w:ascii="Wingdings" w:hAnsi="Wingdings" w:hint="default"/>
+        <w:sz w:val="20"/>
+      </w:rPr>
+    </w:lvl>
+    <w:lvl w:ilvl="6" w:tentative="1">
+      <w:start w:val="1"/>
+      <w:numFmt w:val="bullet"/>
+      <w:lvlText w:val=""/>
+      <w:lvlJc w:val="left"/>
+      <w:pPr>
+        <w:tabs>
+          <w:tab w:val="num" w:pos="5040"/>
+        </w:tabs>
+        <w:ind w:left="5040" w:hanging="360"/>
+      </w:pPr>
+      <w:rPr>
+        <w:rFonts w:ascii="Wingdings" w:hAnsi="Wingdings" w:hint="default"/>
+        <w:sz w:val="20"/>
+      </w:rPr>
+    </w:lvl>
+    <w:lvl w:ilvl="7" w:tentative="1">
+      <w:start w:val="1"/>
+      <w:numFmt w:val="bullet"/>
+      <w:lvlText w:val=""/>
+      <w:lvlJc w:val="left"/>
+      <w:pPr>
+        <w:tabs>
+          <w:tab w:val="num" w:pos="5760"/>
+        </w:tabs>
+        <w:ind w:left="5760" w:hanging="360"/>
+      </w:pPr>
+      <w:rPr>
+        <w:rFonts w:ascii="Wingdings" w:hAnsi="Wingdings" w:hint="default"/>
+        <w:sz w:val="20"/>
+      </w:rPr>
+    </w:lvl>
+    <w:lvl w:ilvl="8" w:tentative="1">
+      <w:start w:val="1"/>
+      <w:numFmt w:val="bullet"/>
+      <w:lvlText w:val=""/>
+      <w:lvlJc w:val="left"/>
+      <w:pPr>
+        <w:tabs>
+          <w:tab w:val="num" w:pos="6480"/>
+        </w:tabs>
+        <w:ind w:left="6480" w:hanging="360"/>
+      </w:pPr>
+      <w:rPr>
+        <w:rFonts w:ascii="Wingdings" w:hAnsi="Wingdings" w:hint="default"/>
+        <w:sz w:val="20"/>
+      </w:rPr>
+    </w:lvl>
+  </w:abstractNum>
+  <w:abstractNum w:abstractNumId="22">
     <w:nsid w:val="7FCD406F"/>
     <w:multiLevelType w:val="multilevel"/>
     <w:tmpl w:val="28D037E0"/>
@@ -2017,25 +6523,73 @@
     </w:lvl>
   </w:abstractNum>
   <w:num w:numId="1">
+    <w:abstractNumId w:val="4"/>
+  </w:num>
+  <w:num w:numId="2">
+    <w:abstractNumId w:val="10"/>
+  </w:num>
+  <w:num w:numId="3">
+    <w:abstractNumId w:val="22"/>
+  </w:num>
+  <w:num w:numId="4">
+    <w:abstractNumId w:val="3"/>
+  </w:num>
+  <w:num w:numId="5">
+    <w:abstractNumId w:val="9"/>
+  </w:num>
+  <w:num w:numId="6">
+    <w:abstractNumId w:val="20"/>
+  </w:num>
+  <w:num w:numId="7">
+    <w:abstractNumId w:val="17"/>
+  </w:num>
+  <w:num w:numId="8">
+    <w:abstractNumId w:val="15"/>
+  </w:num>
+  <w:num w:numId="9">
+    <w:abstractNumId w:val="21"/>
+  </w:num>
+  <w:num w:numId="10">
     <w:abstractNumId w:val="1"/>
   </w:num>
-  <w:num w:numId="2">
-    <w:abstractNumId w:val="3"/>
+  <w:num w:numId="11">
+    <w:abstractNumId w:val="8"/>
   </w:num>
-  <w:num w:numId="3">
+  <w:num w:numId="12">
+    <w:abstractNumId w:val="5"/>
+  </w:num>
+  <w:num w:numId="13">
+    <w:abstractNumId w:val="18"/>
+  </w:num>
+  <w:num w:numId="14">
+    <w:abstractNumId w:val="13"/>
+  </w:num>
+  <w:num w:numId="15">
+    <w:abstractNumId w:val="16"/>
+  </w:num>
+  <w:num w:numId="16">
+    <w:abstractNumId w:val="2"/>
+  </w:num>
+  <w:num w:numId="17">
     <w:abstractNumId w:val="6"/>
   </w:num>
-  <w:num w:numId="4">
+  <w:num w:numId="18">
+    <w:abstractNumId w:val="19"/>
+  </w:num>
+  <w:num w:numId="19">
+    <w:abstractNumId w:val="11"/>
+  </w:num>
+  <w:num w:numId="20">
     <w:abstractNumId w:val="0"/>
   </w:num>
-  <w:num w:numId="5">
-    <w:abstractNumId w:val="2"/>
+  <w:num w:numId="21">
+    <w:abstractNumId w:val="14"/>
   </w:num>
-  <w:num w:numId="6">
-    <w:abstractNumId w:val="5"/>
+  <w:num w:numId="22">
+    <w:abstractNumId w:val="7"/>
   </w:num>
-  <w:num w:numId="7">
-    <w:abstractNumId w:val="4"/>
+  <w:num w:numId="23">
+    <w:abstractNumId w:val="12"/>
   </w:num>
 </w:numbering>
 </file>
@@ -2483,6 +7037,119 @@
       <w:u w:val="single"/>
     </w:rPr>
   </w:style>
+  <w:style w:type="paragraph" w:styleId="NormalWeb">
+    <w:name w:val="Normal (Web)"/>
+    <w:basedOn w:val="Normal"/>
+    <w:uiPriority w:val="99"/>
+    <w:semiHidden/>
+    <w:unhideWhenUsed/>
+    <w:rsid w:val="001A0D6E"/>
+    <w:pPr>
+      <w:spacing w:before="100" w:beforeAutospacing="1" w:after="100" w:afterAutospacing="1" w:line="240" w:lineRule="auto"/>
+    </w:pPr>
+    <w:rPr>
+      <w:rFonts w:ascii="Times New Roman" w:eastAsia="Times New Roman" w:hAnsi="Times New Roman" w:cs="Times New Roman"/>
+      <w:sz w:val="24"/>
+      <w:szCs w:val="24"/>
+    </w:rPr>
+  </w:style>
+  <w:style w:type="character" w:styleId="HTMLCode">
+    <w:name w:val="HTML Code"/>
+    <w:basedOn w:val="DefaultParagraphFont"/>
+    <w:uiPriority w:val="99"/>
+    <w:semiHidden/>
+    <w:unhideWhenUsed/>
+    <w:rsid w:val="001A0D6E"/>
+    <w:rPr>
+      <w:rFonts w:ascii="Courier New" w:eastAsia="Times New Roman" w:hAnsi="Courier New" w:cs="Courier New"/>
+      <w:sz w:val="20"/>
+      <w:szCs w:val="20"/>
+    </w:rPr>
+  </w:style>
+  <w:style w:type="character" w:styleId="Strong">
+    <w:name w:val="Strong"/>
+    <w:basedOn w:val="DefaultParagraphFont"/>
+    <w:uiPriority w:val="22"/>
+    <w:qFormat/>
+    <w:rsid w:val="001A0D6E"/>
+    <w:rPr>
+      <w:b/>
+      <w:bCs/>
+    </w:rPr>
+  </w:style>
+  <w:style w:type="paragraph" w:styleId="HTMLPreformatted">
+    <w:name w:val="HTML Preformatted"/>
+    <w:basedOn w:val="Normal"/>
+    <w:link w:val="HTMLPreformattedChar"/>
+    <w:uiPriority w:val="99"/>
+    <w:semiHidden/>
+    <w:unhideWhenUsed/>
+    <w:rsid w:val="001A0D6E"/>
+    <w:pPr>
+      <w:tabs>
+        <w:tab w:val="left" w:pos="916"/>
+        <w:tab w:val="left" w:pos="1832"/>
+        <w:tab w:val="left" w:pos="2748"/>
+        <w:tab w:val="left" w:pos="3664"/>
+        <w:tab w:val="left" w:pos="4580"/>
+        <w:tab w:val="left" w:pos="5496"/>
+        <w:tab w:val="left" w:pos="6412"/>
+        <w:tab w:val="left" w:pos="7328"/>
+        <w:tab w:val="left" w:pos="8244"/>
+        <w:tab w:val="left" w:pos="9160"/>
+        <w:tab w:val="left" w:pos="10076"/>
+        <w:tab w:val="left" w:pos="10992"/>
+        <w:tab w:val="left" w:pos="11908"/>
+        <w:tab w:val="left" w:pos="12824"/>
+        <w:tab w:val="left" w:pos="13740"/>
+        <w:tab w:val="left" w:pos="14656"/>
+      </w:tabs>
+      <w:spacing w:after="0" w:line="240" w:lineRule="auto"/>
+    </w:pPr>
+    <w:rPr>
+      <w:rFonts w:ascii="Courier New" w:eastAsia="Times New Roman" w:hAnsi="Courier New" w:cs="Courier New"/>
+      <w:sz w:val="20"/>
+      <w:szCs w:val="20"/>
+    </w:rPr>
+  </w:style>
+  <w:style w:type="character" w:customStyle="1" w:styleId="HTMLPreformattedChar">
+    <w:name w:val="HTML Preformatted Char"/>
+    <w:basedOn w:val="DefaultParagraphFont"/>
+    <w:link w:val="HTMLPreformatted"/>
+    <w:uiPriority w:val="99"/>
+    <w:semiHidden/>
+    <w:rsid w:val="001A0D6E"/>
+    <w:rPr>
+      <w:rFonts w:ascii="Courier New" w:eastAsia="Times New Roman" w:hAnsi="Courier New" w:cs="Courier New"/>
+      <w:sz w:val="20"/>
+      <w:szCs w:val="20"/>
+    </w:rPr>
+  </w:style>
+  <w:style w:type="character" w:customStyle="1" w:styleId="hljs-function">
+    <w:name w:val="hljs-function"/>
+    <w:basedOn w:val="DefaultParagraphFont"/>
+    <w:rsid w:val="001A0D6E"/>
+  </w:style>
+  <w:style w:type="character" w:customStyle="1" w:styleId="hljs-keyword">
+    <w:name w:val="hljs-keyword"/>
+    <w:basedOn w:val="DefaultParagraphFont"/>
+    <w:rsid w:val="001A0D6E"/>
+  </w:style>
+  <w:style w:type="character" w:customStyle="1" w:styleId="hljs-title">
+    <w:name w:val="hljs-title"/>
+    <w:basedOn w:val="DefaultParagraphFont"/>
+    <w:rsid w:val="001A0D6E"/>
+  </w:style>
+  <w:style w:type="character" w:customStyle="1" w:styleId="hljs-string">
+    <w:name w:val="hljs-string"/>
+    <w:basedOn w:val="DefaultParagraphFont"/>
+    <w:rsid w:val="001A0D6E"/>
+  </w:style>
+  <w:style w:type="character" w:customStyle="1" w:styleId="hljs-comment">
+    <w:name w:val="hljs-comment"/>
+    <w:basedOn w:val="DefaultParagraphFont"/>
+    <w:rsid w:val="001A0D6E"/>
+  </w:style>
 </w:styles>
 </file>
 

</xml_diff>